<commit_message>
Version 0.4: fully working clingo calendar generator
</commit_message>
<xml_diff>
--- a/Prolog/Tempi.docx
+++ b/Prolog/Tempi.docx
@@ -1497,6 +1497,28 @@
         <w:t>Labirinto 80x80</w:t>
       </w:r>
     </w:p>
+    <w:p>
+      <w:pPr>
+        <w:pStyle w:val="Normal"/>
+        <w:bidi w:val="0"/>
+        <w:jc w:val="left"/>
+        <w:rPr>
+          <w:b w:val="false"/>
+          <w:b w:val="false"/>
+          <w:bCs w:val="false"/>
+          <w:highlight w:val="none"/>
+          <w:shd w:fill="FFFF00" w:val="clear"/>
+        </w:rPr>
+      </w:pPr>
+      <w:r>
+        <w:rPr>
+          <w:b w:val="false"/>
+          <w:bCs w:val="false"/>
+          <w:shd w:fill="FFFF00" w:val="clear"/>
+        </w:rPr>
+        <w:t>(Ricontrollare, mi sembra che non abbiano senso)</w:t>
+      </w:r>
+    </w:p>
     <w:tbl>
       <w:tblPr>
         <w:tblW w:w="5000" w:type="pct"/>
@@ -1635,11 +1657,7 @@
             </w:pPr>
             <w:r>
               <w:rPr/>
-              <w:t xml:space="preserve">&lt; </w:t>
-            </w:r>
-            <w:r>
-              <w:rPr/>
-              <w:t>1 s</w:t>
+              <w:t>&lt; 1 s</w:t>
             </w:r>
           </w:p>
         </w:tc>
@@ -1764,32 +1782,24 @@
             </w:pPr>
             <w:r>
               <w:rPr/>
-              <w:t xml:space="preserve">&lt; </w:t>
-            </w:r>
-            <w:r>
-              <w:rPr/>
-              <w:t>1 s</w:t>
-            </w:r>
-          </w:p>
-        </w:tc>
-        <w:tc>
-          <w:tcPr>
-            <w:tcW w:w="2410" w:type="dxa"/>
-            <w:tcBorders/>
-          </w:tcPr>
-          <w:p>
-            <w:pPr>
-              <w:pStyle w:val="Contenutotabella"/>
-              <w:widowControl w:val="false"/>
-              <w:rPr/>
-            </w:pPr>
-            <w:r>
-              <w:rPr/>
-              <w:t xml:space="preserve">&lt; </w:t>
-            </w:r>
-            <w:r>
-              <w:rPr/>
-              <w:t>1 s</w:t>
+              <w:t>&lt; 1 s</w:t>
+            </w:r>
+          </w:p>
+        </w:tc>
+        <w:tc>
+          <w:tcPr>
+            <w:tcW w:w="2410" w:type="dxa"/>
+            <w:tcBorders/>
+          </w:tcPr>
+          <w:p>
+            <w:pPr>
+              <w:pStyle w:val="Contenutotabella"/>
+              <w:widowControl w:val="false"/>
+              <w:rPr/>
+            </w:pPr>
+            <w:r>
+              <w:rPr/>
+              <w:t>&lt; 1 s</w:t>
             </w:r>
           </w:p>
         </w:tc>
@@ -1870,6 +1880,774 @@
           <w:iCs w:val="false"/>
         </w:rPr>
         <w:t>Labirinto 100x100</w:t>
+      </w:r>
+    </w:p>
+    <w:tbl>
+      <w:tblPr>
+        <w:tblW w:w="5000" w:type="pct"/>
+        <w:jc w:val="left"/>
+        <w:tblInd w:w="0" w:type="dxa"/>
+        <w:tblLayout w:type="fixed"/>
+        <w:tblCellMar>
+          <w:top w:w="0" w:type="dxa"/>
+          <w:left w:w="0" w:type="dxa"/>
+          <w:bottom w:w="0" w:type="dxa"/>
+          <w:right w:w="0" w:type="dxa"/>
+        </w:tblCellMar>
+      </w:tblPr>
+      <w:tblGrid>
+        <w:gridCol w:w="2409"/>
+        <w:gridCol w:w="2409"/>
+        <w:gridCol w:w="2410"/>
+        <w:gridCol w:w="2409"/>
+      </w:tblGrid>
+      <w:tr>
+        <w:trPr/>
+        <w:tc>
+          <w:tcPr>
+            <w:tcW w:w="2409" w:type="dxa"/>
+            <w:tcBorders/>
+          </w:tcPr>
+          <w:p>
+            <w:pPr>
+              <w:pStyle w:val="Contenutotabella"/>
+              <w:widowControl w:val="false"/>
+              <w:rPr/>
+            </w:pPr>
+            <w:r>
+              <w:rPr/>
+            </w:r>
+          </w:p>
+        </w:tc>
+        <w:tc>
+          <w:tcPr>
+            <w:tcW w:w="2409" w:type="dxa"/>
+            <w:tcBorders/>
+          </w:tcPr>
+          <w:p>
+            <w:pPr>
+              <w:pStyle w:val="Contenutotabella"/>
+              <w:widowControl w:val="false"/>
+              <w:rPr/>
+            </w:pPr>
+            <w:r>
+              <w:rPr/>
+              <w:t>Pochi</w:t>
+            </w:r>
+          </w:p>
+        </w:tc>
+        <w:tc>
+          <w:tcPr>
+            <w:tcW w:w="2410" w:type="dxa"/>
+            <w:tcBorders/>
+          </w:tcPr>
+          <w:p>
+            <w:pPr>
+              <w:pStyle w:val="Contenutotabella"/>
+              <w:widowControl w:val="false"/>
+              <w:rPr/>
+            </w:pPr>
+            <w:r>
+              <w:rPr/>
+              <w:t>Medi</w:t>
+            </w:r>
+          </w:p>
+        </w:tc>
+        <w:tc>
+          <w:tcPr>
+            <w:tcW w:w="2409" w:type="dxa"/>
+            <w:tcBorders/>
+          </w:tcPr>
+          <w:p>
+            <w:pPr>
+              <w:pStyle w:val="Contenutotabella"/>
+              <w:widowControl w:val="false"/>
+              <w:rPr/>
+            </w:pPr>
+            <w:r>
+              <w:rPr/>
+              <w:t>Tanti</w:t>
+            </w:r>
+          </w:p>
+        </w:tc>
+      </w:tr>
+      <w:tr>
+        <w:trPr/>
+        <w:tc>
+          <w:tcPr>
+            <w:tcW w:w="2409" w:type="dxa"/>
+            <w:tcBorders/>
+          </w:tcPr>
+          <w:p>
+            <w:pPr>
+              <w:pStyle w:val="Contenutotabella"/>
+              <w:widowControl w:val="false"/>
+              <w:rPr/>
+            </w:pPr>
+            <w:r>
+              <w:rPr/>
+              <w:t>2</w:t>
+            </w:r>
+          </w:p>
+        </w:tc>
+        <w:tc>
+          <w:tcPr>
+            <w:tcW w:w="2409" w:type="dxa"/>
+            <w:tcBorders/>
+          </w:tcPr>
+          <w:p>
+            <w:pPr>
+              <w:pStyle w:val="Contenutotabella"/>
+              <w:widowControl w:val="false"/>
+              <w:rPr/>
+            </w:pPr>
+            <w:r>
+              <w:rPr/>
+              <w:t xml:space="preserve">&lt; </w:t>
+            </w:r>
+            <w:r>
+              <w:rPr/>
+              <w:t>1 s</w:t>
+            </w:r>
+          </w:p>
+        </w:tc>
+        <w:tc>
+          <w:tcPr>
+            <w:tcW w:w="2410" w:type="dxa"/>
+            <w:tcBorders/>
+          </w:tcPr>
+          <w:p>
+            <w:pPr>
+              <w:pStyle w:val="Contenutotabella"/>
+              <w:widowControl w:val="false"/>
+              <w:rPr/>
+            </w:pPr>
+            <w:r>
+              <w:rPr/>
+              <w:t>5.07 s</w:t>
+            </w:r>
+          </w:p>
+        </w:tc>
+        <w:tc>
+          <w:tcPr>
+            <w:tcW w:w="2409" w:type="dxa"/>
+            <w:tcBorders/>
+          </w:tcPr>
+          <w:p>
+            <w:pPr>
+              <w:pStyle w:val="Contenutotabella"/>
+              <w:widowControl w:val="false"/>
+              <w:rPr/>
+            </w:pPr>
+            <w:r>
+              <w:rPr/>
+            </w:r>
+          </w:p>
+        </w:tc>
+      </w:tr>
+      <w:tr>
+        <w:trPr/>
+        <w:tc>
+          <w:tcPr>
+            <w:tcW w:w="2409" w:type="dxa"/>
+            <w:tcBorders/>
+          </w:tcPr>
+          <w:p>
+            <w:pPr>
+              <w:pStyle w:val="Contenutotabella"/>
+              <w:widowControl w:val="false"/>
+              <w:rPr/>
+            </w:pPr>
+            <w:r>
+              <w:rPr/>
+              <w:t>3</w:t>
+            </w:r>
+          </w:p>
+        </w:tc>
+        <w:tc>
+          <w:tcPr>
+            <w:tcW w:w="2409" w:type="dxa"/>
+            <w:tcBorders/>
+          </w:tcPr>
+          <w:p>
+            <w:pPr>
+              <w:pStyle w:val="Contenutotabella"/>
+              <w:widowControl w:val="false"/>
+              <w:rPr/>
+            </w:pPr>
+            <w:r>
+              <w:rPr/>
+            </w:r>
+          </w:p>
+        </w:tc>
+        <w:tc>
+          <w:tcPr>
+            <w:tcW w:w="2410" w:type="dxa"/>
+            <w:tcBorders/>
+          </w:tcPr>
+          <w:p>
+            <w:pPr>
+              <w:pStyle w:val="Contenutotabella"/>
+              <w:widowControl w:val="false"/>
+              <w:rPr/>
+            </w:pPr>
+            <w:r>
+              <w:rPr/>
+            </w:r>
+          </w:p>
+        </w:tc>
+        <w:tc>
+          <w:tcPr>
+            <w:tcW w:w="2409" w:type="dxa"/>
+            <w:tcBorders/>
+          </w:tcPr>
+          <w:p>
+            <w:pPr>
+              <w:pStyle w:val="Contenutotabella"/>
+              <w:widowControl w:val="false"/>
+              <w:rPr/>
+            </w:pPr>
+            <w:r>
+              <w:rPr/>
+              <w:t>2.70 s</w:t>
+            </w:r>
+          </w:p>
+        </w:tc>
+      </w:tr>
+      <w:tr>
+        <w:trPr/>
+        <w:tc>
+          <w:tcPr>
+            <w:tcW w:w="2409" w:type="dxa"/>
+            <w:tcBorders/>
+          </w:tcPr>
+          <w:p>
+            <w:pPr>
+              <w:pStyle w:val="Contenutotabella"/>
+              <w:widowControl w:val="false"/>
+              <w:rPr/>
+            </w:pPr>
+            <w:r>
+              <w:rPr/>
+              <w:t>4</w:t>
+            </w:r>
+          </w:p>
+        </w:tc>
+        <w:tc>
+          <w:tcPr>
+            <w:tcW w:w="2409" w:type="dxa"/>
+            <w:tcBorders/>
+          </w:tcPr>
+          <w:p>
+            <w:pPr>
+              <w:pStyle w:val="Contenutotabella"/>
+              <w:widowControl w:val="false"/>
+              <w:rPr/>
+            </w:pPr>
+            <w:r>
+              <w:rPr/>
+              <w:t xml:space="preserve">&lt; </w:t>
+            </w:r>
+            <w:r>
+              <w:rPr/>
+              <w:t>1 s</w:t>
+            </w:r>
+          </w:p>
+        </w:tc>
+        <w:tc>
+          <w:tcPr>
+            <w:tcW w:w="2410" w:type="dxa"/>
+            <w:tcBorders/>
+          </w:tcPr>
+          <w:p>
+            <w:pPr>
+              <w:pStyle w:val="Contenutotabella"/>
+              <w:widowControl w:val="false"/>
+              <w:rPr/>
+            </w:pPr>
+            <w:r>
+              <w:rPr/>
+            </w:r>
+          </w:p>
+        </w:tc>
+        <w:tc>
+          <w:tcPr>
+            <w:tcW w:w="2409" w:type="dxa"/>
+            <w:tcBorders/>
+          </w:tcPr>
+          <w:p>
+            <w:pPr>
+              <w:pStyle w:val="Contenutotabella"/>
+              <w:widowControl w:val="false"/>
+              <w:rPr/>
+            </w:pPr>
+            <w:r>
+              <w:rPr/>
+            </w:r>
+          </w:p>
+        </w:tc>
+      </w:tr>
+    </w:tbl>
+    <w:p>
+      <w:pPr>
+        <w:pStyle w:val="Normal"/>
+        <w:bidi w:val="0"/>
+        <w:jc w:val="left"/>
+        <w:rPr>
+          <w:b/>
+          <w:b/>
+          <w:bCs/>
+          <w:i w:val="false"/>
+          <w:i w:val="false"/>
+          <w:iCs w:val="false"/>
+        </w:rPr>
+      </w:pPr>
+      <w:r>
+        <w:rPr>
+          <w:b/>
+          <w:bCs/>
+          <w:i w:val="false"/>
+          <w:iCs w:val="false"/>
+        </w:rPr>
+      </w:r>
+    </w:p>
+    <w:p>
+      <w:pPr>
+        <w:pStyle w:val="Normal"/>
+        <w:bidi w:val="0"/>
+        <w:jc w:val="left"/>
+        <w:rPr>
+          <w:b/>
+          <w:b/>
+          <w:bCs/>
+          <w:i w:val="false"/>
+          <w:i w:val="false"/>
+          <w:iCs w:val="false"/>
+        </w:rPr>
+      </w:pPr>
+      <w:r>
+        <w:rPr>
+          <w:b/>
+          <w:bCs/>
+          <w:i w:val="false"/>
+          <w:iCs w:val="false"/>
+        </w:rPr>
+      </w:r>
+    </w:p>
+    <w:p>
+      <w:pPr>
+        <w:pStyle w:val="Normal"/>
+        <w:bidi w:val="0"/>
+        <w:jc w:val="left"/>
+        <w:rPr>
+          <w:b/>
+          <w:b/>
+          <w:bCs/>
+          <w:i w:val="false"/>
+          <w:i w:val="false"/>
+          <w:iCs w:val="false"/>
+        </w:rPr>
+      </w:pPr>
+      <w:r>
+        <w:rPr>
+          <w:b/>
+          <w:bCs/>
+          <w:i w:val="false"/>
+          <w:iCs w:val="false"/>
+        </w:rPr>
+        <w:t>Labirinto 200x200</w:t>
+      </w:r>
+    </w:p>
+    <w:tbl>
+      <w:tblPr>
+        <w:tblW w:w="5000" w:type="pct"/>
+        <w:jc w:val="left"/>
+        <w:tblInd w:w="0" w:type="dxa"/>
+        <w:tblLayout w:type="fixed"/>
+        <w:tblCellMar>
+          <w:top w:w="0" w:type="dxa"/>
+          <w:left w:w="0" w:type="dxa"/>
+          <w:bottom w:w="0" w:type="dxa"/>
+          <w:right w:w="0" w:type="dxa"/>
+        </w:tblCellMar>
+      </w:tblPr>
+      <w:tblGrid>
+        <w:gridCol w:w="2409"/>
+        <w:gridCol w:w="2409"/>
+        <w:gridCol w:w="2410"/>
+        <w:gridCol w:w="2409"/>
+      </w:tblGrid>
+      <w:tr>
+        <w:trPr/>
+        <w:tc>
+          <w:tcPr>
+            <w:tcW w:w="2409" w:type="dxa"/>
+            <w:tcBorders/>
+          </w:tcPr>
+          <w:p>
+            <w:pPr>
+              <w:pStyle w:val="Contenutotabella"/>
+              <w:widowControl w:val="false"/>
+              <w:rPr/>
+            </w:pPr>
+            <w:r>
+              <w:rPr/>
+            </w:r>
+          </w:p>
+        </w:tc>
+        <w:tc>
+          <w:tcPr>
+            <w:tcW w:w="2409" w:type="dxa"/>
+            <w:tcBorders/>
+          </w:tcPr>
+          <w:p>
+            <w:pPr>
+              <w:pStyle w:val="Contenutotabella"/>
+              <w:widowControl w:val="false"/>
+              <w:rPr/>
+            </w:pPr>
+            <w:r>
+              <w:rPr/>
+              <w:t>Pochi</w:t>
+            </w:r>
+          </w:p>
+        </w:tc>
+        <w:tc>
+          <w:tcPr>
+            <w:tcW w:w="2410" w:type="dxa"/>
+            <w:tcBorders/>
+          </w:tcPr>
+          <w:p>
+            <w:pPr>
+              <w:pStyle w:val="Contenutotabella"/>
+              <w:widowControl w:val="false"/>
+              <w:rPr/>
+            </w:pPr>
+            <w:r>
+              <w:rPr/>
+              <w:t>Medi</w:t>
+            </w:r>
+          </w:p>
+        </w:tc>
+        <w:tc>
+          <w:tcPr>
+            <w:tcW w:w="2409" w:type="dxa"/>
+            <w:tcBorders/>
+          </w:tcPr>
+          <w:p>
+            <w:pPr>
+              <w:pStyle w:val="Contenutotabella"/>
+              <w:widowControl w:val="false"/>
+              <w:rPr/>
+            </w:pPr>
+            <w:r>
+              <w:rPr/>
+              <w:t>Tanti</w:t>
+            </w:r>
+          </w:p>
+        </w:tc>
+      </w:tr>
+      <w:tr>
+        <w:trPr/>
+        <w:tc>
+          <w:tcPr>
+            <w:tcW w:w="2409" w:type="dxa"/>
+            <w:tcBorders/>
+          </w:tcPr>
+          <w:p>
+            <w:pPr>
+              <w:pStyle w:val="Contenutotabella"/>
+              <w:widowControl w:val="false"/>
+              <w:rPr/>
+            </w:pPr>
+            <w:r>
+              <w:rPr/>
+              <w:t>2</w:t>
+            </w:r>
+          </w:p>
+        </w:tc>
+        <w:tc>
+          <w:tcPr>
+            <w:tcW w:w="2409" w:type="dxa"/>
+            <w:tcBorders/>
+          </w:tcPr>
+          <w:p>
+            <w:pPr>
+              <w:pStyle w:val="Contenutotabella"/>
+              <w:widowControl w:val="false"/>
+              <w:rPr/>
+            </w:pPr>
+            <w:r>
+              <w:rPr/>
+              <w:t>19 s</w:t>
+            </w:r>
+          </w:p>
+        </w:tc>
+        <w:tc>
+          <w:tcPr>
+            <w:tcW w:w="2410" w:type="dxa"/>
+            <w:tcBorders/>
+          </w:tcPr>
+          <w:p>
+            <w:pPr>
+              <w:pStyle w:val="Contenutotabella"/>
+              <w:widowControl w:val="false"/>
+              <w:rPr/>
+            </w:pPr>
+            <w:r>
+              <w:rPr/>
+            </w:r>
+          </w:p>
+        </w:tc>
+        <w:tc>
+          <w:tcPr>
+            <w:tcW w:w="2409" w:type="dxa"/>
+            <w:tcBorders/>
+          </w:tcPr>
+          <w:p>
+            <w:pPr>
+              <w:pStyle w:val="Contenutotabella"/>
+              <w:widowControl w:val="false"/>
+              <w:rPr/>
+            </w:pPr>
+            <w:r>
+              <w:rPr/>
+              <w:t>24 s</w:t>
+            </w:r>
+          </w:p>
+        </w:tc>
+      </w:tr>
+      <w:tr>
+        <w:trPr/>
+        <w:tc>
+          <w:tcPr>
+            <w:tcW w:w="2409" w:type="dxa"/>
+            <w:tcBorders/>
+          </w:tcPr>
+          <w:p>
+            <w:pPr>
+              <w:pStyle w:val="Contenutotabella"/>
+              <w:widowControl w:val="false"/>
+              <w:rPr/>
+            </w:pPr>
+            <w:r>
+              <w:rPr/>
+              <w:t>3</w:t>
+            </w:r>
+          </w:p>
+        </w:tc>
+        <w:tc>
+          <w:tcPr>
+            <w:tcW w:w="2409" w:type="dxa"/>
+            <w:tcBorders/>
+          </w:tcPr>
+          <w:p>
+            <w:pPr>
+              <w:pStyle w:val="Contenutotabella"/>
+              <w:widowControl w:val="false"/>
+              <w:rPr/>
+            </w:pPr>
+            <w:r>
+              <w:rPr/>
+              <w:t>3 min 38 s (*)</w:t>
+            </w:r>
+          </w:p>
+        </w:tc>
+        <w:tc>
+          <w:tcPr>
+            <w:tcW w:w="2410" w:type="dxa"/>
+            <w:tcBorders/>
+          </w:tcPr>
+          <w:p>
+            <w:pPr>
+              <w:pStyle w:val="Contenutotabella"/>
+              <w:widowControl w:val="false"/>
+              <w:rPr/>
+            </w:pPr>
+            <w:r>
+              <w:rPr/>
+              <w:t>3 s</w:t>
+            </w:r>
+          </w:p>
+        </w:tc>
+        <w:tc>
+          <w:tcPr>
+            <w:tcW w:w="2409" w:type="dxa"/>
+            <w:tcBorders/>
+          </w:tcPr>
+          <w:p>
+            <w:pPr>
+              <w:pStyle w:val="Contenutotabella"/>
+              <w:widowControl w:val="false"/>
+              <w:rPr/>
+            </w:pPr>
+            <w:r>
+              <w:rPr/>
+            </w:r>
+          </w:p>
+        </w:tc>
+      </w:tr>
+      <w:tr>
+        <w:trPr/>
+        <w:tc>
+          <w:tcPr>
+            <w:tcW w:w="2409" w:type="dxa"/>
+            <w:tcBorders/>
+          </w:tcPr>
+          <w:p>
+            <w:pPr>
+              <w:pStyle w:val="Contenutotabella"/>
+              <w:widowControl w:val="false"/>
+              <w:rPr/>
+            </w:pPr>
+            <w:r>
+              <w:rPr/>
+              <w:t>4</w:t>
+            </w:r>
+          </w:p>
+        </w:tc>
+        <w:tc>
+          <w:tcPr>
+            <w:tcW w:w="2409" w:type="dxa"/>
+            <w:tcBorders/>
+          </w:tcPr>
+          <w:p>
+            <w:pPr>
+              <w:pStyle w:val="Contenutotabella"/>
+              <w:widowControl w:val="false"/>
+              <w:rPr/>
+            </w:pPr>
+            <w:r>
+              <w:rPr/>
+            </w:r>
+          </w:p>
+        </w:tc>
+        <w:tc>
+          <w:tcPr>
+            <w:tcW w:w="2410" w:type="dxa"/>
+            <w:tcBorders/>
+          </w:tcPr>
+          <w:p>
+            <w:pPr>
+              <w:pStyle w:val="Contenutotabella"/>
+              <w:widowControl w:val="false"/>
+              <w:rPr/>
+            </w:pPr>
+            <w:r>
+              <w:rPr/>
+            </w:r>
+          </w:p>
+        </w:tc>
+        <w:tc>
+          <w:tcPr>
+            <w:tcW w:w="2409" w:type="dxa"/>
+            <w:tcBorders/>
+          </w:tcPr>
+          <w:p>
+            <w:pPr>
+              <w:pStyle w:val="Contenutotabella"/>
+              <w:widowControl w:val="false"/>
+              <w:rPr/>
+            </w:pPr>
+            <w:r>
+              <w:rPr/>
+            </w:r>
+          </w:p>
+        </w:tc>
+      </w:tr>
+    </w:tbl>
+    <w:p>
+      <w:pPr>
+        <w:pStyle w:val="Normal"/>
+        <w:bidi w:val="0"/>
+        <w:jc w:val="left"/>
+        <w:rPr>
+          <w:b/>
+          <w:b/>
+          <w:bCs/>
+          <w:i w:val="false"/>
+          <w:i w:val="false"/>
+          <w:iCs w:val="false"/>
+        </w:rPr>
+      </w:pPr>
+      <w:r>
+        <w:rPr>
+          <w:b/>
+          <w:bCs/>
+          <w:i w:val="false"/>
+          <w:iCs w:val="false"/>
+        </w:rPr>
+      </w:r>
+    </w:p>
+    <w:p>
+      <w:pPr>
+        <w:pStyle w:val="Normal"/>
+        <w:bidi w:val="0"/>
+        <w:jc w:val="left"/>
+        <w:rPr>
+          <w:b/>
+          <w:b/>
+          <w:bCs/>
+          <w:i w:val="false"/>
+          <w:i w:val="false"/>
+          <w:iCs w:val="false"/>
+        </w:rPr>
+      </w:pPr>
+      <w:r>
+        <w:rPr>
+          <w:b/>
+          <w:bCs/>
+          <w:i w:val="false"/>
+          <w:iCs w:val="false"/>
+        </w:rPr>
+        <w:t>(*) nessun ostacolo</w:t>
+      </w:r>
+    </w:p>
+    <w:p>
+      <w:pPr>
+        <w:pStyle w:val="Normal"/>
+        <w:bidi w:val="0"/>
+        <w:jc w:val="left"/>
+        <w:rPr>
+          <w:b/>
+          <w:b/>
+          <w:bCs/>
+          <w:i w:val="false"/>
+          <w:i w:val="false"/>
+          <w:iCs w:val="false"/>
+        </w:rPr>
+      </w:pPr>
+      <w:r>
+        <w:rPr>
+          <w:b/>
+          <w:bCs/>
+          <w:i w:val="false"/>
+          <w:iCs w:val="false"/>
+        </w:rPr>
+      </w:r>
+    </w:p>
+    <w:p>
+      <w:pPr>
+        <w:pStyle w:val="Normal"/>
+        <w:bidi w:val="0"/>
+        <w:jc w:val="left"/>
+        <w:rPr>
+          <w:b/>
+          <w:b/>
+          <w:bCs/>
+          <w:i w:val="false"/>
+          <w:i w:val="false"/>
+          <w:iCs w:val="false"/>
+        </w:rPr>
+      </w:pPr>
+      <w:r>
+        <w:rPr>
+          <w:b/>
+          <w:bCs/>
+          <w:i w:val="false"/>
+          <w:iCs w:val="false"/>
+        </w:rPr>
+        <w:t>Labirinto 300x300</w:t>
       </w:r>
     </w:p>
     <w:tbl>
@@ -1987,37 +2765,38 @@
             </w:pPr>
             <w:r>
               <w:rPr/>
-            </w:r>
-          </w:p>
-        </w:tc>
-        <w:tc>
-          <w:tcPr>
-            <w:tcW w:w="2409" w:type="dxa"/>
-            <w:tcBorders/>
-          </w:tcPr>
-          <w:p>
-            <w:pPr>
-              <w:pStyle w:val="Contenutotabella"/>
-              <w:rPr/>
-            </w:pPr>
-            <w:r>
-              <w:rPr/>
-              <w:t>5.07 s</w:t>
-            </w:r>
-          </w:p>
-        </w:tc>
-        <w:tc>
-          <w:tcPr>
-            <w:tcW w:w="2410" w:type="dxa"/>
-            <w:tcBorders/>
-          </w:tcPr>
-          <w:p>
-            <w:pPr>
-              <w:pStyle w:val="Contenutotabella"/>
-              <w:rPr/>
-            </w:pPr>
-            <w:r>
-              <w:rPr/>
+              <w:t>8 min 40 s</w:t>
+            </w:r>
+          </w:p>
+        </w:tc>
+        <w:tc>
+          <w:tcPr>
+            <w:tcW w:w="2409" w:type="dxa"/>
+            <w:tcBorders/>
+          </w:tcPr>
+          <w:p>
+            <w:pPr>
+              <w:pStyle w:val="Contenutotabella"/>
+              <w:rPr/>
+            </w:pPr>
+            <w:r>
+              <w:rPr/>
+            </w:r>
+          </w:p>
+        </w:tc>
+        <w:tc>
+          <w:tcPr>
+            <w:tcW w:w="2410" w:type="dxa"/>
+            <w:tcBorders/>
+          </w:tcPr>
+          <w:p>
+            <w:pPr>
+              <w:pStyle w:val="Contenutotabella"/>
+              <w:rPr/>
+            </w:pPr>
+            <w:r>
+              <w:rPr/>
+              <w:t>1 min 20 s</w:t>
             </w:r>
           </w:p>
         </w:tc>
@@ -2067,7 +2846,7 @@
             </w:pPr>
             <w:r>
               <w:rPr/>
-              <w:t>2.70 s</w:t>
+              <w:t>14 min</w:t>
             </w:r>
           </w:p>
         </w:tc>
@@ -2167,171 +2946,132 @@
         </w:rPr>
       </w:pPr>
       <w:r>
-        <w:rPr/>
-      </w:r>
-    </w:p>
-    <w:p>
-      <w:pPr>
-        <w:pStyle w:val="Normal"/>
-        <w:bidi w:val="0"/>
-        <w:jc w:val="left"/>
-        <w:rPr>
-          <w:b/>
-          <w:b/>
-          <w:bCs/>
-          <w:i w:val="false"/>
-          <w:i w:val="false"/>
-          <w:iCs w:val="false"/>
-        </w:rPr>
-      </w:pPr>
-      <w:r>
-        <w:rPr>
-          <w:b/>
-          <w:bCs/>
-          <w:i w:val="false"/>
-          <w:iCs w:val="false"/>
-        </w:rPr>
-      </w:r>
-    </w:p>
-    <w:p>
-      <w:pPr>
-        <w:pStyle w:val="Normal"/>
-        <w:bidi w:val="0"/>
-        <w:jc w:val="left"/>
-        <w:rPr>
-          <w:b/>
-          <w:b/>
-          <w:bCs/>
-          <w:i w:val="false"/>
-          <w:i w:val="false"/>
-          <w:iCs w:val="false"/>
-        </w:rPr>
-      </w:pPr>
-      <w:r>
-        <w:rPr>
-          <w:b/>
-          <w:bCs/>
-          <w:i w:val="false"/>
-          <w:iCs w:val="false"/>
-        </w:rPr>
-        <w:t>Labirinto 200x200</w:t>
-      </w:r>
-    </w:p>
-    <w:p>
-      <w:pPr>
-        <w:pStyle w:val="Normal"/>
-        <w:bidi w:val="0"/>
-        <w:jc w:val="left"/>
-        <w:rPr>
-          <w:b/>
-          <w:b/>
-          <w:bCs/>
-          <w:i w:val="false"/>
-          <w:i w:val="false"/>
-          <w:iCs w:val="false"/>
-        </w:rPr>
-      </w:pPr>
-      <w:r>
-        <w:rPr>
-          <w:b/>
-          <w:bCs/>
-          <w:i w:val="false"/>
-          <w:iCs w:val="false"/>
-        </w:rPr>
-      </w:r>
-    </w:p>
-    <w:p>
-      <w:pPr>
-        <w:pStyle w:val="Normal"/>
-        <w:bidi w:val="0"/>
-        <w:jc w:val="left"/>
-        <w:rPr>
-          <w:b/>
-          <w:b/>
-          <w:bCs/>
-          <w:i w:val="false"/>
-          <w:i w:val="false"/>
-          <w:iCs w:val="false"/>
-        </w:rPr>
-      </w:pPr>
-      <w:r>
-        <w:rPr>
-          <w:b/>
-          <w:bCs/>
-          <w:i w:val="false"/>
-          <w:iCs w:val="false"/>
-        </w:rPr>
-        <w:t>Labirinto 300x300</w:t>
-      </w:r>
-    </w:p>
-    <w:p>
-      <w:pPr>
-        <w:pStyle w:val="Normal"/>
-        <w:bidi w:val="0"/>
-        <w:jc w:val="left"/>
-        <w:rPr>
-          <w:b/>
-          <w:b/>
-          <w:bCs/>
-          <w:i w:val="false"/>
-          <w:i w:val="false"/>
-          <w:iCs w:val="false"/>
-        </w:rPr>
-      </w:pPr>
-      <w:r>
-        <w:rPr>
-          <w:b/>
-          <w:bCs/>
-          <w:i w:val="false"/>
-          <w:iCs w:val="false"/>
-        </w:rPr>
-      </w:r>
-    </w:p>
-    <w:p>
-      <w:pPr>
-        <w:pStyle w:val="Normal"/>
-        <w:bidi w:val="0"/>
-        <w:jc w:val="left"/>
-        <w:rPr>
-          <w:b/>
-          <w:b/>
-          <w:bCs/>
-          <w:i w:val="false"/>
-          <w:i w:val="false"/>
-          <w:iCs w:val="false"/>
-        </w:rPr>
-      </w:pPr>
-      <w:r>
-        <w:rPr>
-          <w:b/>
-          <w:bCs/>
-          <w:i w:val="false"/>
-          <w:iCs w:val="false"/>
-        </w:rPr>
-        <w:t>(L’idea è quella di trovare il punto preciso nel quale smette di risolvere e poi indagare alcune dimensioni nell’intorno).</w:t>
-      </w:r>
-    </w:p>
-    <w:p>
-      <w:pPr>
-        <w:pStyle w:val="Normal"/>
-        <w:bidi w:val="0"/>
-        <w:jc w:val="left"/>
-        <w:rPr>
-          <w:b/>
-          <w:b/>
-          <w:bCs/>
-          <w:i w:val="false"/>
-          <w:i w:val="false"/>
-          <w:iCs w:val="false"/>
-        </w:rPr>
-      </w:pPr>
-      <w:r>
-        <w:rPr>
-          <w:b/>
-          <w:bCs/>
-          <w:i w:val="false"/>
-          <w:iCs w:val="false"/>
-        </w:rPr>
+        <w:rPr>
+          <w:b/>
+          <w:bCs/>
+          <w:i w:val="false"/>
+          <w:iCs w:val="false"/>
+        </w:rPr>
+      </w:r>
+    </w:p>
+    <w:p>
+      <w:pPr>
+        <w:pStyle w:val="Normal"/>
+        <w:bidi w:val="0"/>
+        <w:jc w:val="left"/>
+        <w:rPr>
+          <w:b/>
+          <w:b/>
+          <w:bCs/>
+          <w:i w:val="false"/>
+          <w:i w:val="false"/>
+          <w:iCs w:val="false"/>
+        </w:rPr>
+      </w:pPr>
+      <w:r>
+        <w:rPr>
+          <w:b/>
+          <w:bCs/>
+          <w:i w:val="false"/>
+          <w:iCs w:val="false"/>
+        </w:rPr>
+      </w:r>
+    </w:p>
+    <w:p>
+      <w:pPr>
+        <w:pStyle w:val="Normal"/>
+        <w:bidi w:val="0"/>
+        <w:jc w:val="left"/>
+        <w:rPr>
+          <w:b/>
+          <w:b/>
+          <w:bCs/>
+          <w:i w:val="false"/>
+          <w:i w:val="false"/>
+          <w:iCs w:val="false"/>
+        </w:rPr>
+      </w:pPr>
+      <w:r>
+        <w:rPr>
+          <w:b/>
+          <w:bCs/>
+          <w:i w:val="false"/>
+          <w:iCs w:val="false"/>
+        </w:rPr>
+      </w:r>
+    </w:p>
+    <w:p>
+      <w:pPr>
+        <w:pStyle w:val="Normal"/>
+        <w:bidi w:val="0"/>
+        <w:jc w:val="left"/>
+        <w:rPr>
+          <w:b/>
+          <w:b/>
+          <w:bCs/>
+          <w:i w:val="false"/>
+          <w:i w:val="false"/>
+          <w:iCs w:val="false"/>
+        </w:rPr>
+      </w:pPr>
+      <w:r>
+        <w:rPr>
+          <w:b/>
+          <w:bCs/>
+          <w:i w:val="false"/>
+          <w:iCs w:val="false"/>
+        </w:rPr>
+        <w:t>Vedere perché IDA si rompa su lambirinti 10x10 nei casi 4 e 5</w:t>
+      </w:r>
+    </w:p>
+    <w:p>
+      <w:pPr>
+        <w:pStyle w:val="Normal"/>
+        <w:bidi w:val="0"/>
+        <w:jc w:val="left"/>
+        <w:rPr>
+          <w:b/>
+          <w:b/>
+          <w:bCs/>
+          <w:i w:val="false"/>
+          <w:i w:val="false"/>
+          <w:iCs w:val="false"/>
+        </w:rPr>
+      </w:pPr>
+      <w:r>
+        <w:rPr>
+          <w:b/>
+          <w:bCs/>
+          <w:i w:val="false"/>
+          <w:iCs w:val="false"/>
+        </w:rPr>
+      </w:r>
+    </w:p>
+    <w:p>
+      <w:pPr>
+        <w:pStyle w:val="Normal"/>
+        <w:bidi w:val="0"/>
+        <w:jc w:val="left"/>
+        <w:rPr>
+          <w:b/>
+          <w:b/>
+          <w:bCs/>
+          <w:i w:val="false"/>
+          <w:i w:val="false"/>
+          <w:iCs w:val="false"/>
+          <w:highlight w:val="none"/>
+          <w:shd w:fill="FFFF00" w:val="clear"/>
+        </w:rPr>
+      </w:pPr>
+      <w:r>
+        <w:rPr>
+          <w:b/>
+          <w:bCs/>
+          <w:i w:val="false"/>
+          <w:iCs w:val="false"/>
+          <w:shd w:fill="FFFF00" w:val="clear"/>
+        </w:rPr>
+        <w:t>Provare ancora con qualche labirinto che porti ad una sequenza di mosse più complessa della L (ad es che costringa a tornare “indietro”)</w:t>
       </w:r>
     </w:p>
     <w:p>
@@ -3153,6 +3893,11 @@
             </w:pPr>
             <w:r>
               <w:rPr/>
+              <w:t xml:space="preserve">&lt; </w:t>
+            </w:r>
+            <w:r>
+              <w:rPr/>
+              <w:t>1 s</w:t>
             </w:r>
           </w:p>
         </w:tc>
@@ -3221,38 +3966,48 @@
             </w:pPr>
             <w:r>
               <w:rPr/>
-            </w:r>
-          </w:p>
-        </w:tc>
-        <w:tc>
-          <w:tcPr>
-            <w:tcW w:w="2410" w:type="dxa"/>
-            <w:tcBorders/>
-          </w:tcPr>
-          <w:p>
-            <w:pPr>
-              <w:pStyle w:val="Contenutotabella"/>
-              <w:widowControl w:val="false"/>
-              <w:rPr/>
-            </w:pPr>
-            <w:r>
-              <w:rPr/>
-            </w:r>
-          </w:p>
-        </w:tc>
-        <w:tc>
-          <w:tcPr>
-            <w:tcW w:w="2409" w:type="dxa"/>
-            <w:tcBorders/>
-          </w:tcPr>
-          <w:p>
-            <w:pPr>
-              <w:pStyle w:val="Contenutotabella"/>
-              <w:widowControl w:val="false"/>
-              <w:rPr/>
-            </w:pPr>
-            <w:r>
-              <w:rPr/>
+              <w:t xml:space="preserve">&lt; </w:t>
+            </w:r>
+            <w:r>
+              <w:rPr/>
+              <w:t>1 s</w:t>
+            </w:r>
+          </w:p>
+        </w:tc>
+        <w:tc>
+          <w:tcPr>
+            <w:tcW w:w="2410" w:type="dxa"/>
+            <w:tcBorders/>
+          </w:tcPr>
+          <w:p>
+            <w:pPr>
+              <w:pStyle w:val="Contenutotabella"/>
+              <w:widowControl w:val="false"/>
+              <w:rPr/>
+            </w:pPr>
+            <w:r>
+              <w:rPr/>
+            </w:r>
+          </w:p>
+        </w:tc>
+        <w:tc>
+          <w:tcPr>
+            <w:tcW w:w="2409" w:type="dxa"/>
+            <w:tcBorders/>
+          </w:tcPr>
+          <w:p>
+            <w:pPr>
+              <w:pStyle w:val="Contenutotabella"/>
+              <w:widowControl w:val="false"/>
+              <w:rPr/>
+            </w:pPr>
+            <w:r>
+              <w:rPr/>
+              <w:t xml:space="preserve">&lt; </w:t>
+            </w:r>
+            <w:r>
+              <w:rPr/>
+              <w:t>1 s</w:t>
             </w:r>
           </w:p>
         </w:tc>
@@ -3528,6 +4283,11 @@
             </w:pPr>
             <w:r>
               <w:rPr/>
+              <w:t xml:space="preserve">&lt; </w:t>
+            </w:r>
+            <w:r>
+              <w:rPr/>
+              <w:t>1 s</w:t>
             </w:r>
           </w:p>
         </w:tc>
@@ -3624,6 +4384,324 @@
             <w:pPr>
               <w:pStyle w:val="Contenutotabella"/>
               <w:widowControl w:val="false"/>
+              <w:rPr/>
+            </w:pPr>
+            <w:r>
+              <w:rPr/>
+            </w:r>
+          </w:p>
+        </w:tc>
+      </w:tr>
+    </w:tbl>
+    <w:p>
+      <w:pPr>
+        <w:pStyle w:val="Normal"/>
+        <w:bidi w:val="0"/>
+        <w:jc w:val="left"/>
+        <w:rPr>
+          <w:b/>
+          <w:b/>
+          <w:bCs/>
+          <w:i w:val="false"/>
+          <w:i w:val="false"/>
+          <w:iCs w:val="false"/>
+        </w:rPr>
+      </w:pPr>
+      <w:r>
+        <w:rPr/>
+      </w:r>
+    </w:p>
+    <w:p>
+      <w:pPr>
+        <w:pStyle w:val="Normal"/>
+        <w:bidi w:val="0"/>
+        <w:jc w:val="left"/>
+        <w:rPr>
+          <w:b/>
+          <w:b/>
+          <w:bCs/>
+        </w:rPr>
+      </w:pPr>
+      <w:r>
+        <w:rPr>
+          <w:b/>
+          <w:bCs/>
+        </w:rPr>
+        <w:t>Labirinto 300x300</w:t>
+      </w:r>
+    </w:p>
+    <w:tbl>
+      <w:tblPr>
+        <w:tblW w:w="5000" w:type="pct"/>
+        <w:jc w:val="left"/>
+        <w:tblInd w:w="0" w:type="dxa"/>
+        <w:tblLayout w:type="fixed"/>
+        <w:tblCellMar>
+          <w:top w:w="0" w:type="dxa"/>
+          <w:left w:w="0" w:type="dxa"/>
+          <w:bottom w:w="0" w:type="dxa"/>
+          <w:right w:w="0" w:type="dxa"/>
+        </w:tblCellMar>
+      </w:tblPr>
+      <w:tblGrid>
+        <w:gridCol w:w="2409"/>
+        <w:gridCol w:w="2410"/>
+        <w:gridCol w:w="2409"/>
+        <w:gridCol w:w="2410"/>
+      </w:tblGrid>
+      <w:tr>
+        <w:trPr/>
+        <w:tc>
+          <w:tcPr>
+            <w:tcW w:w="2409" w:type="dxa"/>
+            <w:tcBorders/>
+          </w:tcPr>
+          <w:p>
+            <w:pPr>
+              <w:pStyle w:val="Contenutotabella"/>
+              <w:rPr/>
+            </w:pPr>
+            <w:r>
+              <w:rPr/>
+            </w:r>
+          </w:p>
+        </w:tc>
+        <w:tc>
+          <w:tcPr>
+            <w:tcW w:w="2410" w:type="dxa"/>
+            <w:tcBorders/>
+          </w:tcPr>
+          <w:p>
+            <w:pPr>
+              <w:pStyle w:val="Contenutotabella"/>
+              <w:rPr/>
+            </w:pPr>
+            <w:r>
+              <w:rPr/>
+              <w:t>Pochi</w:t>
+            </w:r>
+          </w:p>
+        </w:tc>
+        <w:tc>
+          <w:tcPr>
+            <w:tcW w:w="2409" w:type="dxa"/>
+            <w:tcBorders/>
+          </w:tcPr>
+          <w:p>
+            <w:pPr>
+              <w:pStyle w:val="Contenutotabella"/>
+              <w:rPr/>
+            </w:pPr>
+            <w:r>
+              <w:rPr/>
+              <w:t>Medi</w:t>
+            </w:r>
+          </w:p>
+        </w:tc>
+        <w:tc>
+          <w:tcPr>
+            <w:tcW w:w="2410" w:type="dxa"/>
+            <w:tcBorders/>
+          </w:tcPr>
+          <w:p>
+            <w:pPr>
+              <w:pStyle w:val="Contenutotabella"/>
+              <w:rPr/>
+            </w:pPr>
+            <w:r>
+              <w:rPr/>
+              <w:t>Tanti</w:t>
+            </w:r>
+          </w:p>
+        </w:tc>
+      </w:tr>
+      <w:tr>
+        <w:trPr/>
+        <w:tc>
+          <w:tcPr>
+            <w:tcW w:w="2409" w:type="dxa"/>
+            <w:tcBorders/>
+          </w:tcPr>
+          <w:p>
+            <w:pPr>
+              <w:pStyle w:val="Contenutotabella"/>
+              <w:rPr/>
+            </w:pPr>
+            <w:r>
+              <w:rPr/>
+              <w:t>2</w:t>
+            </w:r>
+          </w:p>
+        </w:tc>
+        <w:tc>
+          <w:tcPr>
+            <w:tcW w:w="2410" w:type="dxa"/>
+            <w:tcBorders/>
+          </w:tcPr>
+          <w:p>
+            <w:pPr>
+              <w:pStyle w:val="Contenutotabella"/>
+              <w:rPr/>
+            </w:pPr>
+            <w:r>
+              <w:rPr/>
+              <w:t>&lt; 1 s</w:t>
+            </w:r>
+          </w:p>
+        </w:tc>
+        <w:tc>
+          <w:tcPr>
+            <w:tcW w:w="2409" w:type="dxa"/>
+            <w:tcBorders/>
+          </w:tcPr>
+          <w:p>
+            <w:pPr>
+              <w:pStyle w:val="Contenutotabella"/>
+              <w:rPr/>
+            </w:pPr>
+            <w:r>
+              <w:rPr/>
+            </w:r>
+          </w:p>
+        </w:tc>
+        <w:tc>
+          <w:tcPr>
+            <w:tcW w:w="2410" w:type="dxa"/>
+            <w:tcBorders/>
+          </w:tcPr>
+          <w:p>
+            <w:pPr>
+              <w:pStyle w:val="Contenutotabella"/>
+              <w:rPr/>
+            </w:pPr>
+            <w:r>
+              <w:rPr/>
+            </w:r>
+          </w:p>
+        </w:tc>
+      </w:tr>
+      <w:tr>
+        <w:trPr/>
+        <w:tc>
+          <w:tcPr>
+            <w:tcW w:w="2409" w:type="dxa"/>
+            <w:tcBorders/>
+          </w:tcPr>
+          <w:p>
+            <w:pPr>
+              <w:pStyle w:val="Contenutotabella"/>
+              <w:rPr/>
+            </w:pPr>
+            <w:r>
+              <w:rPr/>
+              <w:t>3</w:t>
+            </w:r>
+          </w:p>
+        </w:tc>
+        <w:tc>
+          <w:tcPr>
+            <w:tcW w:w="2410" w:type="dxa"/>
+            <w:tcBorders/>
+          </w:tcPr>
+          <w:p>
+            <w:pPr>
+              <w:pStyle w:val="Contenutotabella"/>
+              <w:rPr/>
+            </w:pPr>
+            <w:r>
+              <w:rPr/>
+            </w:r>
+          </w:p>
+        </w:tc>
+        <w:tc>
+          <w:tcPr>
+            <w:tcW w:w="2409" w:type="dxa"/>
+            <w:tcBorders/>
+          </w:tcPr>
+          <w:p>
+            <w:pPr>
+              <w:pStyle w:val="Contenutotabella"/>
+              <w:rPr/>
+            </w:pPr>
+            <w:r>
+              <w:rPr/>
+            </w:r>
+          </w:p>
+        </w:tc>
+        <w:tc>
+          <w:tcPr>
+            <w:tcW w:w="2410" w:type="dxa"/>
+            <w:tcBorders/>
+          </w:tcPr>
+          <w:p>
+            <w:pPr>
+              <w:pStyle w:val="Contenutotabella"/>
+              <w:rPr/>
+            </w:pPr>
+            <w:r>
+              <w:rPr/>
+            </w:r>
+          </w:p>
+        </w:tc>
+      </w:tr>
+      <w:tr>
+        <w:trPr>
+          <w:trHeight w:val="305" w:hRule="atLeast"/>
+        </w:trPr>
+        <w:tc>
+          <w:tcPr>
+            <w:tcW w:w="2409" w:type="dxa"/>
+            <w:tcBorders/>
+          </w:tcPr>
+          <w:p>
+            <w:pPr>
+              <w:pStyle w:val="Contenutotabella"/>
+              <w:rPr/>
+            </w:pPr>
+            <w:r>
+              <w:rPr/>
+              <w:t>4</w:t>
+            </w:r>
+          </w:p>
+        </w:tc>
+        <w:tc>
+          <w:tcPr>
+            <w:tcW w:w="2410" w:type="dxa"/>
+            <w:tcBorders/>
+          </w:tcPr>
+          <w:p>
+            <w:pPr>
+              <w:pStyle w:val="Contenutotabella"/>
+              <w:rPr/>
+            </w:pPr>
+            <w:r>
+              <w:rPr/>
+            </w:r>
+          </w:p>
+        </w:tc>
+        <w:tc>
+          <w:tcPr>
+            <w:tcW w:w="2409" w:type="dxa"/>
+            <w:tcBorders/>
+          </w:tcPr>
+          <w:p>
+            <w:pPr>
+              <w:pStyle w:val="Contenutotabella"/>
+              <w:rPr/>
+            </w:pPr>
+            <w:r>
+              <w:rPr/>
+            </w:r>
+          </w:p>
+        </w:tc>
+        <w:tc>
+          <w:tcPr>
+            <w:tcW w:w="2410" w:type="dxa"/>
+            <w:tcBorders/>
+          </w:tcPr>
+          <w:p>
+            <w:pPr>
+              <w:pStyle w:val="Contenutotabella"/>
               <w:rPr/>
             </w:pPr>
             <w:r>

</xml_diff>

<commit_message>
Version 0.5: optimized and final version of IDA*
</commit_message>
<xml_diff>
--- a/Prolog/Tempi.docx
+++ b/Prolog/Tempi.docx
@@ -2003,11 +2003,7 @@
             </w:pPr>
             <w:r>
               <w:rPr/>
-              <w:t xml:space="preserve">&lt; </w:t>
-            </w:r>
-            <w:r>
-              <w:rPr/>
-              <w:t>1 s</w:t>
+              <w:t>&lt; 1 s</w:t>
             </w:r>
           </w:p>
         </w:tc>
@@ -2146,11 +2142,7 @@
             </w:pPr>
             <w:r>
               <w:rPr/>
-              <w:t xml:space="preserve">&lt; </w:t>
-            </w:r>
-            <w:r>
-              <w:rPr/>
-              <w:t>1 s</w:t>
+              <w:t>&lt; 1 s</w:t>
             </w:r>
           </w:p>
         </w:tc>
@@ -2665,9 +2657,9 @@
       </w:tblPr>
       <w:tblGrid>
         <w:gridCol w:w="2409"/>
+        <w:gridCol w:w="2409"/>
         <w:gridCol w:w="2410"/>
         <w:gridCol w:w="2409"/>
-        <w:gridCol w:w="2410"/>
       </w:tblGrid>
       <w:tr>
         <w:trPr/>
@@ -2679,10 +2671,28 @@
           <w:p>
             <w:pPr>
               <w:pStyle w:val="Contenutotabella"/>
-              <w:rPr/>
-            </w:pPr>
-            <w:r>
-              <w:rPr/>
+              <w:widowControl w:val="false"/>
+              <w:rPr/>
+            </w:pPr>
+            <w:r>
+              <w:rPr/>
+            </w:r>
+          </w:p>
+        </w:tc>
+        <w:tc>
+          <w:tcPr>
+            <w:tcW w:w="2409" w:type="dxa"/>
+            <w:tcBorders/>
+          </w:tcPr>
+          <w:p>
+            <w:pPr>
+              <w:pStyle w:val="Contenutotabella"/>
+              <w:widowControl w:val="false"/>
+              <w:rPr/>
+            </w:pPr>
+            <w:r>
+              <w:rPr/>
+              <w:t>Pochi</w:t>
             </w:r>
           </w:p>
         </w:tc>
@@ -2694,22 +2704,7 @@
           <w:p>
             <w:pPr>
               <w:pStyle w:val="Contenutotabella"/>
-              <w:rPr/>
-            </w:pPr>
-            <w:r>
-              <w:rPr/>
-              <w:t>Pochi</w:t>
-            </w:r>
-          </w:p>
-        </w:tc>
-        <w:tc>
-          <w:tcPr>
-            <w:tcW w:w="2409" w:type="dxa"/>
-            <w:tcBorders/>
-          </w:tcPr>
-          <w:p>
-            <w:pPr>
-              <w:pStyle w:val="Contenutotabella"/>
+              <w:widowControl w:val="false"/>
               <w:rPr/>
             </w:pPr>
             <w:r>
@@ -2720,12 +2715,13 @@
         </w:tc>
         <w:tc>
           <w:tcPr>
-            <w:tcW w:w="2410" w:type="dxa"/>
-            <w:tcBorders/>
-          </w:tcPr>
-          <w:p>
-            <w:pPr>
-              <w:pStyle w:val="Contenutotabella"/>
+            <w:tcW w:w="2409" w:type="dxa"/>
+            <w:tcBorders/>
+          </w:tcPr>
+          <w:p>
+            <w:pPr>
+              <w:pStyle w:val="Contenutotabella"/>
+              <w:widowControl w:val="false"/>
               <w:rPr/>
             </w:pPr>
             <w:r>
@@ -2745,6 +2741,7 @@
           <w:p>
             <w:pPr>
               <w:pStyle w:val="Contenutotabella"/>
+              <w:widowControl w:val="false"/>
               <w:rPr/>
             </w:pPr>
             <w:r>
@@ -2755,43 +2752,46 @@
         </w:tc>
         <w:tc>
           <w:tcPr>
+            <w:tcW w:w="2409" w:type="dxa"/>
+            <w:tcBorders/>
+          </w:tcPr>
+          <w:p>
+            <w:pPr>
+              <w:pStyle w:val="Contenutotabella"/>
+              <w:widowControl w:val="false"/>
+              <w:rPr/>
+            </w:pPr>
+            <w:r>
+              <w:rPr/>
+              <w:t>8 min 40 s</w:t>
+            </w:r>
+          </w:p>
+        </w:tc>
+        <w:tc>
+          <w:tcPr>
             <w:tcW w:w="2410" w:type="dxa"/>
             <w:tcBorders/>
           </w:tcPr>
           <w:p>
             <w:pPr>
               <w:pStyle w:val="Contenutotabella"/>
-              <w:rPr/>
-            </w:pPr>
-            <w:r>
-              <w:rPr/>
-              <w:t>8 min 40 s</w:t>
-            </w:r>
-          </w:p>
-        </w:tc>
-        <w:tc>
-          <w:tcPr>
-            <w:tcW w:w="2409" w:type="dxa"/>
-            <w:tcBorders/>
-          </w:tcPr>
-          <w:p>
-            <w:pPr>
-              <w:pStyle w:val="Contenutotabella"/>
-              <w:rPr/>
-            </w:pPr>
-            <w:r>
-              <w:rPr/>
-            </w:r>
-          </w:p>
-        </w:tc>
-        <w:tc>
-          <w:tcPr>
-            <w:tcW w:w="2410" w:type="dxa"/>
-            <w:tcBorders/>
-          </w:tcPr>
-          <w:p>
-            <w:pPr>
-              <w:pStyle w:val="Contenutotabella"/>
+              <w:widowControl w:val="false"/>
+              <w:rPr/>
+            </w:pPr>
+            <w:r>
+              <w:rPr/>
+            </w:r>
+          </w:p>
+        </w:tc>
+        <w:tc>
+          <w:tcPr>
+            <w:tcW w:w="2409" w:type="dxa"/>
+            <w:tcBorders/>
+          </w:tcPr>
+          <w:p>
+            <w:pPr>
+              <w:pStyle w:val="Contenutotabella"/>
+              <w:widowControl w:val="false"/>
               <w:rPr/>
             </w:pPr>
             <w:r>
@@ -2811,6 +2811,7 @@
           <w:p>
             <w:pPr>
               <w:pStyle w:val="Contenutotabella"/>
+              <w:widowControl w:val="false"/>
               <w:rPr/>
             </w:pPr>
             <w:r>
@@ -2821,27 +2822,29 @@
         </w:tc>
         <w:tc>
           <w:tcPr>
+            <w:tcW w:w="2409" w:type="dxa"/>
+            <w:tcBorders/>
+          </w:tcPr>
+          <w:p>
+            <w:pPr>
+              <w:pStyle w:val="Contenutotabella"/>
+              <w:widowControl w:val="false"/>
+              <w:rPr/>
+            </w:pPr>
+            <w:r>
+              <w:rPr/>
+            </w:r>
+          </w:p>
+        </w:tc>
+        <w:tc>
+          <w:tcPr>
             <w:tcW w:w="2410" w:type="dxa"/>
             <w:tcBorders/>
           </w:tcPr>
           <w:p>
             <w:pPr>
               <w:pStyle w:val="Contenutotabella"/>
-              <w:rPr/>
-            </w:pPr>
-            <w:r>
-              <w:rPr/>
-            </w:r>
-          </w:p>
-        </w:tc>
-        <w:tc>
-          <w:tcPr>
-            <w:tcW w:w="2409" w:type="dxa"/>
-            <w:tcBorders/>
-          </w:tcPr>
-          <w:p>
-            <w:pPr>
-              <w:pStyle w:val="Contenutotabella"/>
+              <w:widowControl w:val="false"/>
               <w:rPr/>
             </w:pPr>
             <w:r>
@@ -2852,12 +2855,13 @@
         </w:tc>
         <w:tc>
           <w:tcPr>
-            <w:tcW w:w="2410" w:type="dxa"/>
-            <w:tcBorders/>
-          </w:tcPr>
-          <w:p>
-            <w:pPr>
-              <w:pStyle w:val="Contenutotabella"/>
+            <w:tcW w:w="2409" w:type="dxa"/>
+            <w:tcBorders/>
+          </w:tcPr>
+          <w:p>
+            <w:pPr>
+              <w:pStyle w:val="Contenutotabella"/>
+              <w:widowControl w:val="false"/>
               <w:rPr/>
             </w:pPr>
             <w:r>
@@ -2876,6 +2880,7 @@
           <w:p>
             <w:pPr>
               <w:pStyle w:val="Contenutotabella"/>
+              <w:widowControl w:val="false"/>
               <w:rPr/>
             </w:pPr>
             <w:r>
@@ -2886,42 +2891,45 @@
         </w:tc>
         <w:tc>
           <w:tcPr>
+            <w:tcW w:w="2409" w:type="dxa"/>
+            <w:tcBorders/>
+          </w:tcPr>
+          <w:p>
+            <w:pPr>
+              <w:pStyle w:val="Contenutotabella"/>
+              <w:widowControl w:val="false"/>
+              <w:rPr/>
+            </w:pPr>
+            <w:r>
+              <w:rPr/>
+            </w:r>
+          </w:p>
+        </w:tc>
+        <w:tc>
+          <w:tcPr>
             <w:tcW w:w="2410" w:type="dxa"/>
             <w:tcBorders/>
           </w:tcPr>
           <w:p>
             <w:pPr>
               <w:pStyle w:val="Contenutotabella"/>
-              <w:rPr/>
-            </w:pPr>
-            <w:r>
-              <w:rPr/>
-            </w:r>
-          </w:p>
-        </w:tc>
-        <w:tc>
-          <w:tcPr>
-            <w:tcW w:w="2409" w:type="dxa"/>
-            <w:tcBorders/>
-          </w:tcPr>
-          <w:p>
-            <w:pPr>
-              <w:pStyle w:val="Contenutotabella"/>
-              <w:rPr/>
-            </w:pPr>
-            <w:r>
-              <w:rPr/>
-            </w:r>
-          </w:p>
-        </w:tc>
-        <w:tc>
-          <w:tcPr>
-            <w:tcW w:w="2410" w:type="dxa"/>
-            <w:tcBorders/>
-          </w:tcPr>
-          <w:p>
-            <w:pPr>
-              <w:pStyle w:val="Contenutotabella"/>
+              <w:widowControl w:val="false"/>
+              <w:rPr/>
+            </w:pPr>
+            <w:r>
+              <w:rPr/>
+            </w:r>
+          </w:p>
+        </w:tc>
+        <w:tc>
+          <w:tcPr>
+            <w:tcW w:w="2409" w:type="dxa"/>
+            <w:tcBorders/>
+          </w:tcPr>
+          <w:p>
+            <w:pPr>
+              <w:pStyle w:val="Contenutotabella"/>
+              <w:widowControl w:val="false"/>
               <w:rPr/>
             </w:pPr>
             <w:r>
@@ -3893,11 +3901,7 @@
             </w:pPr>
             <w:r>
               <w:rPr/>
-              <w:t xml:space="preserve">&lt; </w:t>
-            </w:r>
-            <w:r>
-              <w:rPr/>
-              <w:t>1 s</w:t>
+              <w:t>&lt; 1 s</w:t>
             </w:r>
           </w:p>
         </w:tc>
@@ -3966,11 +3970,7 @@
             </w:pPr>
             <w:r>
               <w:rPr/>
-              <w:t xml:space="preserve">&lt; </w:t>
-            </w:r>
-            <w:r>
-              <w:rPr/>
-              <w:t>1 s</w:t>
+              <w:t>&lt; 1 s</w:t>
             </w:r>
           </w:p>
         </w:tc>
@@ -4003,11 +4003,7 @@
             </w:pPr>
             <w:r>
               <w:rPr/>
-              <w:t xml:space="preserve">&lt; </w:t>
-            </w:r>
-            <w:r>
-              <w:rPr/>
-              <w:t>1 s</w:t>
+              <w:t>&lt; 1 s</w:t>
             </w:r>
           </w:p>
         </w:tc>
@@ -4283,11 +4279,7 @@
             </w:pPr>
             <w:r>
               <w:rPr/>
-              <w:t xml:space="preserve">&lt; </w:t>
-            </w:r>
-            <w:r>
-              <w:rPr/>
-              <w:t>1 s</w:t>
+              <w:t>&lt; 1 s</w:t>
             </w:r>
           </w:p>
         </w:tc>
@@ -4408,7 +4400,12 @@
         </w:rPr>
       </w:pPr>
       <w:r>
-        <w:rPr/>
+        <w:rPr>
+          <w:b/>
+          <w:bCs/>
+          <w:i w:val="false"/>
+          <w:iCs w:val="false"/>
+        </w:rPr>
       </w:r>
     </w:p>
     <w:p>
@@ -4445,9 +4442,9 @@
       </w:tblPr>
       <w:tblGrid>
         <w:gridCol w:w="2409"/>
+        <w:gridCol w:w="2409"/>
         <w:gridCol w:w="2410"/>
         <w:gridCol w:w="2409"/>
-        <w:gridCol w:w="2410"/>
       </w:tblGrid>
       <w:tr>
         <w:trPr/>
@@ -4459,10 +4456,28 @@
           <w:p>
             <w:pPr>
               <w:pStyle w:val="Contenutotabella"/>
-              <w:rPr/>
-            </w:pPr>
-            <w:r>
-              <w:rPr/>
+              <w:widowControl w:val="false"/>
+              <w:rPr/>
+            </w:pPr>
+            <w:r>
+              <w:rPr/>
+            </w:r>
+          </w:p>
+        </w:tc>
+        <w:tc>
+          <w:tcPr>
+            <w:tcW w:w="2409" w:type="dxa"/>
+            <w:tcBorders/>
+          </w:tcPr>
+          <w:p>
+            <w:pPr>
+              <w:pStyle w:val="Contenutotabella"/>
+              <w:widowControl w:val="false"/>
+              <w:rPr/>
+            </w:pPr>
+            <w:r>
+              <w:rPr/>
+              <w:t>Pochi</w:t>
             </w:r>
           </w:p>
         </w:tc>
@@ -4474,22 +4489,7 @@
           <w:p>
             <w:pPr>
               <w:pStyle w:val="Contenutotabella"/>
-              <w:rPr/>
-            </w:pPr>
-            <w:r>
-              <w:rPr/>
-              <w:t>Pochi</w:t>
-            </w:r>
-          </w:p>
-        </w:tc>
-        <w:tc>
-          <w:tcPr>
-            <w:tcW w:w="2409" w:type="dxa"/>
-            <w:tcBorders/>
-          </w:tcPr>
-          <w:p>
-            <w:pPr>
-              <w:pStyle w:val="Contenutotabella"/>
+              <w:widowControl w:val="false"/>
               <w:rPr/>
             </w:pPr>
             <w:r>
@@ -4500,12 +4500,13 @@
         </w:tc>
         <w:tc>
           <w:tcPr>
-            <w:tcW w:w="2410" w:type="dxa"/>
-            <w:tcBorders/>
-          </w:tcPr>
-          <w:p>
-            <w:pPr>
-              <w:pStyle w:val="Contenutotabella"/>
+            <w:tcW w:w="2409" w:type="dxa"/>
+            <w:tcBorders/>
+          </w:tcPr>
+          <w:p>
+            <w:pPr>
+              <w:pStyle w:val="Contenutotabella"/>
+              <w:widowControl w:val="false"/>
               <w:rPr/>
             </w:pPr>
             <w:r>
@@ -4525,6 +4526,7 @@
           <w:p>
             <w:pPr>
               <w:pStyle w:val="Contenutotabella"/>
+              <w:widowControl w:val="false"/>
               <w:rPr/>
             </w:pPr>
             <w:r>
@@ -4535,43 +4537,46 @@
         </w:tc>
         <w:tc>
           <w:tcPr>
+            <w:tcW w:w="2409" w:type="dxa"/>
+            <w:tcBorders/>
+          </w:tcPr>
+          <w:p>
+            <w:pPr>
+              <w:pStyle w:val="Contenutotabella"/>
+              <w:widowControl w:val="false"/>
+              <w:rPr/>
+            </w:pPr>
+            <w:r>
+              <w:rPr/>
+              <w:t>&lt; 1 s</w:t>
+            </w:r>
+          </w:p>
+        </w:tc>
+        <w:tc>
+          <w:tcPr>
             <w:tcW w:w="2410" w:type="dxa"/>
             <w:tcBorders/>
           </w:tcPr>
           <w:p>
             <w:pPr>
               <w:pStyle w:val="Contenutotabella"/>
-              <w:rPr/>
-            </w:pPr>
-            <w:r>
-              <w:rPr/>
-              <w:t>&lt; 1 s</w:t>
-            </w:r>
-          </w:p>
-        </w:tc>
-        <w:tc>
-          <w:tcPr>
-            <w:tcW w:w="2409" w:type="dxa"/>
-            <w:tcBorders/>
-          </w:tcPr>
-          <w:p>
-            <w:pPr>
-              <w:pStyle w:val="Contenutotabella"/>
-              <w:rPr/>
-            </w:pPr>
-            <w:r>
-              <w:rPr/>
-            </w:r>
-          </w:p>
-        </w:tc>
-        <w:tc>
-          <w:tcPr>
-            <w:tcW w:w="2410" w:type="dxa"/>
-            <w:tcBorders/>
-          </w:tcPr>
-          <w:p>
-            <w:pPr>
-              <w:pStyle w:val="Contenutotabella"/>
+              <w:widowControl w:val="false"/>
+              <w:rPr/>
+            </w:pPr>
+            <w:r>
+              <w:rPr/>
+            </w:r>
+          </w:p>
+        </w:tc>
+        <w:tc>
+          <w:tcPr>
+            <w:tcW w:w="2409" w:type="dxa"/>
+            <w:tcBorders/>
+          </w:tcPr>
+          <w:p>
+            <w:pPr>
+              <w:pStyle w:val="Contenutotabella"/>
+              <w:widowControl w:val="false"/>
               <w:rPr/>
             </w:pPr>
             <w:r>
@@ -4590,6 +4595,7 @@
           <w:p>
             <w:pPr>
               <w:pStyle w:val="Contenutotabella"/>
+              <w:widowControl w:val="false"/>
               <w:rPr/>
             </w:pPr>
             <w:r>
@@ -4600,42 +4606,45 @@
         </w:tc>
         <w:tc>
           <w:tcPr>
+            <w:tcW w:w="2409" w:type="dxa"/>
+            <w:tcBorders/>
+          </w:tcPr>
+          <w:p>
+            <w:pPr>
+              <w:pStyle w:val="Contenutotabella"/>
+              <w:widowControl w:val="false"/>
+              <w:rPr/>
+            </w:pPr>
+            <w:r>
+              <w:rPr/>
+            </w:r>
+          </w:p>
+        </w:tc>
+        <w:tc>
+          <w:tcPr>
             <w:tcW w:w="2410" w:type="dxa"/>
             <w:tcBorders/>
           </w:tcPr>
           <w:p>
             <w:pPr>
               <w:pStyle w:val="Contenutotabella"/>
-              <w:rPr/>
-            </w:pPr>
-            <w:r>
-              <w:rPr/>
-            </w:r>
-          </w:p>
-        </w:tc>
-        <w:tc>
-          <w:tcPr>
-            <w:tcW w:w="2409" w:type="dxa"/>
-            <w:tcBorders/>
-          </w:tcPr>
-          <w:p>
-            <w:pPr>
-              <w:pStyle w:val="Contenutotabella"/>
-              <w:rPr/>
-            </w:pPr>
-            <w:r>
-              <w:rPr/>
-            </w:r>
-          </w:p>
-        </w:tc>
-        <w:tc>
-          <w:tcPr>
-            <w:tcW w:w="2410" w:type="dxa"/>
-            <w:tcBorders/>
-          </w:tcPr>
-          <w:p>
-            <w:pPr>
-              <w:pStyle w:val="Contenutotabella"/>
+              <w:widowControl w:val="false"/>
+              <w:rPr/>
+            </w:pPr>
+            <w:r>
+              <w:rPr/>
+            </w:r>
+          </w:p>
+        </w:tc>
+        <w:tc>
+          <w:tcPr>
+            <w:tcW w:w="2409" w:type="dxa"/>
+            <w:tcBorders/>
+          </w:tcPr>
+          <w:p>
+            <w:pPr>
+              <w:pStyle w:val="Contenutotabella"/>
+              <w:widowControl w:val="false"/>
               <w:rPr/>
             </w:pPr>
             <w:r>
@@ -4656,6 +4665,7 @@
           <w:p>
             <w:pPr>
               <w:pStyle w:val="Contenutotabella"/>
+              <w:widowControl w:val="false"/>
               <w:rPr/>
             </w:pPr>
             <w:r>
@@ -4666,42 +4676,45 @@
         </w:tc>
         <w:tc>
           <w:tcPr>
+            <w:tcW w:w="2409" w:type="dxa"/>
+            <w:tcBorders/>
+          </w:tcPr>
+          <w:p>
+            <w:pPr>
+              <w:pStyle w:val="Contenutotabella"/>
+              <w:widowControl w:val="false"/>
+              <w:rPr/>
+            </w:pPr>
+            <w:r>
+              <w:rPr/>
+            </w:r>
+          </w:p>
+        </w:tc>
+        <w:tc>
+          <w:tcPr>
             <w:tcW w:w="2410" w:type="dxa"/>
             <w:tcBorders/>
           </w:tcPr>
           <w:p>
             <w:pPr>
               <w:pStyle w:val="Contenutotabella"/>
-              <w:rPr/>
-            </w:pPr>
-            <w:r>
-              <w:rPr/>
-            </w:r>
-          </w:p>
-        </w:tc>
-        <w:tc>
-          <w:tcPr>
-            <w:tcW w:w="2409" w:type="dxa"/>
-            <w:tcBorders/>
-          </w:tcPr>
-          <w:p>
-            <w:pPr>
-              <w:pStyle w:val="Contenutotabella"/>
-              <w:rPr/>
-            </w:pPr>
-            <w:r>
-              <w:rPr/>
-            </w:r>
-          </w:p>
-        </w:tc>
-        <w:tc>
-          <w:tcPr>
-            <w:tcW w:w="2410" w:type="dxa"/>
-            <w:tcBorders/>
-          </w:tcPr>
-          <w:p>
-            <w:pPr>
-              <w:pStyle w:val="Contenutotabella"/>
+              <w:widowControl w:val="false"/>
+              <w:rPr/>
+            </w:pPr>
+            <w:r>
+              <w:rPr/>
+            </w:r>
+          </w:p>
+        </w:tc>
+        <w:tc>
+          <w:tcPr>
+            <w:tcW w:w="2409" w:type="dxa"/>
+            <w:tcBorders/>
+          </w:tcPr>
+          <w:p>
+            <w:pPr>
+              <w:pStyle w:val="Contenutotabella"/>
+              <w:widowControl w:val="false"/>
               <w:rPr/>
             </w:pPr>
             <w:r>
@@ -4727,6 +4740,59 @@
       </w:pPr>
       <w:r>
         <w:rPr/>
+      </w:r>
+    </w:p>
+    <w:p>
+      <w:pPr>
+        <w:pStyle w:val="Normal"/>
+        <w:bidi w:val="0"/>
+        <w:jc w:val="left"/>
+        <w:rPr>
+          <w:b/>
+          <w:b/>
+          <w:bCs/>
+          <w:i w:val="false"/>
+          <w:i w:val="false"/>
+          <w:iCs w:val="false"/>
+        </w:rPr>
+      </w:pPr>
+      <w:r>
+        <w:rPr/>
+      </w:r>
+    </w:p>
+    <w:p>
+      <w:pPr>
+        <w:pStyle w:val="Normal"/>
+        <w:bidi w:val="0"/>
+        <w:jc w:val="left"/>
+        <w:rPr>
+          <w:b/>
+          <w:b/>
+          <w:bCs/>
+          <w:i w:val="false"/>
+          <w:i w:val="false"/>
+          <w:iCs w:val="false"/>
+        </w:rPr>
+      </w:pPr>
+      <w:r>
+        <w:rPr/>
+        <w:t>Osservazioni generali</w:t>
+      </w:r>
+    </w:p>
+    <w:p>
+      <w:pPr>
+        <w:pStyle w:val="Normal"/>
+        <w:numPr>
+          <w:ilvl w:val="0"/>
+          <w:numId w:val="1"/>
+        </w:numPr>
+        <w:bidi w:val="0"/>
+        <w:jc w:val="left"/>
+        <w:rPr/>
+      </w:pPr>
+      <w:r>
+        <w:rPr/>
+        <w:t>È evidente che IDA non sia ottimale e generi sempre soluzioni che usano molte più mosse di quelle di A*. Per contro, quando si tratta di trovare soluzioni standard (ad L) è estremamente rapido.</w:t>
       </w:r>
     </w:p>
     <w:sectPr>
@@ -4740,6 +4806,255 @@
     </w:sectPr>
   </w:body>
 </w:document>
+</file>
+
+<file path=word/numbering.xml><?xml version="1.0" encoding="utf-8"?>
+<w:numbering xmlns:w="http://schemas.openxmlformats.org/wordprocessingml/2006/main" xmlns:o="urn:schemas-microsoft-com:office:office" xmlns:r="http://schemas.openxmlformats.org/officeDocument/2006/relationships" xmlns:v="urn:schemas-microsoft-com:vml" xmlns:mc="http://schemas.openxmlformats.org/markup-compatibility/2006" xmlns:w14="http://schemas.microsoft.com/office/word/2010/wordml" mc:Ignorable="w14">
+  <w:abstractNum w:abstractNumId="1">
+    <w:lvl w:ilvl="0">
+      <w:start w:val="1"/>
+      <w:numFmt w:val="decimal"/>
+      <w:lvlText w:val="%1."/>
+      <w:lvlJc w:val="left"/>
+      <w:pPr>
+        <w:tabs>
+          <w:tab w:val="num" w:pos="720"/>
+        </w:tabs>
+        <w:ind w:left="720" w:hanging="360"/>
+      </w:pPr>
+      <w:rPr/>
+    </w:lvl>
+    <w:lvl w:ilvl="1">
+      <w:start w:val="1"/>
+      <w:numFmt w:val="decimal"/>
+      <w:lvlText w:val="%2."/>
+      <w:lvlJc w:val="left"/>
+      <w:pPr>
+        <w:tabs>
+          <w:tab w:val="num" w:pos="1080"/>
+        </w:tabs>
+        <w:ind w:left="1080" w:hanging="360"/>
+      </w:pPr>
+      <w:rPr/>
+    </w:lvl>
+    <w:lvl w:ilvl="2">
+      <w:start w:val="1"/>
+      <w:numFmt w:val="decimal"/>
+      <w:lvlText w:val="%3."/>
+      <w:lvlJc w:val="left"/>
+      <w:pPr>
+        <w:tabs>
+          <w:tab w:val="num" w:pos="1440"/>
+        </w:tabs>
+        <w:ind w:left="1440" w:hanging="360"/>
+      </w:pPr>
+      <w:rPr/>
+    </w:lvl>
+    <w:lvl w:ilvl="3">
+      <w:start w:val="1"/>
+      <w:numFmt w:val="decimal"/>
+      <w:lvlText w:val="%4."/>
+      <w:lvlJc w:val="left"/>
+      <w:pPr>
+        <w:tabs>
+          <w:tab w:val="num" w:pos="1800"/>
+        </w:tabs>
+        <w:ind w:left="1800" w:hanging="360"/>
+      </w:pPr>
+      <w:rPr/>
+    </w:lvl>
+    <w:lvl w:ilvl="4">
+      <w:start w:val="1"/>
+      <w:numFmt w:val="decimal"/>
+      <w:lvlText w:val="%5."/>
+      <w:lvlJc w:val="left"/>
+      <w:pPr>
+        <w:tabs>
+          <w:tab w:val="num" w:pos="2160"/>
+        </w:tabs>
+        <w:ind w:left="2160" w:hanging="360"/>
+      </w:pPr>
+      <w:rPr/>
+    </w:lvl>
+    <w:lvl w:ilvl="5">
+      <w:start w:val="1"/>
+      <w:numFmt w:val="decimal"/>
+      <w:lvlText w:val="%6."/>
+      <w:lvlJc w:val="left"/>
+      <w:pPr>
+        <w:tabs>
+          <w:tab w:val="num" w:pos="2520"/>
+        </w:tabs>
+        <w:ind w:left="2520" w:hanging="360"/>
+      </w:pPr>
+      <w:rPr/>
+    </w:lvl>
+    <w:lvl w:ilvl="6">
+      <w:start w:val="1"/>
+      <w:numFmt w:val="decimal"/>
+      <w:lvlText w:val="%7."/>
+      <w:lvlJc w:val="left"/>
+      <w:pPr>
+        <w:tabs>
+          <w:tab w:val="num" w:pos="2880"/>
+        </w:tabs>
+        <w:ind w:left="2880" w:hanging="360"/>
+      </w:pPr>
+      <w:rPr/>
+    </w:lvl>
+    <w:lvl w:ilvl="7">
+      <w:start w:val="1"/>
+      <w:numFmt w:val="decimal"/>
+      <w:lvlText w:val="%8."/>
+      <w:lvlJc w:val="left"/>
+      <w:pPr>
+        <w:tabs>
+          <w:tab w:val="num" w:pos="3240"/>
+        </w:tabs>
+        <w:ind w:left="3240" w:hanging="360"/>
+      </w:pPr>
+      <w:rPr/>
+    </w:lvl>
+    <w:lvl w:ilvl="8">
+      <w:start w:val="1"/>
+      <w:numFmt w:val="decimal"/>
+      <w:lvlText w:val="%9."/>
+      <w:lvlJc w:val="left"/>
+      <w:pPr>
+        <w:tabs>
+          <w:tab w:val="num" w:pos="3600"/>
+        </w:tabs>
+        <w:ind w:left="3600" w:hanging="360"/>
+      </w:pPr>
+      <w:rPr/>
+    </w:lvl>
+  </w:abstractNum>
+  <w:abstractNum w:abstractNumId="2">
+    <w:lvl w:ilvl="0">
+      <w:start w:val="1"/>
+      <w:numFmt w:val="none"/>
+      <w:suff w:val="nothing"/>
+      <w:lvlText w:val=""/>
+      <w:lvlJc w:val="left"/>
+      <w:pPr>
+        <w:tabs>
+          <w:tab w:val="num" w:pos="0"/>
+        </w:tabs>
+        <w:ind w:left="0" w:hanging="0"/>
+      </w:pPr>
+    </w:lvl>
+    <w:lvl w:ilvl="1">
+      <w:start w:val="1"/>
+      <w:numFmt w:val="none"/>
+      <w:suff w:val="nothing"/>
+      <w:lvlText w:val=""/>
+      <w:lvlJc w:val="left"/>
+      <w:pPr>
+        <w:tabs>
+          <w:tab w:val="num" w:pos="0"/>
+        </w:tabs>
+        <w:ind w:left="0" w:hanging="0"/>
+      </w:pPr>
+    </w:lvl>
+    <w:lvl w:ilvl="2">
+      <w:start w:val="1"/>
+      <w:numFmt w:val="none"/>
+      <w:suff w:val="nothing"/>
+      <w:lvlText w:val=""/>
+      <w:lvlJc w:val="left"/>
+      <w:pPr>
+        <w:tabs>
+          <w:tab w:val="num" w:pos="0"/>
+        </w:tabs>
+        <w:ind w:left="0" w:hanging="0"/>
+      </w:pPr>
+    </w:lvl>
+    <w:lvl w:ilvl="3">
+      <w:start w:val="1"/>
+      <w:numFmt w:val="none"/>
+      <w:suff w:val="nothing"/>
+      <w:lvlText w:val=""/>
+      <w:lvlJc w:val="left"/>
+      <w:pPr>
+        <w:tabs>
+          <w:tab w:val="num" w:pos="0"/>
+        </w:tabs>
+        <w:ind w:left="0" w:hanging="0"/>
+      </w:pPr>
+    </w:lvl>
+    <w:lvl w:ilvl="4">
+      <w:start w:val="1"/>
+      <w:numFmt w:val="none"/>
+      <w:suff w:val="nothing"/>
+      <w:lvlText w:val=""/>
+      <w:lvlJc w:val="left"/>
+      <w:pPr>
+        <w:tabs>
+          <w:tab w:val="num" w:pos="0"/>
+        </w:tabs>
+        <w:ind w:left="0" w:hanging="0"/>
+      </w:pPr>
+    </w:lvl>
+    <w:lvl w:ilvl="5">
+      <w:start w:val="1"/>
+      <w:numFmt w:val="none"/>
+      <w:suff w:val="nothing"/>
+      <w:lvlText w:val=""/>
+      <w:lvlJc w:val="left"/>
+      <w:pPr>
+        <w:tabs>
+          <w:tab w:val="num" w:pos="0"/>
+        </w:tabs>
+        <w:ind w:left="0" w:hanging="0"/>
+      </w:pPr>
+    </w:lvl>
+    <w:lvl w:ilvl="6">
+      <w:start w:val="1"/>
+      <w:numFmt w:val="none"/>
+      <w:suff w:val="nothing"/>
+      <w:lvlText w:val=""/>
+      <w:lvlJc w:val="left"/>
+      <w:pPr>
+        <w:tabs>
+          <w:tab w:val="num" w:pos="0"/>
+        </w:tabs>
+        <w:ind w:left="0" w:hanging="0"/>
+      </w:pPr>
+    </w:lvl>
+    <w:lvl w:ilvl="7">
+      <w:start w:val="1"/>
+      <w:numFmt w:val="none"/>
+      <w:suff w:val="nothing"/>
+      <w:lvlText w:val=""/>
+      <w:lvlJc w:val="left"/>
+      <w:pPr>
+        <w:tabs>
+          <w:tab w:val="num" w:pos="0"/>
+        </w:tabs>
+        <w:ind w:left="0" w:hanging="0"/>
+      </w:pPr>
+    </w:lvl>
+    <w:lvl w:ilvl="8">
+      <w:start w:val="1"/>
+      <w:numFmt w:val="none"/>
+      <w:suff w:val="nothing"/>
+      <w:lvlText w:val=""/>
+      <w:lvlJc w:val="left"/>
+      <w:pPr>
+        <w:tabs>
+          <w:tab w:val="num" w:pos="0"/>
+        </w:tabs>
+        <w:ind w:left="0" w:hanging="0"/>
+      </w:pPr>
+    </w:lvl>
+  </w:abstractNum>
+  <w:num w:numId="1">
+    <w:abstractNumId w:val="1"/>
+  </w:num>
+  <w:num w:numId="2">
+    <w:abstractNumId w:val="2"/>
+  </w:num>
+</w:numbering>
 </file>
 
 <file path=word/styles.xml><?xml version="1.0" encoding="utf-8"?>
@@ -4778,6 +5093,11 @@
       <w:szCs w:val="24"/>
       <w:lang w:val="it-IT" w:eastAsia="zh-CN" w:bidi="hi-IN"/>
     </w:rPr>
+  </w:style>
+  <w:style w:type="character" w:styleId="Caratteridinumerazione">
+    <w:name w:val="Caratteri di numerazione"/>
+    <w:qFormat/>
+    <w:rPr/>
   </w:style>
   <w:style w:type="paragraph" w:styleId="Titolo">
     <w:name w:val="Titolo"/>

</xml_diff>

<commit_message>
Version 0.5: New version of monster game.
</commit_message>
<xml_diff>
--- a/Prolog/Tempi.docx
+++ b/Prolog/Tempi.docx
@@ -24,6 +24,28 @@
       <w:r>
         <w:rPr/>
         <w:t>Cella vuota = labirinto non testato</w:t>
+      </w:r>
+    </w:p>
+    <w:p>
+      <w:pPr>
+        <w:pStyle w:val="Normal"/>
+        <w:bidi w:val="0"/>
+        <w:jc w:val="left"/>
+        <w:rPr/>
+      </w:pPr>
+      <w:r>
+        <w:rPr/>
+        <w:t xml:space="preserve">In </w:t>
+      </w:r>
+      <w:r>
+        <w:rPr>
+          <w:shd w:fill="00A933" w:val="clear"/>
+        </w:rPr>
+        <w:t>verde</w:t>
+      </w:r>
+      <w:r>
+        <w:rPr/>
+        <w:t xml:space="preserve"> il fatto che la soluzione trovata sia ottima</w:t>
       </w:r>
     </w:p>
     <w:p>
@@ -219,7 +241,6 @@
             </w:pPr>
             <w:r>
               <w:rPr/>
-              <w:t>&lt; 1 s</w:t>
             </w:r>
           </w:p>
         </w:tc>
@@ -239,6 +260,7 @@
             </w:pPr>
             <w:r>
               <w:rPr/>
+              <w:t>&lt;&lt; 1 s</w:t>
             </w:r>
           </w:p>
         </w:tc>
@@ -258,7 +280,6 @@
             </w:pPr>
             <w:r>
               <w:rPr/>
-              <w:t>&lt; 1 s</w:t>
             </w:r>
           </w:p>
         </w:tc>
@@ -299,7 +320,6 @@
             </w:pPr>
             <w:r>
               <w:rPr/>
-              <w:t>&lt; 1 s</w:t>
             </w:r>
           </w:p>
         </w:tc>
@@ -337,7 +357,6 @@
             </w:pPr>
             <w:r>
               <w:rPr/>
-              <w:t>&lt; 1 s</w:t>
             </w:r>
           </w:p>
         </w:tc>
@@ -416,7 +435,6 @@
             </w:pPr>
             <w:r>
               <w:rPr/>
-              <w:t>&lt; 1 s</w:t>
             </w:r>
           </w:p>
         </w:tc>
@@ -587,7 +605,7 @@
             </w:pPr>
             <w:r>
               <w:rPr/>
-              <w:t>&lt; 1 s</w:t>
+              <w:t>&lt;&lt; 1 s</w:t>
             </w:r>
           </w:p>
         </w:tc>
@@ -607,7 +625,7 @@
             </w:pPr>
             <w:r>
               <w:rPr/>
-              <w:t>&lt; 1 s</w:t>
+              <w:t>&lt;&lt; 1 s</w:t>
             </w:r>
           </w:p>
         </w:tc>
@@ -627,7 +645,11 @@
             </w:pPr>
             <w:r>
               <w:rPr/>
-              <w:t>&lt; 1 s</w:t>
+              <w:t xml:space="preserve"> </w:t>
+            </w:r>
+            <w:r>
+              <w:rPr/>
+              <w:t>&lt;&lt; 1 s</w:t>
             </w:r>
           </w:p>
         </w:tc>
@@ -669,7 +691,6 @@
             </w:pPr>
             <w:r>
               <w:rPr/>
-              <w:t>&lt; 1 s</w:t>
             </w:r>
           </w:p>
         </w:tc>
@@ -708,7 +729,6 @@
             </w:pPr>
             <w:r>
               <w:rPr/>
-              <w:t>&lt; 1 s</w:t>
             </w:r>
           </w:p>
         </w:tc>
@@ -749,7 +769,6 @@
             </w:pPr>
             <w:r>
               <w:rPr/>
-              <w:t>&lt; 1 s</w:t>
             </w:r>
           </w:p>
         </w:tc>
@@ -788,7 +807,6 @@
             </w:pPr>
             <w:r>
               <w:rPr/>
-              <w:t>&lt; 1 s</w:t>
             </w:r>
           </w:p>
         </w:tc>
@@ -945,41 +963,40 @@
             </w:pPr>
             <w:r>
               <w:rPr/>
-              <w:t>&lt; 1 s</w:t>
-            </w:r>
-          </w:p>
-        </w:tc>
-        <w:tc>
-          <w:tcPr>
-            <w:tcW w:w="2410" w:type="dxa"/>
-            <w:tcBorders/>
-          </w:tcPr>
-          <w:p>
-            <w:pPr>
-              <w:pStyle w:val="Contenutotabella"/>
-              <w:widowControl w:val="false"/>
-              <w:rPr/>
-            </w:pPr>
-            <w:r>
-              <w:rPr/>
-              <w:t>&lt; 1 s</w:t>
-            </w:r>
-          </w:p>
-        </w:tc>
-        <w:tc>
-          <w:tcPr>
-            <w:tcW w:w="2409" w:type="dxa"/>
-            <w:tcBorders/>
-          </w:tcPr>
-          <w:p>
-            <w:pPr>
-              <w:pStyle w:val="Contenutotabella"/>
-              <w:widowControl w:val="false"/>
-              <w:rPr/>
-            </w:pPr>
-            <w:r>
-              <w:rPr/>
-              <w:t>&lt; 1 s</w:t>
+              <w:t>&lt;&lt; 1 s</w:t>
+            </w:r>
+          </w:p>
+        </w:tc>
+        <w:tc>
+          <w:tcPr>
+            <w:tcW w:w="2410" w:type="dxa"/>
+            <w:tcBorders/>
+          </w:tcPr>
+          <w:p>
+            <w:pPr>
+              <w:pStyle w:val="Contenutotabella"/>
+              <w:widowControl w:val="false"/>
+              <w:rPr/>
+            </w:pPr>
+            <w:r>
+              <w:rPr/>
+              <w:t>&lt;&lt; 1 s</w:t>
+            </w:r>
+          </w:p>
+        </w:tc>
+        <w:tc>
+          <w:tcPr>
+            <w:tcW w:w="2409" w:type="dxa"/>
+            <w:tcBorders/>
+          </w:tcPr>
+          <w:p>
+            <w:pPr>
+              <w:pStyle w:val="Contenutotabella"/>
+              <w:widowControl w:val="false"/>
+              <w:rPr/>
+            </w:pPr>
+            <w:r>
+              <w:rPr/>
             </w:r>
           </w:p>
         </w:tc>
@@ -1016,41 +1033,40 @@
             </w:pPr>
             <w:r>
               <w:rPr/>
-              <w:t>&lt; 1 s</w:t>
-            </w:r>
-          </w:p>
-        </w:tc>
-        <w:tc>
-          <w:tcPr>
-            <w:tcW w:w="2410" w:type="dxa"/>
-            <w:tcBorders/>
-          </w:tcPr>
-          <w:p>
-            <w:pPr>
-              <w:pStyle w:val="Contenutotabella"/>
-              <w:widowControl w:val="false"/>
-              <w:rPr/>
-            </w:pPr>
-            <w:r>
-              <w:rPr/>
-              <w:t>&lt; 1 s</w:t>
-            </w:r>
-          </w:p>
-        </w:tc>
-        <w:tc>
-          <w:tcPr>
-            <w:tcW w:w="2409" w:type="dxa"/>
-            <w:tcBorders/>
-          </w:tcPr>
-          <w:p>
-            <w:pPr>
-              <w:pStyle w:val="Contenutotabella"/>
-              <w:widowControl w:val="false"/>
-              <w:rPr/>
-            </w:pPr>
-            <w:r>
-              <w:rPr/>
-              <w:t>&lt; 1 s</w:t>
+              <w:t>&lt;&lt; 1 s</w:t>
+            </w:r>
+          </w:p>
+        </w:tc>
+        <w:tc>
+          <w:tcPr>
+            <w:tcW w:w="2410" w:type="dxa"/>
+            <w:tcBorders/>
+          </w:tcPr>
+          <w:p>
+            <w:pPr>
+              <w:pStyle w:val="Contenutotabella"/>
+              <w:widowControl w:val="false"/>
+              <w:rPr/>
+            </w:pPr>
+            <w:r>
+              <w:rPr/>
+              <w:t>&lt;&lt; 1 s</w:t>
+            </w:r>
+          </w:p>
+        </w:tc>
+        <w:tc>
+          <w:tcPr>
+            <w:tcW w:w="2409" w:type="dxa"/>
+            <w:tcBorders/>
+          </w:tcPr>
+          <w:p>
+            <w:pPr>
+              <w:pStyle w:val="Contenutotabella"/>
+              <w:widowControl w:val="false"/>
+              <w:rPr/>
+            </w:pPr>
+            <w:r>
+              <w:rPr/>
             </w:r>
           </w:p>
         </w:tc>
@@ -1087,41 +1103,39 @@
             </w:pPr>
             <w:r>
               <w:rPr/>
-              <w:t>&lt; 1 s</w:t>
-            </w:r>
-          </w:p>
-        </w:tc>
-        <w:tc>
-          <w:tcPr>
-            <w:tcW w:w="2410" w:type="dxa"/>
-            <w:tcBorders/>
-          </w:tcPr>
-          <w:p>
-            <w:pPr>
-              <w:pStyle w:val="Contenutotabella"/>
-              <w:widowControl w:val="false"/>
-              <w:rPr/>
-            </w:pPr>
-            <w:r>
-              <w:rPr/>
-              <w:t>&lt; 1 s</w:t>
-            </w:r>
-          </w:p>
-        </w:tc>
-        <w:tc>
-          <w:tcPr>
-            <w:tcW w:w="2409" w:type="dxa"/>
-            <w:tcBorders/>
-          </w:tcPr>
-          <w:p>
-            <w:pPr>
-              <w:pStyle w:val="Contenutotabella"/>
-              <w:widowControl w:val="false"/>
-              <w:rPr/>
-            </w:pPr>
-            <w:r>
-              <w:rPr/>
-              <w:t>&lt; 1 s</w:t>
+            </w:r>
+          </w:p>
+        </w:tc>
+        <w:tc>
+          <w:tcPr>
+            <w:tcW w:w="2410" w:type="dxa"/>
+            <w:tcBorders/>
+          </w:tcPr>
+          <w:p>
+            <w:pPr>
+              <w:pStyle w:val="Contenutotabella"/>
+              <w:widowControl w:val="false"/>
+              <w:rPr/>
+            </w:pPr>
+            <w:r>
+              <w:rPr/>
+            </w:r>
+          </w:p>
+        </w:tc>
+        <w:tc>
+          <w:tcPr>
+            <w:tcW w:w="2409" w:type="dxa"/>
+            <w:tcBorders/>
+          </w:tcPr>
+          <w:p>
+            <w:pPr>
+              <w:pStyle w:val="Contenutotabella"/>
+              <w:widowControl w:val="false"/>
+              <w:rPr/>
+            </w:pPr>
+            <w:r>
+              <w:rPr/>
+              <w:t>&lt;&lt; 1 s</w:t>
             </w:r>
           </w:p>
         </w:tc>
@@ -1278,41 +1292,40 @@
             </w:pPr>
             <w:r>
               <w:rPr/>
-              <w:t>&lt; 1 s</w:t>
-            </w:r>
-          </w:p>
-        </w:tc>
-        <w:tc>
-          <w:tcPr>
-            <w:tcW w:w="2410" w:type="dxa"/>
-            <w:tcBorders/>
-          </w:tcPr>
-          <w:p>
-            <w:pPr>
-              <w:pStyle w:val="Contenutotabella"/>
-              <w:widowControl w:val="false"/>
-              <w:rPr/>
-            </w:pPr>
-            <w:r>
-              <w:rPr/>
-              <w:t>&lt; 1 s</w:t>
-            </w:r>
-          </w:p>
-        </w:tc>
-        <w:tc>
-          <w:tcPr>
-            <w:tcW w:w="2409" w:type="dxa"/>
-            <w:tcBorders/>
-          </w:tcPr>
-          <w:p>
-            <w:pPr>
-              <w:pStyle w:val="Contenutotabella"/>
-              <w:widowControl w:val="false"/>
-              <w:rPr/>
-            </w:pPr>
-            <w:r>
-              <w:rPr/>
-              <w:t>&lt; 1 s</w:t>
+              <w:t>&lt;&lt; 1 s</w:t>
+            </w:r>
+          </w:p>
+        </w:tc>
+        <w:tc>
+          <w:tcPr>
+            <w:tcW w:w="2410" w:type="dxa"/>
+            <w:tcBorders/>
+          </w:tcPr>
+          <w:p>
+            <w:pPr>
+              <w:pStyle w:val="Contenutotabella"/>
+              <w:widowControl w:val="false"/>
+              <w:rPr/>
+            </w:pPr>
+            <w:r>
+              <w:rPr/>
+              <w:t>&lt;&lt; 1 s</w:t>
+            </w:r>
+          </w:p>
+        </w:tc>
+        <w:tc>
+          <w:tcPr>
+            <w:tcW w:w="2409" w:type="dxa"/>
+            <w:tcBorders/>
+          </w:tcPr>
+          <w:p>
+            <w:pPr>
+              <w:pStyle w:val="Contenutotabella"/>
+              <w:widowControl w:val="false"/>
+              <w:rPr/>
+            </w:pPr>
+            <w:r>
+              <w:rPr/>
             </w:r>
           </w:p>
         </w:tc>
@@ -1349,41 +1362,40 @@
             </w:pPr>
             <w:r>
               <w:rPr/>
-              <w:t>&lt; 1 s</w:t>
-            </w:r>
-          </w:p>
-        </w:tc>
-        <w:tc>
-          <w:tcPr>
-            <w:tcW w:w="2410" w:type="dxa"/>
-            <w:tcBorders/>
-          </w:tcPr>
-          <w:p>
-            <w:pPr>
-              <w:pStyle w:val="Contenutotabella"/>
-              <w:widowControl w:val="false"/>
-              <w:rPr/>
-            </w:pPr>
-            <w:r>
-              <w:rPr/>
-              <w:t>&lt; 1 s</w:t>
-            </w:r>
-          </w:p>
-        </w:tc>
-        <w:tc>
-          <w:tcPr>
-            <w:tcW w:w="2409" w:type="dxa"/>
-            <w:tcBorders/>
-          </w:tcPr>
-          <w:p>
-            <w:pPr>
-              <w:pStyle w:val="Contenutotabella"/>
-              <w:widowControl w:val="false"/>
-              <w:rPr/>
-            </w:pPr>
-            <w:r>
-              <w:rPr/>
-              <w:t>&lt; 1 s</w:t>
+              <w:t>&lt;&lt; 1 s</w:t>
+            </w:r>
+          </w:p>
+        </w:tc>
+        <w:tc>
+          <w:tcPr>
+            <w:tcW w:w="2410" w:type="dxa"/>
+            <w:tcBorders/>
+          </w:tcPr>
+          <w:p>
+            <w:pPr>
+              <w:pStyle w:val="Contenutotabella"/>
+              <w:widowControl w:val="false"/>
+              <w:rPr/>
+            </w:pPr>
+            <w:r>
+              <w:rPr/>
+              <w:t>&lt;&lt; 1 s</w:t>
+            </w:r>
+          </w:p>
+        </w:tc>
+        <w:tc>
+          <w:tcPr>
+            <w:tcW w:w="2409" w:type="dxa"/>
+            <w:tcBorders/>
+          </w:tcPr>
+          <w:p>
+            <w:pPr>
+              <w:pStyle w:val="Contenutotabella"/>
+              <w:widowControl w:val="false"/>
+              <w:rPr/>
+            </w:pPr>
+            <w:r>
+              <w:rPr/>
             </w:r>
           </w:p>
         </w:tc>
@@ -1420,41 +1432,38 @@
             </w:pPr>
             <w:r>
               <w:rPr/>
-              <w:t>&lt; 1 s</w:t>
-            </w:r>
-          </w:p>
-        </w:tc>
-        <w:tc>
-          <w:tcPr>
-            <w:tcW w:w="2410" w:type="dxa"/>
-            <w:tcBorders/>
-          </w:tcPr>
-          <w:p>
-            <w:pPr>
-              <w:pStyle w:val="Contenutotabella"/>
-              <w:widowControl w:val="false"/>
-              <w:rPr/>
-            </w:pPr>
-            <w:r>
-              <w:rPr/>
-              <w:t>&lt; 1 s</w:t>
-            </w:r>
-          </w:p>
-        </w:tc>
-        <w:tc>
-          <w:tcPr>
-            <w:tcW w:w="2409" w:type="dxa"/>
-            <w:tcBorders/>
-          </w:tcPr>
-          <w:p>
-            <w:pPr>
-              <w:pStyle w:val="Contenutotabella"/>
-              <w:widowControl w:val="false"/>
-              <w:rPr/>
-            </w:pPr>
-            <w:r>
-              <w:rPr/>
-              <w:t>&lt; 1 s</w:t>
+            </w:r>
+          </w:p>
+        </w:tc>
+        <w:tc>
+          <w:tcPr>
+            <w:tcW w:w="2410" w:type="dxa"/>
+            <w:tcBorders/>
+          </w:tcPr>
+          <w:p>
+            <w:pPr>
+              <w:pStyle w:val="Contenutotabella"/>
+              <w:widowControl w:val="false"/>
+              <w:rPr/>
+            </w:pPr>
+            <w:r>
+              <w:rPr/>
+            </w:r>
+          </w:p>
+        </w:tc>
+        <w:tc>
+          <w:tcPr>
+            <w:tcW w:w="2409" w:type="dxa"/>
+            <w:tcBorders/>
+          </w:tcPr>
+          <w:p>
+            <w:pPr>
+              <w:pStyle w:val="Contenutotabella"/>
+              <w:widowControl w:val="false"/>
+              <w:rPr/>
+            </w:pPr>
+            <w:r>
+              <w:rPr/>
             </w:r>
           </w:p>
         </w:tc>
@@ -2983,6 +2992,255 @@
           <w:i w:val="false"/>
           <w:iCs w:val="false"/>
         </w:rPr>
+        <w:t>Uscite non raggiungibili</w:t>
+      </w:r>
+    </w:p>
+    <w:tbl>
+      <w:tblPr>
+        <w:tblW w:w="5000" w:type="pct"/>
+        <w:jc w:val="left"/>
+        <w:tblInd w:w="0" w:type="dxa"/>
+        <w:tblLayout w:type="fixed"/>
+        <w:tblCellMar>
+          <w:top w:w="0" w:type="dxa"/>
+          <w:left w:w="0" w:type="dxa"/>
+          <w:bottom w:w="0" w:type="dxa"/>
+          <w:right w:w="0" w:type="dxa"/>
+        </w:tblCellMar>
+      </w:tblPr>
+      <w:tblGrid>
+        <w:gridCol w:w="2409"/>
+        <w:gridCol w:w="2410"/>
+        <w:gridCol w:w="2409"/>
+        <w:gridCol w:w="2410"/>
+      </w:tblGrid>
+      <w:tr>
+        <w:trPr/>
+        <w:tc>
+          <w:tcPr>
+            <w:tcW w:w="2409" w:type="dxa"/>
+            <w:tcBorders/>
+          </w:tcPr>
+          <w:p>
+            <w:pPr>
+              <w:pStyle w:val="Contenutotabella"/>
+              <w:rPr/>
+            </w:pPr>
+            <w:r>
+              <w:rPr/>
+              <w:t>Numero uscite</w:t>
+            </w:r>
+          </w:p>
+        </w:tc>
+        <w:tc>
+          <w:tcPr>
+            <w:tcW w:w="2410" w:type="dxa"/>
+            <w:tcBorders/>
+          </w:tcPr>
+          <w:p>
+            <w:pPr>
+              <w:pStyle w:val="Contenutotabella"/>
+              <w:rPr/>
+            </w:pPr>
+            <w:r>
+              <w:rPr/>
+              <w:t>Dimensioni</w:t>
+            </w:r>
+          </w:p>
+        </w:tc>
+        <w:tc>
+          <w:tcPr>
+            <w:tcW w:w="2409" w:type="dxa"/>
+            <w:tcBorders/>
+          </w:tcPr>
+          <w:p>
+            <w:pPr>
+              <w:pStyle w:val="Contenutotabella"/>
+              <w:rPr/>
+            </w:pPr>
+            <w:r>
+              <w:rPr/>
+              <w:t>Numero Ostacoli</w:t>
+            </w:r>
+          </w:p>
+        </w:tc>
+        <w:tc>
+          <w:tcPr>
+            <w:tcW w:w="2410" w:type="dxa"/>
+            <w:tcBorders/>
+          </w:tcPr>
+          <w:p>
+            <w:pPr>
+              <w:pStyle w:val="Contenutotabella"/>
+              <w:rPr/>
+            </w:pPr>
+            <w:r>
+              <w:rPr/>
+              <w:t>Tempo</w:t>
+            </w:r>
+          </w:p>
+        </w:tc>
+      </w:tr>
+      <w:tr>
+        <w:trPr/>
+        <w:tc>
+          <w:tcPr>
+            <w:tcW w:w="2409" w:type="dxa"/>
+            <w:tcBorders/>
+          </w:tcPr>
+          <w:p>
+            <w:pPr>
+              <w:pStyle w:val="Contenutotabella"/>
+              <w:rPr/>
+            </w:pPr>
+            <w:r>
+              <w:rPr/>
+              <w:t>1</w:t>
+            </w:r>
+          </w:p>
+        </w:tc>
+        <w:tc>
+          <w:tcPr>
+            <w:tcW w:w="2410" w:type="dxa"/>
+            <w:tcBorders/>
+          </w:tcPr>
+          <w:p>
+            <w:pPr>
+              <w:pStyle w:val="Contenutotabella"/>
+              <w:rPr/>
+            </w:pPr>
+            <w:r>
+              <w:rPr/>
+              <w:t>10x10</w:t>
+            </w:r>
+          </w:p>
+        </w:tc>
+        <w:tc>
+          <w:tcPr>
+            <w:tcW w:w="2409" w:type="dxa"/>
+            <w:tcBorders/>
+          </w:tcPr>
+          <w:p>
+            <w:pPr>
+              <w:pStyle w:val="Contenutotabella"/>
+              <w:rPr/>
+            </w:pPr>
+            <w:r>
+              <w:rPr/>
+              <w:t>10</w:t>
+            </w:r>
+          </w:p>
+        </w:tc>
+        <w:tc>
+          <w:tcPr>
+            <w:tcW w:w="2410" w:type="dxa"/>
+            <w:tcBorders/>
+          </w:tcPr>
+          <w:p>
+            <w:pPr>
+              <w:pStyle w:val="Contenutotabella"/>
+              <w:rPr/>
+            </w:pPr>
+            <w:r>
+              <w:rPr/>
+              <w:t xml:space="preserve">&lt;&lt; </w:t>
+            </w:r>
+            <w:r>
+              <w:rPr/>
+              <w:t>1 s</w:t>
+            </w:r>
+          </w:p>
+        </w:tc>
+      </w:tr>
+      <w:tr>
+        <w:trPr/>
+        <w:tc>
+          <w:tcPr>
+            <w:tcW w:w="2409" w:type="dxa"/>
+            <w:tcBorders/>
+          </w:tcPr>
+          <w:p>
+            <w:pPr>
+              <w:pStyle w:val="Contenutotabella"/>
+              <w:rPr/>
+            </w:pPr>
+            <w:r>
+              <w:rPr/>
+              <w:t>2</w:t>
+            </w:r>
+          </w:p>
+        </w:tc>
+        <w:tc>
+          <w:tcPr>
+            <w:tcW w:w="2410" w:type="dxa"/>
+            <w:tcBorders/>
+          </w:tcPr>
+          <w:p>
+            <w:pPr>
+              <w:pStyle w:val="Contenutotabella"/>
+              <w:rPr/>
+            </w:pPr>
+            <w:r>
+              <w:rPr/>
+              <w:t>30x30</w:t>
+            </w:r>
+          </w:p>
+        </w:tc>
+        <w:tc>
+          <w:tcPr>
+            <w:tcW w:w="2409" w:type="dxa"/>
+            <w:tcBorders/>
+          </w:tcPr>
+          <w:p>
+            <w:pPr>
+              <w:pStyle w:val="Contenutotabella"/>
+              <w:rPr/>
+            </w:pPr>
+            <w:r>
+              <w:rPr/>
+              <w:t>30</w:t>
+            </w:r>
+          </w:p>
+        </w:tc>
+        <w:tc>
+          <w:tcPr>
+            <w:tcW w:w="2410" w:type="dxa"/>
+            <w:tcBorders/>
+          </w:tcPr>
+          <w:p>
+            <w:pPr>
+              <w:pStyle w:val="Contenutotabella"/>
+              <w:rPr/>
+            </w:pPr>
+            <w:r>
+              <w:rPr/>
+              <w:t>0.9 s</w:t>
+            </w:r>
+          </w:p>
+        </w:tc>
+      </w:tr>
+    </w:tbl>
+    <w:p>
+      <w:pPr>
+        <w:pStyle w:val="Normal"/>
+        <w:bidi w:val="0"/>
+        <w:jc w:val="left"/>
+        <w:rPr>
+          <w:b/>
+          <w:b/>
+          <w:bCs/>
+          <w:i w:val="false"/>
+          <w:i w:val="false"/>
+          <w:iCs w:val="false"/>
+        </w:rPr>
+      </w:pPr>
+      <w:r>
+        <w:rPr>
+          <w:b/>
+          <w:bCs/>
+          <w:i w:val="false"/>
+          <w:iCs w:val="false"/>
+        </w:rPr>
       </w:r>
     </w:p>
     <w:p>
@@ -3486,40 +3744,39 @@
             </w:pPr>
             <w:r>
               <w:rPr/>
-              <w:t>&lt; 1 s</w:t>
-            </w:r>
-          </w:p>
-        </w:tc>
-        <w:tc>
-          <w:tcPr>
-            <w:tcW w:w="2410" w:type="dxa"/>
-            <w:tcBorders/>
-          </w:tcPr>
-          <w:p>
-            <w:pPr>
-              <w:pStyle w:val="Contenutotabella"/>
-              <w:widowControl w:val="false"/>
-              <w:rPr/>
-            </w:pPr>
-            <w:r>
-              <w:rPr/>
-            </w:r>
-          </w:p>
-        </w:tc>
-        <w:tc>
-          <w:tcPr>
-            <w:tcW w:w="2409" w:type="dxa"/>
-            <w:tcBorders/>
-          </w:tcPr>
-          <w:p>
-            <w:pPr>
-              <w:pStyle w:val="Contenutotabella"/>
-              <w:widowControl w:val="false"/>
-              <w:rPr/>
-            </w:pPr>
-            <w:r>
-              <w:rPr/>
-              <w:t>&lt; 1 s</w:t>
+            </w:r>
+          </w:p>
+        </w:tc>
+        <w:tc>
+          <w:tcPr>
+            <w:tcW w:w="2410" w:type="dxa"/>
+            <w:tcBorders/>
+          </w:tcPr>
+          <w:p>
+            <w:pPr>
+              <w:pStyle w:val="Contenutotabella"/>
+              <w:widowControl w:val="false"/>
+              <w:rPr/>
+            </w:pPr>
+            <w:r>
+              <w:rPr/>
+              <w:t>&lt;&lt; 1 s</w:t>
+            </w:r>
+          </w:p>
+        </w:tc>
+        <w:tc>
+          <w:tcPr>
+            <w:tcW w:w="2409" w:type="dxa"/>
+            <w:tcBorders/>
+          </w:tcPr>
+          <w:p>
+            <w:pPr>
+              <w:pStyle w:val="Contenutotabella"/>
+              <w:widowControl w:val="false"/>
+              <w:rPr/>
+            </w:pPr>
+            <w:r>
+              <w:rPr/>
             </w:r>
           </w:p>
         </w:tc>
@@ -3556,40 +3813,38 @@
             </w:pPr>
             <w:r>
               <w:rPr/>
-              <w:t>&lt; 1 s</w:t>
-            </w:r>
-          </w:p>
-        </w:tc>
-        <w:tc>
-          <w:tcPr>
-            <w:tcW w:w="2410" w:type="dxa"/>
-            <w:tcBorders/>
-          </w:tcPr>
-          <w:p>
-            <w:pPr>
-              <w:pStyle w:val="Contenutotabella"/>
-              <w:widowControl w:val="false"/>
-              <w:rPr/>
-            </w:pPr>
-            <w:r>
-              <w:rPr/>
-            </w:r>
-          </w:p>
-        </w:tc>
-        <w:tc>
-          <w:tcPr>
-            <w:tcW w:w="2409" w:type="dxa"/>
-            <w:tcBorders/>
-          </w:tcPr>
-          <w:p>
-            <w:pPr>
-              <w:pStyle w:val="Contenutotabella"/>
-              <w:widowControl w:val="false"/>
-              <w:rPr/>
-            </w:pPr>
-            <w:r>
-              <w:rPr/>
-              <w:t>&lt; 1 s</w:t>
+            </w:r>
+          </w:p>
+        </w:tc>
+        <w:tc>
+          <w:tcPr>
+            <w:tcW w:w="2410" w:type="dxa"/>
+            <w:tcBorders/>
+          </w:tcPr>
+          <w:p>
+            <w:pPr>
+              <w:pStyle w:val="Contenutotabella"/>
+              <w:widowControl w:val="false"/>
+              <w:rPr/>
+            </w:pPr>
+            <w:r>
+              <w:rPr/>
+            </w:r>
+          </w:p>
+        </w:tc>
+        <w:tc>
+          <w:tcPr>
+            <w:tcW w:w="2409" w:type="dxa"/>
+            <w:tcBorders/>
+          </w:tcPr>
+          <w:p>
+            <w:pPr>
+              <w:pStyle w:val="Contenutotabella"/>
+              <w:widowControl w:val="false"/>
+              <w:rPr/>
+            </w:pPr>
+            <w:r>
+              <w:rPr/>
             </w:r>
           </w:p>
         </w:tc>
@@ -3658,7 +3913,6 @@
             </w:pPr>
             <w:r>
               <w:rPr/>
-              <w:t>&lt; 1 s</w:t>
             </w:r>
           </w:p>
         </w:tc>
@@ -3832,39 +4086,46 @@
             </w:pPr>
             <w:r>
               <w:rPr/>
-              <w:t>&lt; 1 s</w:t>
-            </w:r>
-          </w:p>
-        </w:tc>
-        <w:tc>
-          <w:tcPr>
-            <w:tcW w:w="2410" w:type="dxa"/>
-            <w:tcBorders/>
-          </w:tcPr>
-          <w:p>
-            <w:pPr>
-              <w:pStyle w:val="Contenutotabella"/>
-              <w:widowControl w:val="false"/>
-              <w:rPr/>
-            </w:pPr>
-            <w:r>
-              <w:rPr/>
-            </w:r>
-          </w:p>
-        </w:tc>
-        <w:tc>
-          <w:tcPr>
-            <w:tcW w:w="2409" w:type="dxa"/>
-            <w:tcBorders/>
-          </w:tcPr>
-          <w:p>
-            <w:pPr>
-              <w:pStyle w:val="Contenutotabella"/>
-              <w:widowControl w:val="false"/>
-              <w:rPr/>
-            </w:pPr>
-            <w:r>
-              <w:rPr/>
+              <w:t>&lt;&lt; 1 s</w:t>
+            </w:r>
+          </w:p>
+        </w:tc>
+        <w:tc>
+          <w:tcPr>
+            <w:tcW w:w="2410" w:type="dxa"/>
+            <w:tcBorders/>
+          </w:tcPr>
+          <w:p>
+            <w:pPr>
+              <w:pStyle w:val="Contenutotabella"/>
+              <w:widowControl w:val="false"/>
+              <w:rPr/>
+            </w:pPr>
+            <w:r>
+              <w:rPr/>
+              <w:t>0.54 s</w:t>
+            </w:r>
+          </w:p>
+        </w:tc>
+        <w:tc>
+          <w:tcPr>
+            <w:tcW w:w="2409" w:type="dxa"/>
+            <w:tcBorders/>
+          </w:tcPr>
+          <w:p>
+            <w:pPr>
+              <w:pStyle w:val="Contenutotabella"/>
+              <w:widowControl w:val="false"/>
+              <w:rPr>
+                <w:highlight w:val="none"/>
+                <w:shd w:fill="00A933" w:val="clear"/>
+              </w:rPr>
+            </w:pPr>
+            <w:r>
+              <w:rPr>
+                <w:shd w:fill="00A933" w:val="clear"/>
+              </w:rPr>
+              <w:t>2.31 m</w:t>
             </w:r>
           </w:p>
         </w:tc>
@@ -3901,7 +4162,6 @@
             </w:pPr>
             <w:r>
               <w:rPr/>
-              <w:t>&lt; 1 s</w:t>
             </w:r>
           </w:p>
         </w:tc>
@@ -3970,40 +4230,38 @@
             </w:pPr>
             <w:r>
               <w:rPr/>
-              <w:t>&lt; 1 s</w:t>
-            </w:r>
-          </w:p>
-        </w:tc>
-        <w:tc>
-          <w:tcPr>
-            <w:tcW w:w="2410" w:type="dxa"/>
-            <w:tcBorders/>
-          </w:tcPr>
-          <w:p>
-            <w:pPr>
-              <w:pStyle w:val="Contenutotabella"/>
-              <w:widowControl w:val="false"/>
-              <w:rPr/>
-            </w:pPr>
-            <w:r>
-              <w:rPr/>
-            </w:r>
-          </w:p>
-        </w:tc>
-        <w:tc>
-          <w:tcPr>
-            <w:tcW w:w="2409" w:type="dxa"/>
-            <w:tcBorders/>
-          </w:tcPr>
-          <w:p>
-            <w:pPr>
-              <w:pStyle w:val="Contenutotabella"/>
-              <w:widowControl w:val="false"/>
-              <w:rPr/>
-            </w:pPr>
-            <w:r>
-              <w:rPr/>
-              <w:t>&lt; 1 s</w:t>
+            </w:r>
+          </w:p>
+        </w:tc>
+        <w:tc>
+          <w:tcPr>
+            <w:tcW w:w="2410" w:type="dxa"/>
+            <w:tcBorders/>
+          </w:tcPr>
+          <w:p>
+            <w:pPr>
+              <w:pStyle w:val="Contenutotabella"/>
+              <w:widowControl w:val="false"/>
+              <w:rPr/>
+            </w:pPr>
+            <w:r>
+              <w:rPr/>
+            </w:r>
+          </w:p>
+        </w:tc>
+        <w:tc>
+          <w:tcPr>
+            <w:tcW w:w="2409" w:type="dxa"/>
+            <w:tcBorders/>
+          </w:tcPr>
+          <w:p>
+            <w:pPr>
+              <w:pStyle w:val="Contenutotabella"/>
+              <w:widowControl w:val="false"/>
+              <w:rPr/>
+            </w:pPr>
+            <w:r>
+              <w:rPr/>
             </w:r>
           </w:p>
         </w:tc>
@@ -4030,16 +4288,6 @@
           <w:i w:val="false"/>
           <w:iCs w:val="false"/>
         </w:rPr>
-        <w:t xml:space="preserve"> </w:t>
-      </w:r>
-      <w:r>
-        <w:rPr>
-          <w:b/>
-          <w:bCs/>
-          <w:i w:val="false"/>
-          <w:iCs w:val="false"/>
-        </w:rPr>
-        <w:t>Rifare i labirinti 10x10, l’uscita è troppo vicina alla sorgente</w:t>
       </w:r>
     </w:p>
     <w:p>
@@ -4210,23 +4458,29 @@
             </w:pPr>
             <w:r>
               <w:rPr/>
-              <w:t>&lt; 1 s</w:t>
-            </w:r>
-          </w:p>
-        </w:tc>
-        <w:tc>
-          <w:tcPr>
-            <w:tcW w:w="2410" w:type="dxa"/>
-            <w:tcBorders/>
-          </w:tcPr>
-          <w:p>
-            <w:pPr>
-              <w:pStyle w:val="Contenutotabella"/>
-              <w:widowControl w:val="false"/>
-              <w:rPr/>
-            </w:pPr>
-            <w:r>
-              <w:rPr/>
+              <w:t>&lt;&lt; 1 s</w:t>
+            </w:r>
+          </w:p>
+        </w:tc>
+        <w:tc>
+          <w:tcPr>
+            <w:tcW w:w="2410" w:type="dxa"/>
+            <w:tcBorders/>
+          </w:tcPr>
+          <w:p>
+            <w:pPr>
+              <w:pStyle w:val="Contenutotabella"/>
+              <w:widowControl w:val="false"/>
+              <w:rPr>
+                <w:highlight w:val="none"/>
+                <w:shd w:fill="00A933" w:val="clear"/>
+              </w:rPr>
+            </w:pPr>
+            <w:r>
+              <w:rPr>
+                <w:shd w:fill="00A933" w:val="clear"/>
+              </w:rPr>
+              <w:t>4 s</w:t>
             </w:r>
           </w:p>
         </w:tc>
@@ -4279,23 +4533,24 @@
             </w:pPr>
             <w:r>
               <w:rPr/>
-              <w:t>&lt; 1 s</w:t>
-            </w:r>
-          </w:p>
-        </w:tc>
-        <w:tc>
-          <w:tcPr>
-            <w:tcW w:w="2410" w:type="dxa"/>
-            <w:tcBorders/>
-          </w:tcPr>
-          <w:p>
-            <w:pPr>
-              <w:pStyle w:val="Contenutotabella"/>
-              <w:widowControl w:val="false"/>
-              <w:rPr/>
-            </w:pPr>
-            <w:r>
-              <w:rPr/>
+              <w:t>&lt;&lt; 1 s</w:t>
+            </w:r>
+          </w:p>
+        </w:tc>
+        <w:tc>
+          <w:tcPr>
+            <w:tcW w:w="2410" w:type="dxa"/>
+            <w:tcBorders/>
+          </w:tcPr>
+          <w:p>
+            <w:pPr>
+              <w:pStyle w:val="Contenutotabella"/>
+              <w:widowControl w:val="false"/>
+              <w:rPr/>
+            </w:pPr>
+            <w:r>
+              <w:rPr/>
+              <w:t>&lt;&lt; 1 s (*)</w:t>
             </w:r>
           </w:p>
         </w:tc>
@@ -4376,10 +4631,16 @@
             <w:pPr>
               <w:pStyle w:val="Contenutotabella"/>
               <w:widowControl w:val="false"/>
-              <w:rPr/>
-            </w:pPr>
-            <w:r>
-              <w:rPr/>
+              <w:rPr>
+                <w:highlight w:val="none"/>
+                <w:shd w:fill="00A933" w:val="clear"/>
+              </w:rPr>
+            </w:pPr>
+            <w:r>
+              <w:rPr>
+                <w:shd w:fill="00A933" w:val="clear"/>
+              </w:rPr>
+              <w:t>4.30 s</w:t>
             </w:r>
           </w:p>
         </w:tc>
@@ -4424,7 +4685,80 @@
           <w:b/>
           <w:bCs/>
         </w:rPr>
-        <w:t>Labirinto 300x300</w:t>
+        <w:t>(*) conferma che gli elevati tempi di esecuzione si presentano con soluzioni che non hanno la classica struttura ad L. Soprattutto, ad essere problematici sono gli ostacoli a scala</w:t>
+      </w:r>
+    </w:p>
+    <w:p>
+      <w:pPr>
+        <w:pStyle w:val="Normal"/>
+        <w:bidi w:val="0"/>
+        <w:jc w:val="left"/>
+        <w:rPr>
+          <w:b/>
+          <w:b/>
+          <w:bCs/>
+        </w:rPr>
+      </w:pPr>
+      <w:r>
+        <w:rPr>
+          <w:b/>
+          <w:bCs/>
+        </w:rPr>
+      </w:r>
+    </w:p>
+    <w:p>
+      <w:pPr>
+        <w:pStyle w:val="Normal"/>
+        <w:bidi w:val="0"/>
+        <w:jc w:val="left"/>
+        <w:rPr>
+          <w:b/>
+          <w:b/>
+          <w:bCs/>
+        </w:rPr>
+      </w:pPr>
+      <w:r>
+        <w:rPr>
+          <w:b/>
+          <w:bCs/>
+        </w:rPr>
+      </w:r>
+    </w:p>
+    <w:p>
+      <w:pPr>
+        <w:pStyle w:val="Normal"/>
+        <w:bidi w:val="0"/>
+        <w:jc w:val="left"/>
+        <w:rPr>
+          <w:b/>
+          <w:b/>
+          <w:bCs/>
+        </w:rPr>
+      </w:pPr>
+      <w:r>
+        <w:rPr>
+          <w:b/>
+          <w:bCs/>
+        </w:rPr>
+      </w:r>
+    </w:p>
+    <w:p>
+      <w:pPr>
+        <w:pStyle w:val="Normal"/>
+        <w:bidi w:val="0"/>
+        <w:jc w:val="left"/>
+        <w:rPr>
+          <w:b/>
+          <w:b/>
+          <w:bCs/>
+        </w:rPr>
+      </w:pPr>
+      <w:r>
+        <w:rPr>
+          <w:b/>
+          <w:bCs/>
+        </w:rPr>
+        <w:t>Labirinto 50x50</w:t>
       </w:r>
     </w:p>
     <w:tbl>
@@ -4548,6 +4882,359 @@
             </w:pPr>
             <w:r>
               <w:rPr/>
+              <w:t>&lt;&lt; 1 s</w:t>
+            </w:r>
+          </w:p>
+        </w:tc>
+        <w:tc>
+          <w:tcPr>
+            <w:tcW w:w="2410" w:type="dxa"/>
+            <w:tcBorders/>
+          </w:tcPr>
+          <w:p>
+            <w:pPr>
+              <w:pStyle w:val="Contenutotabella"/>
+              <w:widowControl w:val="false"/>
+              <w:rPr/>
+            </w:pPr>
+            <w:r>
+              <w:rPr/>
+              <w:t>Killed (*)</w:t>
+            </w:r>
+          </w:p>
+        </w:tc>
+        <w:tc>
+          <w:tcPr>
+            <w:tcW w:w="2409" w:type="dxa"/>
+            <w:tcBorders/>
+          </w:tcPr>
+          <w:p>
+            <w:pPr>
+              <w:pStyle w:val="Contenutotabella"/>
+              <w:widowControl w:val="false"/>
+              <w:rPr/>
+            </w:pPr>
+            <w:r>
+              <w:rPr/>
+            </w:r>
+          </w:p>
+        </w:tc>
+      </w:tr>
+      <w:tr>
+        <w:trPr/>
+        <w:tc>
+          <w:tcPr>
+            <w:tcW w:w="2409" w:type="dxa"/>
+            <w:tcBorders/>
+          </w:tcPr>
+          <w:p>
+            <w:pPr>
+              <w:pStyle w:val="Contenutotabella"/>
+              <w:widowControl w:val="false"/>
+              <w:rPr/>
+            </w:pPr>
+            <w:r>
+              <w:rPr/>
+              <w:t>3</w:t>
+            </w:r>
+          </w:p>
+        </w:tc>
+        <w:tc>
+          <w:tcPr>
+            <w:tcW w:w="2409" w:type="dxa"/>
+            <w:tcBorders/>
+          </w:tcPr>
+          <w:p>
+            <w:pPr>
+              <w:pStyle w:val="Contenutotabella"/>
+              <w:widowControl w:val="false"/>
+              <w:rPr/>
+            </w:pPr>
+            <w:r>
+              <w:rPr/>
+              <w:t>Stack Overflow (* **)</w:t>
+            </w:r>
+          </w:p>
+        </w:tc>
+        <w:tc>
+          <w:tcPr>
+            <w:tcW w:w="2410" w:type="dxa"/>
+            <w:tcBorders/>
+          </w:tcPr>
+          <w:p>
+            <w:pPr>
+              <w:pStyle w:val="Contenutotabella"/>
+              <w:widowControl w:val="false"/>
+              <w:rPr/>
+            </w:pPr>
+            <w:r>
+              <w:rPr/>
+              <w:t>Killed (*)</w:t>
+            </w:r>
+          </w:p>
+        </w:tc>
+        <w:tc>
+          <w:tcPr>
+            <w:tcW w:w="2409" w:type="dxa"/>
+            <w:tcBorders/>
+          </w:tcPr>
+          <w:p>
+            <w:pPr>
+              <w:pStyle w:val="Contenutotabella"/>
+              <w:widowControl w:val="false"/>
+              <w:rPr/>
+            </w:pPr>
+            <w:r>
+              <w:rPr/>
+            </w:r>
+          </w:p>
+        </w:tc>
+      </w:tr>
+      <w:tr>
+        <w:trPr/>
+        <w:tc>
+          <w:tcPr>
+            <w:tcW w:w="2409" w:type="dxa"/>
+            <w:tcBorders/>
+          </w:tcPr>
+          <w:p>
+            <w:pPr>
+              <w:pStyle w:val="Contenutotabella"/>
+              <w:widowControl w:val="false"/>
+              <w:rPr/>
+            </w:pPr>
+            <w:r>
+              <w:rPr/>
+              <w:t>4</w:t>
+            </w:r>
+          </w:p>
+        </w:tc>
+        <w:tc>
+          <w:tcPr>
+            <w:tcW w:w="2409" w:type="dxa"/>
+            <w:tcBorders/>
+          </w:tcPr>
+          <w:p>
+            <w:pPr>
+              <w:pStyle w:val="Contenutotabella"/>
+              <w:widowControl w:val="false"/>
+              <w:rPr/>
+            </w:pPr>
+            <w:r>
+              <w:rPr/>
+            </w:r>
+          </w:p>
+        </w:tc>
+        <w:tc>
+          <w:tcPr>
+            <w:tcW w:w="2410" w:type="dxa"/>
+            <w:tcBorders/>
+          </w:tcPr>
+          <w:p>
+            <w:pPr>
+              <w:pStyle w:val="Contenutotabella"/>
+              <w:widowControl w:val="false"/>
+              <w:rPr/>
+            </w:pPr>
+            <w:r>
+              <w:rPr/>
+            </w:r>
+          </w:p>
+        </w:tc>
+        <w:tc>
+          <w:tcPr>
+            <w:tcW w:w="2409" w:type="dxa"/>
+            <w:tcBorders/>
+          </w:tcPr>
+          <w:p>
+            <w:pPr>
+              <w:pStyle w:val="Contenutotabella"/>
+              <w:widowControl w:val="false"/>
+              <w:rPr/>
+            </w:pPr>
+            <w:r>
+              <w:rPr/>
+            </w:r>
+          </w:p>
+        </w:tc>
+      </w:tr>
+    </w:tbl>
+    <w:p>
+      <w:pPr>
+        <w:pStyle w:val="Normal"/>
+        <w:bidi w:val="0"/>
+        <w:jc w:val="left"/>
+        <w:rPr>
+          <w:b/>
+          <w:b/>
+          <w:bCs/>
+        </w:rPr>
+      </w:pPr>
+      <w:r>
+        <w:rPr>
+          <w:b/>
+          <w:bCs/>
+        </w:rPr>
+      </w:r>
+    </w:p>
+    <w:p>
+      <w:pPr>
+        <w:pStyle w:val="Normal"/>
+        <w:bidi w:val="0"/>
+        <w:jc w:val="left"/>
+        <w:rPr>
+          <w:b/>
+          <w:b/>
+          <w:bCs/>
+        </w:rPr>
+      </w:pPr>
+      <w:r>
+        <w:rPr>
+          <w:b/>
+          <w:bCs/>
+        </w:rPr>
+      </w:r>
+    </w:p>
+    <w:p>
+      <w:pPr>
+        <w:pStyle w:val="Normal"/>
+        <w:bidi w:val="0"/>
+        <w:jc w:val="left"/>
+        <w:rPr>
+          <w:b/>
+          <w:b/>
+          <w:bCs/>
+        </w:rPr>
+      </w:pPr>
+      <w:r>
+        <w:rPr>
+          <w:b/>
+          <w:bCs/>
+        </w:rPr>
+        <w:t>Labirinto 300x300</w:t>
+      </w:r>
+    </w:p>
+    <w:tbl>
+      <w:tblPr>
+        <w:tblW w:w="5000" w:type="pct"/>
+        <w:jc w:val="left"/>
+        <w:tblInd w:w="0" w:type="dxa"/>
+        <w:tblLayout w:type="fixed"/>
+        <w:tblCellMar>
+          <w:top w:w="0" w:type="dxa"/>
+          <w:left w:w="0" w:type="dxa"/>
+          <w:bottom w:w="0" w:type="dxa"/>
+          <w:right w:w="0" w:type="dxa"/>
+        </w:tblCellMar>
+      </w:tblPr>
+      <w:tblGrid>
+        <w:gridCol w:w="2409"/>
+        <w:gridCol w:w="2409"/>
+        <w:gridCol w:w="2410"/>
+        <w:gridCol w:w="2409"/>
+      </w:tblGrid>
+      <w:tr>
+        <w:trPr/>
+        <w:tc>
+          <w:tcPr>
+            <w:tcW w:w="2409" w:type="dxa"/>
+            <w:tcBorders/>
+          </w:tcPr>
+          <w:p>
+            <w:pPr>
+              <w:pStyle w:val="Contenutotabella"/>
+              <w:widowControl w:val="false"/>
+              <w:rPr/>
+            </w:pPr>
+            <w:r>
+              <w:rPr/>
+            </w:r>
+          </w:p>
+        </w:tc>
+        <w:tc>
+          <w:tcPr>
+            <w:tcW w:w="2409" w:type="dxa"/>
+            <w:tcBorders/>
+          </w:tcPr>
+          <w:p>
+            <w:pPr>
+              <w:pStyle w:val="Contenutotabella"/>
+              <w:widowControl w:val="false"/>
+              <w:rPr/>
+            </w:pPr>
+            <w:r>
+              <w:rPr/>
+              <w:t>Pochi</w:t>
+            </w:r>
+          </w:p>
+        </w:tc>
+        <w:tc>
+          <w:tcPr>
+            <w:tcW w:w="2410" w:type="dxa"/>
+            <w:tcBorders/>
+          </w:tcPr>
+          <w:p>
+            <w:pPr>
+              <w:pStyle w:val="Contenutotabella"/>
+              <w:widowControl w:val="false"/>
+              <w:rPr/>
+            </w:pPr>
+            <w:r>
+              <w:rPr/>
+              <w:t>Medi</w:t>
+            </w:r>
+          </w:p>
+        </w:tc>
+        <w:tc>
+          <w:tcPr>
+            <w:tcW w:w="2409" w:type="dxa"/>
+            <w:tcBorders/>
+          </w:tcPr>
+          <w:p>
+            <w:pPr>
+              <w:pStyle w:val="Contenutotabella"/>
+              <w:widowControl w:val="false"/>
+              <w:rPr/>
+            </w:pPr>
+            <w:r>
+              <w:rPr/>
+              <w:t>Tanti</w:t>
+            </w:r>
+          </w:p>
+        </w:tc>
+      </w:tr>
+      <w:tr>
+        <w:trPr/>
+        <w:tc>
+          <w:tcPr>
+            <w:tcW w:w="2409" w:type="dxa"/>
+            <w:tcBorders/>
+          </w:tcPr>
+          <w:p>
+            <w:pPr>
+              <w:pStyle w:val="Contenutotabella"/>
+              <w:widowControl w:val="false"/>
+              <w:rPr/>
+            </w:pPr>
+            <w:r>
+              <w:rPr/>
+              <w:t>2</w:t>
+            </w:r>
+          </w:p>
+        </w:tc>
+        <w:tc>
+          <w:tcPr>
+            <w:tcW w:w="2409" w:type="dxa"/>
+            <w:tcBorders/>
+          </w:tcPr>
+          <w:p>
+            <w:pPr>
+              <w:pStyle w:val="Contenutotabella"/>
+              <w:widowControl w:val="false"/>
+              <w:rPr/>
+            </w:pPr>
+            <w:r>
+              <w:rPr/>
               <w:t>&lt; 1 s</w:t>
             </w:r>
           </w:p>
@@ -4739,25 +5426,462 @@
         </w:rPr>
       </w:pPr>
       <w:r>
-        <w:rPr/>
-      </w:r>
-    </w:p>
-    <w:p>
-      <w:pPr>
-        <w:pStyle w:val="Normal"/>
-        <w:bidi w:val="0"/>
-        <w:jc w:val="left"/>
-        <w:rPr>
-          <w:b/>
-          <w:b/>
-          <w:bCs/>
-          <w:i w:val="false"/>
-          <w:i w:val="false"/>
-          <w:iCs w:val="false"/>
-        </w:rPr>
-      </w:pPr>
-      <w:r>
-        <w:rPr/>
+        <w:rPr>
+          <w:b/>
+          <w:bCs/>
+          <w:i w:val="false"/>
+          <w:iCs w:val="false"/>
+        </w:rPr>
+      </w:r>
+    </w:p>
+    <w:p>
+      <w:pPr>
+        <w:pStyle w:val="Normal"/>
+        <w:bidi w:val="0"/>
+        <w:jc w:val="left"/>
+        <w:rPr>
+          <w:b/>
+          <w:b/>
+          <w:bCs/>
+          <w:i w:val="false"/>
+          <w:i w:val="false"/>
+          <w:iCs w:val="false"/>
+        </w:rPr>
+      </w:pPr>
+      <w:r>
+        <w:rPr>
+          <w:b/>
+          <w:bCs/>
+          <w:i w:val="false"/>
+          <w:iCs w:val="false"/>
+        </w:rPr>
+      </w:r>
+    </w:p>
+    <w:p>
+      <w:pPr>
+        <w:pStyle w:val="Normal"/>
+        <w:bidi w:val="0"/>
+        <w:jc w:val="left"/>
+        <w:rPr>
+          <w:b/>
+          <w:b/>
+          <w:bCs/>
+          <w:i w:val="false"/>
+          <w:i w:val="false"/>
+          <w:iCs w:val="false"/>
+        </w:rPr>
+      </w:pPr>
+      <w:r>
+        <w:rPr>
+          <w:b/>
+          <w:bCs/>
+          <w:i w:val="false"/>
+          <w:iCs w:val="false"/>
+        </w:rPr>
+        <w:t>Uscite non raggiungibili</w:t>
+      </w:r>
+    </w:p>
+    <w:tbl>
+      <w:tblPr>
+        <w:tblW w:w="5000" w:type="pct"/>
+        <w:jc w:val="left"/>
+        <w:tblInd w:w="0" w:type="dxa"/>
+        <w:tblLayout w:type="fixed"/>
+        <w:tblCellMar>
+          <w:top w:w="0" w:type="dxa"/>
+          <w:left w:w="0" w:type="dxa"/>
+          <w:bottom w:w="0" w:type="dxa"/>
+          <w:right w:w="0" w:type="dxa"/>
+        </w:tblCellMar>
+      </w:tblPr>
+      <w:tblGrid>
+        <w:gridCol w:w="2409"/>
+        <w:gridCol w:w="2410"/>
+        <w:gridCol w:w="2409"/>
+        <w:gridCol w:w="2410"/>
+      </w:tblGrid>
+      <w:tr>
+        <w:trPr/>
+        <w:tc>
+          <w:tcPr>
+            <w:tcW w:w="2409" w:type="dxa"/>
+            <w:tcBorders/>
+          </w:tcPr>
+          <w:p>
+            <w:pPr>
+              <w:pStyle w:val="Contenutotabella"/>
+              <w:rPr/>
+            </w:pPr>
+            <w:r>
+              <w:rPr/>
+              <w:t>Numero uscite</w:t>
+            </w:r>
+          </w:p>
+        </w:tc>
+        <w:tc>
+          <w:tcPr>
+            <w:tcW w:w="2410" w:type="dxa"/>
+            <w:tcBorders/>
+          </w:tcPr>
+          <w:p>
+            <w:pPr>
+              <w:pStyle w:val="Contenutotabella"/>
+              <w:rPr/>
+            </w:pPr>
+            <w:r>
+              <w:rPr/>
+              <w:t>Dimensioni</w:t>
+            </w:r>
+          </w:p>
+        </w:tc>
+        <w:tc>
+          <w:tcPr>
+            <w:tcW w:w="2409" w:type="dxa"/>
+            <w:tcBorders/>
+          </w:tcPr>
+          <w:p>
+            <w:pPr>
+              <w:pStyle w:val="Contenutotabella"/>
+              <w:rPr/>
+            </w:pPr>
+            <w:r>
+              <w:rPr/>
+              <w:t>Numero Ostacoli</w:t>
+            </w:r>
+          </w:p>
+        </w:tc>
+        <w:tc>
+          <w:tcPr>
+            <w:tcW w:w="2410" w:type="dxa"/>
+            <w:tcBorders/>
+          </w:tcPr>
+          <w:p>
+            <w:pPr>
+              <w:pStyle w:val="Contenutotabella"/>
+              <w:rPr/>
+            </w:pPr>
+            <w:r>
+              <w:rPr/>
+              <w:t>Tempo</w:t>
+            </w:r>
+          </w:p>
+        </w:tc>
+      </w:tr>
+      <w:tr>
+        <w:trPr/>
+        <w:tc>
+          <w:tcPr>
+            <w:tcW w:w="2409" w:type="dxa"/>
+            <w:tcBorders/>
+          </w:tcPr>
+          <w:p>
+            <w:pPr>
+              <w:pStyle w:val="Contenutotabella"/>
+              <w:rPr/>
+            </w:pPr>
+            <w:r>
+              <w:rPr/>
+              <w:t>1</w:t>
+            </w:r>
+          </w:p>
+        </w:tc>
+        <w:tc>
+          <w:tcPr>
+            <w:tcW w:w="2410" w:type="dxa"/>
+            <w:tcBorders/>
+          </w:tcPr>
+          <w:p>
+            <w:pPr>
+              <w:pStyle w:val="Contenutotabella"/>
+              <w:rPr/>
+            </w:pPr>
+            <w:r>
+              <w:rPr/>
+              <w:t>10x10</w:t>
+            </w:r>
+          </w:p>
+        </w:tc>
+        <w:tc>
+          <w:tcPr>
+            <w:tcW w:w="2409" w:type="dxa"/>
+            <w:tcBorders/>
+          </w:tcPr>
+          <w:p>
+            <w:pPr>
+              <w:pStyle w:val="Contenutotabella"/>
+              <w:rPr/>
+            </w:pPr>
+            <w:r>
+              <w:rPr/>
+              <w:t>10</w:t>
+            </w:r>
+          </w:p>
+        </w:tc>
+        <w:tc>
+          <w:tcPr>
+            <w:tcW w:w="2410" w:type="dxa"/>
+            <w:tcBorders/>
+          </w:tcPr>
+          <w:p>
+            <w:pPr>
+              <w:pStyle w:val="Contenutotabella"/>
+              <w:rPr/>
+            </w:pPr>
+            <w:r>
+              <w:rPr/>
+              <w:t xml:space="preserve">&lt;&lt; </w:t>
+            </w:r>
+            <w:r>
+              <w:rPr/>
+              <w:t>1 s</w:t>
+            </w:r>
+          </w:p>
+        </w:tc>
+      </w:tr>
+      <w:tr>
+        <w:trPr/>
+        <w:tc>
+          <w:tcPr>
+            <w:tcW w:w="2409" w:type="dxa"/>
+            <w:tcBorders/>
+          </w:tcPr>
+          <w:p>
+            <w:pPr>
+              <w:pStyle w:val="Contenutotabella"/>
+              <w:rPr/>
+            </w:pPr>
+            <w:r>
+              <w:rPr/>
+              <w:t>2</w:t>
+            </w:r>
+          </w:p>
+        </w:tc>
+        <w:tc>
+          <w:tcPr>
+            <w:tcW w:w="2410" w:type="dxa"/>
+            <w:tcBorders/>
+          </w:tcPr>
+          <w:p>
+            <w:pPr>
+              <w:pStyle w:val="Contenutotabella"/>
+              <w:rPr/>
+            </w:pPr>
+            <w:r>
+              <w:rPr/>
+              <w:t>30x30</w:t>
+            </w:r>
+          </w:p>
+        </w:tc>
+        <w:tc>
+          <w:tcPr>
+            <w:tcW w:w="2409" w:type="dxa"/>
+            <w:tcBorders/>
+          </w:tcPr>
+          <w:p>
+            <w:pPr>
+              <w:pStyle w:val="Contenutotabella"/>
+              <w:rPr/>
+            </w:pPr>
+            <w:r>
+              <w:rPr/>
+            </w:r>
+          </w:p>
+        </w:tc>
+        <w:tc>
+          <w:tcPr>
+            <w:tcW w:w="2410" w:type="dxa"/>
+            <w:tcBorders/>
+          </w:tcPr>
+          <w:p>
+            <w:pPr>
+              <w:pStyle w:val="Contenutotabella"/>
+              <w:rPr/>
+            </w:pPr>
+            <w:r>
+              <w:rPr/>
+            </w:r>
+          </w:p>
+        </w:tc>
+      </w:tr>
+      <w:tr>
+        <w:trPr/>
+        <w:tc>
+          <w:tcPr>
+            <w:tcW w:w="2409" w:type="dxa"/>
+            <w:tcBorders/>
+          </w:tcPr>
+          <w:p>
+            <w:pPr>
+              <w:pStyle w:val="Contenutotabella"/>
+              <w:rPr/>
+            </w:pPr>
+            <w:r>
+              <w:rPr/>
+              <w:t>4</w:t>
+            </w:r>
+          </w:p>
+        </w:tc>
+        <w:tc>
+          <w:tcPr>
+            <w:tcW w:w="2410" w:type="dxa"/>
+            <w:tcBorders/>
+          </w:tcPr>
+          <w:p>
+            <w:pPr>
+              <w:pStyle w:val="Contenutotabella"/>
+              <w:rPr/>
+            </w:pPr>
+            <w:r>
+              <w:rPr/>
+            </w:r>
+          </w:p>
+        </w:tc>
+        <w:tc>
+          <w:tcPr>
+            <w:tcW w:w="2409" w:type="dxa"/>
+            <w:tcBorders/>
+          </w:tcPr>
+          <w:p>
+            <w:pPr>
+              <w:pStyle w:val="Contenutotabella"/>
+              <w:rPr/>
+            </w:pPr>
+            <w:r>
+              <w:rPr/>
+            </w:r>
+          </w:p>
+        </w:tc>
+        <w:tc>
+          <w:tcPr>
+            <w:tcW w:w="2410" w:type="dxa"/>
+            <w:tcBorders/>
+          </w:tcPr>
+          <w:p>
+            <w:pPr>
+              <w:pStyle w:val="Contenutotabella"/>
+              <w:rPr/>
+            </w:pPr>
+            <w:r>
+              <w:rPr/>
+            </w:r>
+          </w:p>
+        </w:tc>
+      </w:tr>
+    </w:tbl>
+    <w:p>
+      <w:pPr>
+        <w:pStyle w:val="Normal"/>
+        <w:bidi w:val="0"/>
+        <w:jc w:val="left"/>
+        <w:rPr>
+          <w:b/>
+          <w:b/>
+          <w:bCs/>
+          <w:i w:val="false"/>
+          <w:i w:val="false"/>
+          <w:iCs w:val="false"/>
+        </w:rPr>
+      </w:pPr>
+      <w:r>
+        <w:rPr>
+          <w:b/>
+          <w:bCs/>
+          <w:i w:val="false"/>
+          <w:iCs w:val="false"/>
+        </w:rPr>
+      </w:r>
+    </w:p>
+    <w:p>
+      <w:pPr>
+        <w:pStyle w:val="Normal"/>
+        <w:bidi w:val="0"/>
+        <w:jc w:val="left"/>
+        <w:rPr>
+          <w:b/>
+          <w:b/>
+          <w:bCs/>
+          <w:i w:val="false"/>
+          <w:i w:val="false"/>
+          <w:iCs w:val="false"/>
+        </w:rPr>
+      </w:pPr>
+      <w:r>
+        <w:rPr>
+          <w:b/>
+          <w:bCs/>
+          <w:i w:val="false"/>
+          <w:iCs w:val="false"/>
+        </w:rPr>
+      </w:r>
+    </w:p>
+    <w:p>
+      <w:pPr>
+        <w:pStyle w:val="Normal"/>
+        <w:bidi w:val="0"/>
+        <w:jc w:val="left"/>
+        <w:rPr>
+          <w:b/>
+          <w:b/>
+          <w:bCs/>
+          <w:i w:val="false"/>
+          <w:i w:val="false"/>
+          <w:iCs w:val="false"/>
+        </w:rPr>
+      </w:pPr>
+      <w:r>
+        <w:rPr>
+          <w:b/>
+          <w:bCs/>
+          <w:i w:val="false"/>
+          <w:iCs w:val="false"/>
+        </w:rPr>
+      </w:r>
+    </w:p>
+    <w:p>
+      <w:pPr>
+        <w:pStyle w:val="Normal"/>
+        <w:bidi w:val="0"/>
+        <w:jc w:val="left"/>
+        <w:rPr>
+          <w:b/>
+          <w:b/>
+          <w:bCs/>
+          <w:i w:val="false"/>
+          <w:i w:val="false"/>
+          <w:iCs w:val="false"/>
+        </w:rPr>
+      </w:pPr>
+      <w:r>
+        <w:rPr>
+          <w:b/>
+          <w:bCs/>
+          <w:i w:val="false"/>
+          <w:iCs w:val="false"/>
+        </w:rPr>
+        <w:t>(**) con stack size impostato ad 1 GB</w:t>
+      </w:r>
+    </w:p>
+    <w:p>
+      <w:pPr>
+        <w:pStyle w:val="Normal"/>
+        <w:bidi w:val="0"/>
+        <w:jc w:val="left"/>
+        <w:rPr>
+          <w:b/>
+          <w:b/>
+          <w:bCs/>
+          <w:i w:val="false"/>
+          <w:i w:val="false"/>
+          <w:iCs w:val="false"/>
+        </w:rPr>
+      </w:pPr>
+      <w:r>
+        <w:rPr>
+          <w:b/>
+          <w:bCs/>
+          <w:i w:val="false"/>
+          <w:iCs w:val="false"/>
+        </w:rPr>
       </w:r>
     </w:p>
     <w:p>
@@ -4792,7 +5916,23 @@
       </w:pPr>
       <w:r>
         <w:rPr/>
-        <w:t>È evidente che IDA non sia ottimale e generi sempre soluzioni che usano molte più mosse di quelle di A*. Per contro, quando si tratta di trovare soluzioni standard (ad L) è estremamente rapido.</w:t>
+        <w:t>A rigor di logica, IDA dovrebbe essere più veloce su labirinti con pochi ostacoli in cui ci sono soluzioni ad L, soprattutto se molto grandi, perché espande meno nodi</w:t>
+      </w:r>
+    </w:p>
+    <w:p>
+      <w:pPr>
+        <w:pStyle w:val="Normal"/>
+        <w:numPr>
+          <w:ilvl w:val="0"/>
+          <w:numId w:val="1"/>
+        </w:numPr>
+        <w:bidi w:val="0"/>
+        <w:jc w:val="left"/>
+        <w:rPr/>
+      </w:pPr>
+      <w:r>
+        <w:rPr/>
+        <w:t>Come osservato, è più lento su labirinti con ostacoli diagonali e soluzioni non ad L, perché la discesa in profondità ed il non ordinare i successori in base al costo lo porta a seguire percorsi che non portano alla soluzione, visitando anche più volte gli stessi sottoalberi (spiegare meglio)</w:t>
       </w:r>
     </w:p>
     <w:sectPr>

</xml_diff>

<commit_message>
Version 0.5: final mazes testing.
</commit_message>
<xml_diff>
--- a/Prolog/Tempi.docx
+++ b/Prolog/Tempi.docx
@@ -1525,7 +1525,7 @@
           <w:bCs w:val="false"/>
           <w:shd w:fill="FFFF00" w:val="clear"/>
         </w:rPr>
-        <w:t>(Ricontrollare, mi sembra che non abbiano senso)</w:t>
+        <w:t>(l’obbiettivo è mostrare che gli ostacoli guidano la ricerca, velocizzandola)</w:t>
       </w:r>
     </w:p>
     <w:tbl>
@@ -1649,41 +1649,52 @@
             </w:pPr>
             <w:r>
               <w:rPr/>
-              <w:t>0.93 s</w:t>
-            </w:r>
-          </w:p>
-        </w:tc>
-        <w:tc>
-          <w:tcPr>
-            <w:tcW w:w="2410" w:type="dxa"/>
-            <w:tcBorders/>
-          </w:tcPr>
-          <w:p>
-            <w:pPr>
-              <w:pStyle w:val="Contenutotabella"/>
-              <w:widowControl w:val="false"/>
-              <w:rPr/>
-            </w:pPr>
-            <w:r>
-              <w:rPr/>
-              <w:t>&lt; 1 s</w:t>
-            </w:r>
-          </w:p>
-        </w:tc>
-        <w:tc>
-          <w:tcPr>
-            <w:tcW w:w="2409" w:type="dxa"/>
-            <w:tcBorders/>
-          </w:tcPr>
-          <w:p>
-            <w:pPr>
-              <w:pStyle w:val="Contenutotabella"/>
-              <w:widowControl w:val="false"/>
-              <w:rPr/>
-            </w:pPr>
-            <w:r>
-              <w:rPr/>
-              <w:t>4.43 s</w:t>
+              <w:t>7</w:t>
+            </w:r>
+            <w:r>
+              <w:rPr/>
+              <w:t>.</w:t>
+            </w:r>
+            <w:r>
+              <w:rPr/>
+              <w:t>95</w:t>
+            </w:r>
+            <w:r>
+              <w:rPr/>
+              <w:t xml:space="preserve"> s</w:t>
+            </w:r>
+          </w:p>
+        </w:tc>
+        <w:tc>
+          <w:tcPr>
+            <w:tcW w:w="2410" w:type="dxa"/>
+            <w:tcBorders/>
+          </w:tcPr>
+          <w:p>
+            <w:pPr>
+              <w:pStyle w:val="Contenutotabella"/>
+              <w:widowControl w:val="false"/>
+              <w:rPr/>
+            </w:pPr>
+            <w:r>
+              <w:rPr/>
+            </w:r>
+          </w:p>
+        </w:tc>
+        <w:tc>
+          <w:tcPr>
+            <w:tcW w:w="2409" w:type="dxa"/>
+            <w:tcBorders/>
+          </w:tcPr>
+          <w:p>
+            <w:pPr>
+              <w:pStyle w:val="Contenutotabella"/>
+              <w:widowControl w:val="false"/>
+              <w:rPr/>
+            </w:pPr>
+            <w:r>
+              <w:rPr/>
+              <w:t>4.15 s</w:t>
             </w:r>
           </w:p>
         </w:tc>
@@ -1720,41 +1731,38 @@
             </w:pPr>
             <w:r>
               <w:rPr/>
-              <w:t>0.60 s</w:t>
-            </w:r>
-          </w:p>
-        </w:tc>
-        <w:tc>
-          <w:tcPr>
-            <w:tcW w:w="2410" w:type="dxa"/>
-            <w:tcBorders/>
-          </w:tcPr>
-          <w:p>
-            <w:pPr>
-              <w:pStyle w:val="Contenutotabella"/>
-              <w:widowControl w:val="false"/>
-              <w:rPr/>
-            </w:pPr>
-            <w:r>
-              <w:rPr/>
-              <w:t>1.46 s</w:t>
-            </w:r>
-          </w:p>
-        </w:tc>
-        <w:tc>
-          <w:tcPr>
-            <w:tcW w:w="2409" w:type="dxa"/>
-            <w:tcBorders/>
-          </w:tcPr>
-          <w:p>
-            <w:pPr>
-              <w:pStyle w:val="Contenutotabella"/>
-              <w:widowControl w:val="false"/>
-              <w:rPr/>
-            </w:pPr>
-            <w:r>
-              <w:rPr/>
-              <w:t>2.98 s</w:t>
+            </w:r>
+          </w:p>
+        </w:tc>
+        <w:tc>
+          <w:tcPr>
+            <w:tcW w:w="2410" w:type="dxa"/>
+            <w:tcBorders/>
+          </w:tcPr>
+          <w:p>
+            <w:pPr>
+              <w:pStyle w:val="Contenutotabella"/>
+              <w:widowControl w:val="false"/>
+              <w:rPr/>
+            </w:pPr>
+            <w:r>
+              <w:rPr/>
+            </w:r>
+          </w:p>
+        </w:tc>
+        <w:tc>
+          <w:tcPr>
+            <w:tcW w:w="2409" w:type="dxa"/>
+            <w:tcBorders/>
+          </w:tcPr>
+          <w:p>
+            <w:pPr>
+              <w:pStyle w:val="Contenutotabella"/>
+              <w:widowControl w:val="false"/>
+              <w:rPr/>
+            </w:pPr>
+            <w:r>
+              <w:rPr/>
             </w:r>
           </w:p>
         </w:tc>
@@ -1791,41 +1799,38 @@
             </w:pPr>
             <w:r>
               <w:rPr/>
-              <w:t>&lt; 1 s</w:t>
-            </w:r>
-          </w:p>
-        </w:tc>
-        <w:tc>
-          <w:tcPr>
-            <w:tcW w:w="2410" w:type="dxa"/>
-            <w:tcBorders/>
-          </w:tcPr>
-          <w:p>
-            <w:pPr>
-              <w:pStyle w:val="Contenutotabella"/>
-              <w:widowControl w:val="false"/>
-              <w:rPr/>
-            </w:pPr>
-            <w:r>
-              <w:rPr/>
-              <w:t>&lt; 1 s</w:t>
-            </w:r>
-          </w:p>
-        </w:tc>
-        <w:tc>
-          <w:tcPr>
-            <w:tcW w:w="2409" w:type="dxa"/>
-            <w:tcBorders/>
-          </w:tcPr>
-          <w:p>
-            <w:pPr>
-              <w:pStyle w:val="Contenutotabella"/>
-              <w:widowControl w:val="false"/>
-              <w:rPr/>
-            </w:pPr>
-            <w:r>
-              <w:rPr/>
-              <w:t>2.30 s</w:t>
+            </w:r>
+          </w:p>
+        </w:tc>
+        <w:tc>
+          <w:tcPr>
+            <w:tcW w:w="2410" w:type="dxa"/>
+            <w:tcBorders/>
+          </w:tcPr>
+          <w:p>
+            <w:pPr>
+              <w:pStyle w:val="Contenutotabella"/>
+              <w:widowControl w:val="false"/>
+              <w:rPr/>
+            </w:pPr>
+            <w:r>
+              <w:rPr/>
+            </w:r>
+          </w:p>
+        </w:tc>
+        <w:tc>
+          <w:tcPr>
+            <w:tcW w:w="2409" w:type="dxa"/>
+            <w:tcBorders/>
+          </w:tcPr>
+          <w:p>
+            <w:pPr>
+              <w:pStyle w:val="Contenutotabella"/>
+              <w:widowControl w:val="false"/>
+              <w:rPr/>
+            </w:pPr>
+            <w:r>
+              <w:rPr/>
             </w:r>
           </w:p>
         </w:tc>
@@ -2012,40 +2017,44 @@
             </w:pPr>
             <w:r>
               <w:rPr/>
-              <w:t>&lt; 1 s</w:t>
-            </w:r>
-          </w:p>
-        </w:tc>
-        <w:tc>
-          <w:tcPr>
-            <w:tcW w:w="2410" w:type="dxa"/>
-            <w:tcBorders/>
-          </w:tcPr>
-          <w:p>
-            <w:pPr>
-              <w:pStyle w:val="Contenutotabella"/>
-              <w:widowControl w:val="false"/>
-              <w:rPr/>
-            </w:pPr>
-            <w:r>
-              <w:rPr/>
-              <w:t>5.07 s</w:t>
-            </w:r>
-          </w:p>
-        </w:tc>
-        <w:tc>
-          <w:tcPr>
-            <w:tcW w:w="2409" w:type="dxa"/>
-            <w:tcBorders/>
-          </w:tcPr>
-          <w:p>
-            <w:pPr>
-              <w:pStyle w:val="Contenutotabella"/>
-              <w:widowControl w:val="false"/>
-              <w:rPr/>
-            </w:pPr>
-            <w:r>
-              <w:rPr/>
+            </w:r>
+          </w:p>
+        </w:tc>
+        <w:tc>
+          <w:tcPr>
+            <w:tcW w:w="2410" w:type="dxa"/>
+            <w:tcBorders/>
+          </w:tcPr>
+          <w:p>
+            <w:pPr>
+              <w:pStyle w:val="Contenutotabella"/>
+              <w:widowControl w:val="false"/>
+              <w:rPr/>
+            </w:pPr>
+            <w:r>
+              <w:rPr/>
+              <w:t xml:space="preserve">5.07 s </w:t>
+            </w:r>
+            <w:r>
+              <w:rPr/>
+              <w:t>gg</w:t>
+            </w:r>
+          </w:p>
+        </w:tc>
+        <w:tc>
+          <w:tcPr>
+            <w:tcW w:w="2409" w:type="dxa"/>
+            <w:tcBorders/>
+          </w:tcPr>
+          <w:p>
+            <w:pPr>
+              <w:pStyle w:val="Contenutotabella"/>
+              <w:widowControl w:val="false"/>
+              <w:rPr/>
+            </w:pPr>
+            <w:r>
+              <w:rPr/>
+              <w:t>2.30 s</w:t>
             </w:r>
           </w:p>
         </w:tc>
@@ -2114,13 +2123,19 @@
             </w:pPr>
             <w:r>
               <w:rPr/>
-              <w:t>2.70 s</w:t>
+              <w:t xml:space="preserve">2.70 s </w:t>
+            </w:r>
+            <w:r>
+              <w:rPr/>
+              <w:t>gg</w:t>
             </w:r>
           </w:p>
         </w:tc>
       </w:tr>
       <w:tr>
-        <w:trPr/>
+        <w:trPr>
+          <w:trHeight w:val="305" w:hRule="atLeast"/>
+        </w:trPr>
         <w:tc>
           <w:tcPr>
             <w:tcW w:w="2409" w:type="dxa"/>
@@ -2151,7 +2166,7 @@
             </w:pPr>
             <w:r>
               <w:rPr/>
-              <w:t>&lt; 1 s</w:t>
+              <w:t>1.10 s</w:t>
             </w:r>
           </w:p>
         </w:tc>
@@ -3010,9 +3025,9 @@
       </w:tblPr>
       <w:tblGrid>
         <w:gridCol w:w="2409"/>
+        <w:gridCol w:w="2409"/>
         <w:gridCol w:w="2410"/>
         <w:gridCol w:w="2409"/>
-        <w:gridCol w:w="2410"/>
       </w:tblGrid>
       <w:tr>
         <w:trPr/>
@@ -3024,6 +3039,7 @@
           <w:p>
             <w:pPr>
               <w:pStyle w:val="Contenutotabella"/>
+              <w:widowControl w:val="false"/>
               <w:rPr/>
             </w:pPr>
             <w:r>
@@ -3034,12 +3050,13 @@
         </w:tc>
         <w:tc>
           <w:tcPr>
-            <w:tcW w:w="2410" w:type="dxa"/>
-            <w:tcBorders/>
-          </w:tcPr>
-          <w:p>
-            <w:pPr>
-              <w:pStyle w:val="Contenutotabella"/>
+            <w:tcW w:w="2409" w:type="dxa"/>
+            <w:tcBorders/>
+          </w:tcPr>
+          <w:p>
+            <w:pPr>
+              <w:pStyle w:val="Contenutotabella"/>
+              <w:widowControl w:val="false"/>
               <w:rPr/>
             </w:pPr>
             <w:r>
@@ -3050,12 +3067,13 @@
         </w:tc>
         <w:tc>
           <w:tcPr>
-            <w:tcW w:w="2409" w:type="dxa"/>
-            <w:tcBorders/>
-          </w:tcPr>
-          <w:p>
-            <w:pPr>
-              <w:pStyle w:val="Contenutotabella"/>
+            <w:tcW w:w="2410" w:type="dxa"/>
+            <w:tcBorders/>
+          </w:tcPr>
+          <w:p>
+            <w:pPr>
+              <w:pStyle w:val="Contenutotabella"/>
+              <w:widowControl w:val="false"/>
               <w:rPr/>
             </w:pPr>
             <w:r>
@@ -3066,12 +3084,13 @@
         </w:tc>
         <w:tc>
           <w:tcPr>
-            <w:tcW w:w="2410" w:type="dxa"/>
-            <w:tcBorders/>
-          </w:tcPr>
-          <w:p>
-            <w:pPr>
-              <w:pStyle w:val="Contenutotabella"/>
+            <w:tcW w:w="2409" w:type="dxa"/>
+            <w:tcBorders/>
+          </w:tcPr>
+          <w:p>
+            <w:pPr>
+              <w:pStyle w:val="Contenutotabella"/>
+              <w:widowControl w:val="false"/>
               <w:rPr/>
             </w:pPr>
             <w:r>
@@ -3091,6 +3110,7 @@
           <w:p>
             <w:pPr>
               <w:pStyle w:val="Contenutotabella"/>
+              <w:widowControl w:val="false"/>
               <w:rPr/>
             </w:pPr>
             <w:r>
@@ -3101,12 +3121,13 @@
         </w:tc>
         <w:tc>
           <w:tcPr>
-            <w:tcW w:w="2410" w:type="dxa"/>
-            <w:tcBorders/>
-          </w:tcPr>
-          <w:p>
-            <w:pPr>
-              <w:pStyle w:val="Contenutotabella"/>
+            <w:tcW w:w="2409" w:type="dxa"/>
+            <w:tcBorders/>
+          </w:tcPr>
+          <w:p>
+            <w:pPr>
+              <w:pStyle w:val="Contenutotabella"/>
+              <w:widowControl w:val="false"/>
               <w:rPr/>
             </w:pPr>
             <w:r>
@@ -3117,12 +3138,13 @@
         </w:tc>
         <w:tc>
           <w:tcPr>
-            <w:tcW w:w="2409" w:type="dxa"/>
-            <w:tcBorders/>
-          </w:tcPr>
-          <w:p>
-            <w:pPr>
-              <w:pStyle w:val="Contenutotabella"/>
+            <w:tcW w:w="2410" w:type="dxa"/>
+            <w:tcBorders/>
+          </w:tcPr>
+          <w:p>
+            <w:pPr>
+              <w:pStyle w:val="Contenutotabella"/>
+              <w:widowControl w:val="false"/>
               <w:rPr/>
             </w:pPr>
             <w:r>
@@ -3133,21 +3155,18 @@
         </w:tc>
         <w:tc>
           <w:tcPr>
-            <w:tcW w:w="2410" w:type="dxa"/>
-            <w:tcBorders/>
-          </w:tcPr>
-          <w:p>
-            <w:pPr>
-              <w:pStyle w:val="Contenutotabella"/>
-              <w:rPr/>
-            </w:pPr>
-            <w:r>
-              <w:rPr/>
-              <w:t xml:space="preserve">&lt;&lt; </w:t>
-            </w:r>
-            <w:r>
-              <w:rPr/>
-              <w:t>1 s</w:t>
+            <w:tcW w:w="2409" w:type="dxa"/>
+            <w:tcBorders/>
+          </w:tcPr>
+          <w:p>
+            <w:pPr>
+              <w:pStyle w:val="Contenutotabella"/>
+              <w:widowControl w:val="false"/>
+              <w:rPr/>
+            </w:pPr>
+            <w:r>
+              <w:rPr/>
+              <w:t>&lt;&lt; 1 s</w:t>
             </w:r>
           </w:p>
         </w:tc>
@@ -3162,6 +3181,7 @@
           <w:p>
             <w:pPr>
               <w:pStyle w:val="Contenutotabella"/>
+              <w:widowControl w:val="false"/>
               <w:rPr/>
             </w:pPr>
             <w:r>
@@ -3172,12 +3192,13 @@
         </w:tc>
         <w:tc>
           <w:tcPr>
-            <w:tcW w:w="2410" w:type="dxa"/>
-            <w:tcBorders/>
-          </w:tcPr>
-          <w:p>
-            <w:pPr>
-              <w:pStyle w:val="Contenutotabella"/>
+            <w:tcW w:w="2409" w:type="dxa"/>
+            <w:tcBorders/>
+          </w:tcPr>
+          <w:p>
+            <w:pPr>
+              <w:pStyle w:val="Contenutotabella"/>
+              <w:widowControl w:val="false"/>
               <w:rPr/>
             </w:pPr>
             <w:r>
@@ -3188,12 +3209,13 @@
         </w:tc>
         <w:tc>
           <w:tcPr>
-            <w:tcW w:w="2409" w:type="dxa"/>
-            <w:tcBorders/>
-          </w:tcPr>
-          <w:p>
-            <w:pPr>
-              <w:pStyle w:val="Contenutotabella"/>
+            <w:tcW w:w="2410" w:type="dxa"/>
+            <w:tcBorders/>
+          </w:tcPr>
+          <w:p>
+            <w:pPr>
+              <w:pStyle w:val="Contenutotabella"/>
+              <w:widowControl w:val="false"/>
               <w:rPr/>
             </w:pPr>
             <w:r>
@@ -3204,12 +3226,13 @@
         </w:tc>
         <w:tc>
           <w:tcPr>
-            <w:tcW w:w="2410" w:type="dxa"/>
-            <w:tcBorders/>
-          </w:tcPr>
-          <w:p>
-            <w:pPr>
-              <w:pStyle w:val="Contenutotabella"/>
+            <w:tcW w:w="2409" w:type="dxa"/>
+            <w:tcBorders/>
+          </w:tcPr>
+          <w:p>
+            <w:pPr>
+              <w:pStyle w:val="Contenutotabella"/>
+              <w:widowControl w:val="false"/>
               <w:rPr/>
             </w:pPr>
             <w:r>
@@ -5093,25 +5116,360 @@
           <w:b/>
           <w:bCs/>
         </w:rPr>
-      </w:r>
-    </w:p>
-    <w:p>
-      <w:pPr>
-        <w:pStyle w:val="Normal"/>
-        <w:bidi w:val="0"/>
-        <w:jc w:val="left"/>
-        <w:rPr>
-          <w:b/>
-          <w:b/>
-          <w:bCs/>
-        </w:rPr>
-      </w:pPr>
-      <w:r>
-        <w:rPr>
-          <w:b/>
-          <w:bCs/>
-        </w:rPr>
-        <w:t>Labirinto 300x300</w:t>
+        <w:t>Labirinto 80x80</w:t>
+      </w:r>
+    </w:p>
+    <w:tbl>
+      <w:tblPr>
+        <w:tblW w:w="5000" w:type="pct"/>
+        <w:jc w:val="left"/>
+        <w:tblInd w:w="0" w:type="dxa"/>
+        <w:tblLayout w:type="fixed"/>
+        <w:tblCellMar>
+          <w:top w:w="0" w:type="dxa"/>
+          <w:left w:w="0" w:type="dxa"/>
+          <w:bottom w:w="0" w:type="dxa"/>
+          <w:right w:w="0" w:type="dxa"/>
+        </w:tblCellMar>
+      </w:tblPr>
+      <w:tblGrid>
+        <w:gridCol w:w="2409"/>
+        <w:gridCol w:w="2410"/>
+        <w:gridCol w:w="2409"/>
+        <w:gridCol w:w="2410"/>
+      </w:tblGrid>
+      <w:tr>
+        <w:trPr/>
+        <w:tc>
+          <w:tcPr>
+            <w:tcW w:w="2409" w:type="dxa"/>
+            <w:tcBorders/>
+          </w:tcPr>
+          <w:p>
+            <w:pPr>
+              <w:pStyle w:val="Contenutotabella"/>
+              <w:rPr/>
+            </w:pPr>
+            <w:r>
+              <w:rPr/>
+            </w:r>
+          </w:p>
+        </w:tc>
+        <w:tc>
+          <w:tcPr>
+            <w:tcW w:w="2410" w:type="dxa"/>
+            <w:tcBorders/>
+          </w:tcPr>
+          <w:p>
+            <w:pPr>
+              <w:pStyle w:val="Contenutotabella"/>
+              <w:rPr/>
+            </w:pPr>
+            <w:r>
+              <w:rPr/>
+              <w:t>Pochi</w:t>
+            </w:r>
+          </w:p>
+        </w:tc>
+        <w:tc>
+          <w:tcPr>
+            <w:tcW w:w="2409" w:type="dxa"/>
+            <w:tcBorders/>
+          </w:tcPr>
+          <w:p>
+            <w:pPr>
+              <w:pStyle w:val="Contenutotabella"/>
+              <w:rPr/>
+            </w:pPr>
+            <w:r>
+              <w:rPr/>
+              <w:t>Medi</w:t>
+            </w:r>
+          </w:p>
+        </w:tc>
+        <w:tc>
+          <w:tcPr>
+            <w:tcW w:w="2410" w:type="dxa"/>
+            <w:tcBorders/>
+          </w:tcPr>
+          <w:p>
+            <w:pPr>
+              <w:pStyle w:val="Contenutotabella"/>
+              <w:rPr/>
+            </w:pPr>
+            <w:r>
+              <w:rPr/>
+              <w:t>Tanti</w:t>
+            </w:r>
+          </w:p>
+        </w:tc>
+      </w:tr>
+      <w:tr>
+        <w:trPr/>
+        <w:tc>
+          <w:tcPr>
+            <w:tcW w:w="2409" w:type="dxa"/>
+            <w:tcBorders/>
+          </w:tcPr>
+          <w:p>
+            <w:pPr>
+              <w:pStyle w:val="Contenutotabella"/>
+              <w:rPr/>
+            </w:pPr>
+            <w:r>
+              <w:rPr/>
+              <w:t>2</w:t>
+            </w:r>
+          </w:p>
+        </w:tc>
+        <w:tc>
+          <w:tcPr>
+            <w:tcW w:w="2410" w:type="dxa"/>
+            <w:tcBorders/>
+          </w:tcPr>
+          <w:p>
+            <w:pPr>
+              <w:pStyle w:val="Contenutotabella"/>
+              <w:rPr/>
+            </w:pPr>
+            <w:r>
+              <w:rPr/>
+              <w:t xml:space="preserve">&lt;&lt; </w:t>
+            </w:r>
+            <w:r>
+              <w:rPr/>
+              <w:t>1 s</w:t>
+            </w:r>
+          </w:p>
+        </w:tc>
+        <w:tc>
+          <w:tcPr>
+            <w:tcW w:w="2409" w:type="dxa"/>
+            <w:tcBorders/>
+          </w:tcPr>
+          <w:p>
+            <w:pPr>
+              <w:pStyle w:val="Contenutotabella"/>
+              <w:rPr/>
+            </w:pPr>
+            <w:r>
+              <w:rPr/>
+            </w:r>
+          </w:p>
+        </w:tc>
+        <w:tc>
+          <w:tcPr>
+            <w:tcW w:w="2410" w:type="dxa"/>
+            <w:tcBorders/>
+          </w:tcPr>
+          <w:p>
+            <w:pPr>
+              <w:pStyle w:val="Contenutotabella"/>
+              <w:rPr/>
+            </w:pPr>
+            <w:r>
+              <w:rPr/>
+              <w:t xml:space="preserve">&lt;&lt; </w:t>
+            </w:r>
+            <w:r>
+              <w:rPr/>
+              <w:t>1 s</w:t>
+            </w:r>
+          </w:p>
+        </w:tc>
+      </w:tr>
+      <w:tr>
+        <w:trPr/>
+        <w:tc>
+          <w:tcPr>
+            <w:tcW w:w="2409" w:type="dxa"/>
+            <w:tcBorders/>
+          </w:tcPr>
+          <w:p>
+            <w:pPr>
+              <w:pStyle w:val="Contenutotabella"/>
+              <w:rPr/>
+            </w:pPr>
+            <w:r>
+              <w:rPr/>
+              <w:t>3</w:t>
+            </w:r>
+          </w:p>
+        </w:tc>
+        <w:tc>
+          <w:tcPr>
+            <w:tcW w:w="2410" w:type="dxa"/>
+            <w:tcBorders/>
+          </w:tcPr>
+          <w:p>
+            <w:pPr>
+              <w:pStyle w:val="Contenutotabella"/>
+              <w:rPr/>
+            </w:pPr>
+            <w:r>
+              <w:rPr/>
+            </w:r>
+          </w:p>
+        </w:tc>
+        <w:tc>
+          <w:tcPr>
+            <w:tcW w:w="2409" w:type="dxa"/>
+            <w:tcBorders/>
+          </w:tcPr>
+          <w:p>
+            <w:pPr>
+              <w:pStyle w:val="Contenutotabella"/>
+              <w:rPr/>
+            </w:pPr>
+            <w:r>
+              <w:rPr/>
+            </w:r>
+          </w:p>
+        </w:tc>
+        <w:tc>
+          <w:tcPr>
+            <w:tcW w:w="2410" w:type="dxa"/>
+            <w:tcBorders/>
+          </w:tcPr>
+          <w:p>
+            <w:pPr>
+              <w:pStyle w:val="Contenutotabella"/>
+              <w:rPr/>
+            </w:pPr>
+            <w:r>
+              <w:rPr/>
+            </w:r>
+          </w:p>
+        </w:tc>
+      </w:tr>
+      <w:tr>
+        <w:trPr/>
+        <w:tc>
+          <w:tcPr>
+            <w:tcW w:w="2409" w:type="dxa"/>
+            <w:tcBorders/>
+          </w:tcPr>
+          <w:p>
+            <w:pPr>
+              <w:pStyle w:val="Contenutotabella"/>
+              <w:rPr/>
+            </w:pPr>
+            <w:r>
+              <w:rPr/>
+              <w:t>4</w:t>
+            </w:r>
+          </w:p>
+        </w:tc>
+        <w:tc>
+          <w:tcPr>
+            <w:tcW w:w="2410" w:type="dxa"/>
+            <w:tcBorders/>
+          </w:tcPr>
+          <w:p>
+            <w:pPr>
+              <w:pStyle w:val="Contenutotabella"/>
+              <w:rPr/>
+            </w:pPr>
+            <w:r>
+              <w:rPr/>
+            </w:r>
+          </w:p>
+        </w:tc>
+        <w:tc>
+          <w:tcPr>
+            <w:tcW w:w="2409" w:type="dxa"/>
+            <w:tcBorders/>
+          </w:tcPr>
+          <w:p>
+            <w:pPr>
+              <w:pStyle w:val="Contenutotabella"/>
+              <w:rPr/>
+            </w:pPr>
+            <w:r>
+              <w:rPr/>
+            </w:r>
+          </w:p>
+        </w:tc>
+        <w:tc>
+          <w:tcPr>
+            <w:tcW w:w="2410" w:type="dxa"/>
+            <w:tcBorders/>
+          </w:tcPr>
+          <w:p>
+            <w:pPr>
+              <w:pStyle w:val="Contenutotabella"/>
+              <w:rPr/>
+            </w:pPr>
+            <w:r>
+              <w:rPr/>
+            </w:r>
+          </w:p>
+        </w:tc>
+      </w:tr>
+    </w:tbl>
+    <w:p>
+      <w:pPr>
+        <w:pStyle w:val="Normal"/>
+        <w:bidi w:val="0"/>
+        <w:jc w:val="left"/>
+        <w:rPr>
+          <w:b/>
+          <w:b/>
+          <w:bCs/>
+        </w:rPr>
+      </w:pPr>
+      <w:r>
+        <w:rPr>
+          <w:b/>
+          <w:bCs/>
+        </w:rPr>
+      </w:r>
+    </w:p>
+    <w:p>
+      <w:pPr>
+        <w:pStyle w:val="Normal"/>
+        <w:bidi w:val="0"/>
+        <w:jc w:val="left"/>
+        <w:rPr>
+          <w:b/>
+          <w:b/>
+          <w:bCs/>
+        </w:rPr>
+      </w:pPr>
+      <w:r>
+        <w:rPr>
+          <w:b/>
+          <w:bCs/>
+        </w:rPr>
+        <w:t xml:space="preserve">Labirinto </w:t>
+      </w:r>
+      <w:r>
+        <w:rPr>
+          <w:b/>
+          <w:bCs/>
+        </w:rPr>
+        <w:t>1</w:t>
+      </w:r>
+      <w:r>
+        <w:rPr>
+          <w:b/>
+          <w:bCs/>
+        </w:rPr>
+        <w:t>00x</w:t>
+      </w:r>
+      <w:r>
+        <w:rPr>
+          <w:b/>
+          <w:bCs/>
+        </w:rPr>
+        <w:t>1</w:t>
+      </w:r>
+      <w:r>
+        <w:rPr>
+          <w:b/>
+          <w:bCs/>
+        </w:rPr>
+        <w:t>00</w:t>
       </w:r>
     </w:p>
     <w:tbl>
@@ -5235,39 +5593,44 @@
             </w:pPr>
             <w:r>
               <w:rPr/>
-              <w:t>&lt; 1 s</w:t>
-            </w:r>
-          </w:p>
-        </w:tc>
-        <w:tc>
-          <w:tcPr>
-            <w:tcW w:w="2410" w:type="dxa"/>
-            <w:tcBorders/>
-          </w:tcPr>
-          <w:p>
-            <w:pPr>
-              <w:pStyle w:val="Contenutotabella"/>
-              <w:widowControl w:val="false"/>
-              <w:rPr/>
-            </w:pPr>
-            <w:r>
-              <w:rPr/>
-            </w:r>
-          </w:p>
-        </w:tc>
-        <w:tc>
-          <w:tcPr>
-            <w:tcW w:w="2409" w:type="dxa"/>
-            <w:tcBorders/>
-          </w:tcPr>
-          <w:p>
-            <w:pPr>
-              <w:pStyle w:val="Contenutotabella"/>
-              <w:widowControl w:val="false"/>
-              <w:rPr/>
-            </w:pPr>
-            <w:r>
-              <w:rPr/>
+            </w:r>
+          </w:p>
+        </w:tc>
+        <w:tc>
+          <w:tcPr>
+            <w:tcW w:w="2410" w:type="dxa"/>
+            <w:tcBorders/>
+          </w:tcPr>
+          <w:p>
+            <w:pPr>
+              <w:pStyle w:val="Contenutotabella"/>
+              <w:widowControl w:val="false"/>
+              <w:rPr/>
+            </w:pPr>
+            <w:r>
+              <w:rPr/>
+              <w:t xml:space="preserve">&lt;&lt; </w:t>
+            </w:r>
+            <w:r>
+              <w:rPr/>
+              <w:t>1 s</w:t>
+            </w:r>
+          </w:p>
+        </w:tc>
+        <w:tc>
+          <w:tcPr>
+            <w:tcW w:w="2409" w:type="dxa"/>
+            <w:tcBorders/>
+          </w:tcPr>
+          <w:p>
+            <w:pPr>
+              <w:pStyle w:val="Contenutotabella"/>
+              <w:widowControl w:val="false"/>
+              <w:rPr/>
+            </w:pPr>
+            <w:r>
+              <w:rPr/>
+              <w:t>&lt;&lt; 1 s</w:t>
             </w:r>
           </w:p>
         </w:tc>
@@ -5336,6 +5699,7 @@
             </w:pPr>
             <w:r>
               <w:rPr/>
+              <w:t>Killed (*)</w:t>
             </w:r>
           </w:p>
         </w:tc>
@@ -5374,6 +5738,7 @@
             </w:pPr>
             <w:r>
               <w:rPr/>
+              <w:t>&lt;&lt; 1 s</w:t>
             </w:r>
           </w:p>
         </w:tc>
@@ -5455,30 +5820,7 @@
           <w:i w:val="false"/>
           <w:iCs w:val="false"/>
         </w:rPr>
-      </w:r>
-    </w:p>
-    <w:p>
-      <w:pPr>
-        <w:pStyle w:val="Normal"/>
-        <w:bidi w:val="0"/>
-        <w:jc w:val="left"/>
-        <w:rPr>
-          <w:b/>
-          <w:b/>
-          <w:bCs/>
-          <w:i w:val="false"/>
-          <w:i w:val="false"/>
-          <w:iCs w:val="false"/>
-        </w:rPr>
-      </w:pPr>
-      <w:r>
-        <w:rPr>
-          <w:b/>
-          <w:bCs/>
-          <w:i w:val="false"/>
-          <w:iCs w:val="false"/>
-        </w:rPr>
-        <w:t>Uscite non raggiungibili</w:t>
+        <w:t>Labirinto 200x200</w:t>
       </w:r>
     </w:p>
     <w:tbl>
@@ -5514,55 +5856,54 @@
             </w:pPr>
             <w:r>
               <w:rPr/>
-              <w:t>Numero uscite</w:t>
-            </w:r>
-          </w:p>
-        </w:tc>
-        <w:tc>
-          <w:tcPr>
-            <w:tcW w:w="2410" w:type="dxa"/>
-            <w:tcBorders/>
-          </w:tcPr>
-          <w:p>
-            <w:pPr>
-              <w:pStyle w:val="Contenutotabella"/>
-              <w:rPr/>
-            </w:pPr>
-            <w:r>
-              <w:rPr/>
-              <w:t>Dimensioni</w:t>
-            </w:r>
-          </w:p>
-        </w:tc>
-        <w:tc>
-          <w:tcPr>
-            <w:tcW w:w="2409" w:type="dxa"/>
-            <w:tcBorders/>
-          </w:tcPr>
-          <w:p>
-            <w:pPr>
-              <w:pStyle w:val="Contenutotabella"/>
-              <w:rPr/>
-            </w:pPr>
-            <w:r>
-              <w:rPr/>
-              <w:t>Numero Ostacoli</w:t>
-            </w:r>
-          </w:p>
-        </w:tc>
-        <w:tc>
-          <w:tcPr>
-            <w:tcW w:w="2410" w:type="dxa"/>
-            <w:tcBorders/>
-          </w:tcPr>
-          <w:p>
-            <w:pPr>
-              <w:pStyle w:val="Contenutotabella"/>
-              <w:rPr/>
-            </w:pPr>
-            <w:r>
-              <w:rPr/>
-              <w:t>Tempo</w:t>
+            </w:r>
+          </w:p>
+        </w:tc>
+        <w:tc>
+          <w:tcPr>
+            <w:tcW w:w="2410" w:type="dxa"/>
+            <w:tcBorders/>
+          </w:tcPr>
+          <w:p>
+            <w:pPr>
+              <w:pStyle w:val="Contenutotabella"/>
+              <w:rPr/>
+            </w:pPr>
+            <w:r>
+              <w:rPr/>
+              <w:t>Pochi</w:t>
+            </w:r>
+          </w:p>
+        </w:tc>
+        <w:tc>
+          <w:tcPr>
+            <w:tcW w:w="2409" w:type="dxa"/>
+            <w:tcBorders/>
+          </w:tcPr>
+          <w:p>
+            <w:pPr>
+              <w:pStyle w:val="Contenutotabella"/>
+              <w:rPr/>
+            </w:pPr>
+            <w:r>
+              <w:rPr/>
+              <w:t>Medi</w:t>
+            </w:r>
+          </w:p>
+        </w:tc>
+        <w:tc>
+          <w:tcPr>
+            <w:tcW w:w="2410" w:type="dxa"/>
+            <w:tcBorders/>
+          </w:tcPr>
+          <w:p>
+            <w:pPr>
+              <w:pStyle w:val="Contenutotabella"/>
+              <w:rPr/>
+            </w:pPr>
+            <w:r>
+              <w:rPr/>
+              <w:t>Tanti</w:t>
             </w:r>
           </w:p>
         </w:tc>
@@ -5581,39 +5922,38 @@
             </w:pPr>
             <w:r>
               <w:rPr/>
-              <w:t>1</w:t>
-            </w:r>
-          </w:p>
-        </w:tc>
-        <w:tc>
-          <w:tcPr>
-            <w:tcW w:w="2410" w:type="dxa"/>
-            <w:tcBorders/>
-          </w:tcPr>
-          <w:p>
-            <w:pPr>
-              <w:pStyle w:val="Contenutotabella"/>
-              <w:rPr/>
-            </w:pPr>
-            <w:r>
-              <w:rPr/>
-              <w:t>10x10</w:t>
-            </w:r>
-          </w:p>
-        </w:tc>
-        <w:tc>
-          <w:tcPr>
-            <w:tcW w:w="2409" w:type="dxa"/>
-            <w:tcBorders/>
-          </w:tcPr>
-          <w:p>
-            <w:pPr>
-              <w:pStyle w:val="Contenutotabella"/>
-              <w:rPr/>
-            </w:pPr>
-            <w:r>
-              <w:rPr/>
-              <w:t>10</w:t>
+              <w:t>2</w:t>
+            </w:r>
+          </w:p>
+        </w:tc>
+        <w:tc>
+          <w:tcPr>
+            <w:tcW w:w="2410" w:type="dxa"/>
+            <w:tcBorders/>
+          </w:tcPr>
+          <w:p>
+            <w:pPr>
+              <w:pStyle w:val="Contenutotabella"/>
+              <w:rPr/>
+            </w:pPr>
+            <w:r>
+              <w:rPr/>
+              <w:t>Killed (*)</w:t>
+            </w:r>
+          </w:p>
+        </w:tc>
+        <w:tc>
+          <w:tcPr>
+            <w:tcW w:w="2409" w:type="dxa"/>
+            <w:tcBorders/>
+          </w:tcPr>
+          <w:p>
+            <w:pPr>
+              <w:pStyle w:val="Contenutotabella"/>
+              <w:rPr/>
+            </w:pPr>
+            <w:r>
+              <w:rPr/>
             </w:r>
           </w:p>
         </w:tc>
@@ -5652,38 +5992,39 @@
             </w:pPr>
             <w:r>
               <w:rPr/>
-              <w:t>2</w:t>
-            </w:r>
-          </w:p>
-        </w:tc>
-        <w:tc>
-          <w:tcPr>
-            <w:tcW w:w="2410" w:type="dxa"/>
-            <w:tcBorders/>
-          </w:tcPr>
-          <w:p>
-            <w:pPr>
-              <w:pStyle w:val="Contenutotabella"/>
-              <w:rPr/>
-            </w:pPr>
-            <w:r>
-              <w:rPr/>
-              <w:t>30x30</w:t>
-            </w:r>
-          </w:p>
-        </w:tc>
-        <w:tc>
-          <w:tcPr>
-            <w:tcW w:w="2409" w:type="dxa"/>
-            <w:tcBorders/>
-          </w:tcPr>
-          <w:p>
-            <w:pPr>
-              <w:pStyle w:val="Contenutotabella"/>
-              <w:rPr/>
-            </w:pPr>
-            <w:r>
-              <w:rPr/>
+              <w:t>3</w:t>
+            </w:r>
+          </w:p>
+        </w:tc>
+        <w:tc>
+          <w:tcPr>
+            <w:tcW w:w="2410" w:type="dxa"/>
+            <w:tcBorders/>
+          </w:tcPr>
+          <w:p>
+            <w:pPr>
+              <w:pStyle w:val="Contenutotabella"/>
+              <w:rPr/>
+            </w:pPr>
+            <w:r>
+              <w:rPr/>
+              <w:t>&lt;&lt; 1 s</w:t>
+            </w:r>
+          </w:p>
+        </w:tc>
+        <w:tc>
+          <w:tcPr>
+            <w:tcW w:w="2409" w:type="dxa"/>
+            <w:tcBorders/>
+          </w:tcPr>
+          <w:p>
+            <w:pPr>
+              <w:pStyle w:val="Contenutotabella"/>
+              <w:rPr/>
+            </w:pPr>
+            <w:r>
+              <w:rPr/>
+              <w:t>&lt;&lt; 1 s</w:t>
             </w:r>
           </w:p>
         </w:tc>
@@ -5759,6 +6100,767 @@
           <w:p>
             <w:pPr>
               <w:pStyle w:val="Contenutotabella"/>
+              <w:rPr/>
+            </w:pPr>
+            <w:r>
+              <w:rPr/>
+            </w:r>
+          </w:p>
+        </w:tc>
+      </w:tr>
+    </w:tbl>
+    <w:p>
+      <w:pPr>
+        <w:pStyle w:val="Normal"/>
+        <w:bidi w:val="0"/>
+        <w:jc w:val="left"/>
+        <w:rPr>
+          <w:b/>
+          <w:b/>
+          <w:bCs/>
+          <w:i w:val="false"/>
+          <w:i w:val="false"/>
+          <w:iCs w:val="false"/>
+        </w:rPr>
+      </w:pPr>
+      <w:r>
+        <w:rPr>
+          <w:b/>
+          <w:bCs/>
+          <w:i w:val="false"/>
+          <w:iCs w:val="false"/>
+        </w:rPr>
+      </w:r>
+    </w:p>
+    <w:p>
+      <w:pPr>
+        <w:pStyle w:val="Normal"/>
+        <w:bidi w:val="0"/>
+        <w:jc w:val="left"/>
+        <w:rPr>
+          <w:b/>
+          <w:b/>
+          <w:bCs/>
+          <w:i w:val="false"/>
+          <w:i w:val="false"/>
+          <w:iCs w:val="false"/>
+        </w:rPr>
+      </w:pPr>
+      <w:r>
+        <w:rPr>
+          <w:b/>
+          <w:bCs/>
+          <w:i w:val="false"/>
+          <w:iCs w:val="false"/>
+        </w:rPr>
+      </w:r>
+    </w:p>
+    <w:p>
+      <w:pPr>
+        <w:pStyle w:val="Normal"/>
+        <w:bidi w:val="0"/>
+        <w:jc w:val="left"/>
+        <w:rPr>
+          <w:b/>
+          <w:b/>
+          <w:bCs/>
+        </w:rPr>
+      </w:pPr>
+      <w:r>
+        <w:rPr>
+          <w:b/>
+          <w:bCs/>
+        </w:rPr>
+      </w:r>
+    </w:p>
+    <w:p>
+      <w:pPr>
+        <w:pStyle w:val="Normal"/>
+        <w:bidi w:val="0"/>
+        <w:jc w:val="left"/>
+        <w:rPr>
+          <w:b/>
+          <w:b/>
+          <w:bCs/>
+        </w:rPr>
+      </w:pPr>
+      <w:r>
+        <w:rPr>
+          <w:b/>
+          <w:bCs/>
+        </w:rPr>
+        <w:t>Labirinto 300x300</w:t>
+      </w:r>
+    </w:p>
+    <w:tbl>
+      <w:tblPr>
+        <w:tblW w:w="5000" w:type="pct"/>
+        <w:jc w:val="left"/>
+        <w:tblInd w:w="0" w:type="dxa"/>
+        <w:tblLayout w:type="fixed"/>
+        <w:tblCellMar>
+          <w:top w:w="0" w:type="dxa"/>
+          <w:left w:w="0" w:type="dxa"/>
+          <w:bottom w:w="0" w:type="dxa"/>
+          <w:right w:w="0" w:type="dxa"/>
+        </w:tblCellMar>
+      </w:tblPr>
+      <w:tblGrid>
+        <w:gridCol w:w="2409"/>
+        <w:gridCol w:w="2409"/>
+        <w:gridCol w:w="2410"/>
+        <w:gridCol w:w="2409"/>
+      </w:tblGrid>
+      <w:tr>
+        <w:trPr/>
+        <w:tc>
+          <w:tcPr>
+            <w:tcW w:w="2409" w:type="dxa"/>
+            <w:tcBorders/>
+          </w:tcPr>
+          <w:p>
+            <w:pPr>
+              <w:pStyle w:val="Contenutotabella"/>
+              <w:widowControl w:val="false"/>
+              <w:rPr/>
+            </w:pPr>
+            <w:r>
+              <w:rPr/>
+            </w:r>
+          </w:p>
+        </w:tc>
+        <w:tc>
+          <w:tcPr>
+            <w:tcW w:w="2409" w:type="dxa"/>
+            <w:tcBorders/>
+          </w:tcPr>
+          <w:p>
+            <w:pPr>
+              <w:pStyle w:val="Contenutotabella"/>
+              <w:widowControl w:val="false"/>
+              <w:rPr/>
+            </w:pPr>
+            <w:r>
+              <w:rPr/>
+              <w:t>Pochi</w:t>
+            </w:r>
+          </w:p>
+        </w:tc>
+        <w:tc>
+          <w:tcPr>
+            <w:tcW w:w="2410" w:type="dxa"/>
+            <w:tcBorders/>
+          </w:tcPr>
+          <w:p>
+            <w:pPr>
+              <w:pStyle w:val="Contenutotabella"/>
+              <w:widowControl w:val="false"/>
+              <w:rPr/>
+            </w:pPr>
+            <w:r>
+              <w:rPr/>
+              <w:t>Medi</w:t>
+            </w:r>
+          </w:p>
+        </w:tc>
+        <w:tc>
+          <w:tcPr>
+            <w:tcW w:w="2409" w:type="dxa"/>
+            <w:tcBorders/>
+          </w:tcPr>
+          <w:p>
+            <w:pPr>
+              <w:pStyle w:val="Contenutotabella"/>
+              <w:widowControl w:val="false"/>
+              <w:rPr/>
+            </w:pPr>
+            <w:r>
+              <w:rPr/>
+              <w:t>Tanti</w:t>
+            </w:r>
+          </w:p>
+        </w:tc>
+      </w:tr>
+      <w:tr>
+        <w:trPr/>
+        <w:tc>
+          <w:tcPr>
+            <w:tcW w:w="2409" w:type="dxa"/>
+            <w:tcBorders/>
+          </w:tcPr>
+          <w:p>
+            <w:pPr>
+              <w:pStyle w:val="Contenutotabella"/>
+              <w:widowControl w:val="false"/>
+              <w:rPr/>
+            </w:pPr>
+            <w:r>
+              <w:rPr/>
+              <w:t>2</w:t>
+            </w:r>
+          </w:p>
+        </w:tc>
+        <w:tc>
+          <w:tcPr>
+            <w:tcW w:w="2409" w:type="dxa"/>
+            <w:tcBorders/>
+          </w:tcPr>
+          <w:p>
+            <w:pPr>
+              <w:pStyle w:val="Contenutotabella"/>
+              <w:widowControl w:val="false"/>
+              <w:rPr/>
+            </w:pPr>
+            <w:r>
+              <w:rPr/>
+              <w:t xml:space="preserve">&lt; &lt; 1 </w:t>
+            </w:r>
+            <w:r>
+              <w:rPr/>
+              <w:t>s</w:t>
+            </w:r>
+          </w:p>
+        </w:tc>
+        <w:tc>
+          <w:tcPr>
+            <w:tcW w:w="2410" w:type="dxa"/>
+            <w:tcBorders/>
+          </w:tcPr>
+          <w:p>
+            <w:pPr>
+              <w:pStyle w:val="Contenutotabella"/>
+              <w:widowControl w:val="false"/>
+              <w:rPr/>
+            </w:pPr>
+            <w:r>
+              <w:rPr/>
+            </w:r>
+          </w:p>
+        </w:tc>
+        <w:tc>
+          <w:tcPr>
+            <w:tcW w:w="2409" w:type="dxa"/>
+            <w:tcBorders/>
+          </w:tcPr>
+          <w:p>
+            <w:pPr>
+              <w:pStyle w:val="Contenutotabella"/>
+              <w:widowControl w:val="false"/>
+              <w:rPr/>
+            </w:pPr>
+            <w:r>
+              <w:rPr/>
+              <w:t xml:space="preserve">&lt;&lt; </w:t>
+            </w:r>
+            <w:r>
+              <w:rPr/>
+              <w:t>1 s</w:t>
+            </w:r>
+          </w:p>
+        </w:tc>
+      </w:tr>
+      <w:tr>
+        <w:trPr/>
+        <w:tc>
+          <w:tcPr>
+            <w:tcW w:w="2409" w:type="dxa"/>
+            <w:tcBorders/>
+          </w:tcPr>
+          <w:p>
+            <w:pPr>
+              <w:pStyle w:val="Contenutotabella"/>
+              <w:widowControl w:val="false"/>
+              <w:rPr/>
+            </w:pPr>
+            <w:r>
+              <w:rPr/>
+              <w:t>3</w:t>
+            </w:r>
+          </w:p>
+        </w:tc>
+        <w:tc>
+          <w:tcPr>
+            <w:tcW w:w="2409" w:type="dxa"/>
+            <w:tcBorders/>
+          </w:tcPr>
+          <w:p>
+            <w:pPr>
+              <w:pStyle w:val="Contenutotabella"/>
+              <w:widowControl w:val="false"/>
+              <w:rPr/>
+            </w:pPr>
+            <w:r>
+              <w:rPr/>
+            </w:r>
+          </w:p>
+        </w:tc>
+        <w:tc>
+          <w:tcPr>
+            <w:tcW w:w="2410" w:type="dxa"/>
+            <w:tcBorders/>
+          </w:tcPr>
+          <w:p>
+            <w:pPr>
+              <w:pStyle w:val="Contenutotabella"/>
+              <w:widowControl w:val="false"/>
+              <w:rPr/>
+            </w:pPr>
+            <w:r>
+              <w:rPr/>
+              <w:t>&lt;&lt; 1 s</w:t>
+            </w:r>
+          </w:p>
+        </w:tc>
+        <w:tc>
+          <w:tcPr>
+            <w:tcW w:w="2409" w:type="dxa"/>
+            <w:tcBorders/>
+          </w:tcPr>
+          <w:p>
+            <w:pPr>
+              <w:pStyle w:val="Contenutotabella"/>
+              <w:widowControl w:val="false"/>
+              <w:rPr/>
+            </w:pPr>
+            <w:r>
+              <w:rPr/>
+            </w:r>
+          </w:p>
+        </w:tc>
+      </w:tr>
+      <w:tr>
+        <w:trPr>
+          <w:trHeight w:val="305" w:hRule="atLeast"/>
+        </w:trPr>
+        <w:tc>
+          <w:tcPr>
+            <w:tcW w:w="2409" w:type="dxa"/>
+            <w:tcBorders/>
+          </w:tcPr>
+          <w:p>
+            <w:pPr>
+              <w:pStyle w:val="Contenutotabella"/>
+              <w:widowControl w:val="false"/>
+              <w:rPr/>
+            </w:pPr>
+            <w:r>
+              <w:rPr/>
+              <w:t>4</w:t>
+            </w:r>
+          </w:p>
+        </w:tc>
+        <w:tc>
+          <w:tcPr>
+            <w:tcW w:w="2409" w:type="dxa"/>
+            <w:tcBorders/>
+          </w:tcPr>
+          <w:p>
+            <w:pPr>
+              <w:pStyle w:val="Contenutotabella"/>
+              <w:widowControl w:val="false"/>
+              <w:rPr/>
+            </w:pPr>
+            <w:r>
+              <w:rPr/>
+            </w:r>
+          </w:p>
+        </w:tc>
+        <w:tc>
+          <w:tcPr>
+            <w:tcW w:w="2410" w:type="dxa"/>
+            <w:tcBorders/>
+          </w:tcPr>
+          <w:p>
+            <w:pPr>
+              <w:pStyle w:val="Contenutotabella"/>
+              <w:widowControl w:val="false"/>
+              <w:rPr/>
+            </w:pPr>
+            <w:r>
+              <w:rPr/>
+            </w:r>
+          </w:p>
+        </w:tc>
+        <w:tc>
+          <w:tcPr>
+            <w:tcW w:w="2409" w:type="dxa"/>
+            <w:tcBorders/>
+          </w:tcPr>
+          <w:p>
+            <w:pPr>
+              <w:pStyle w:val="Contenutotabella"/>
+              <w:widowControl w:val="false"/>
+              <w:rPr/>
+            </w:pPr>
+            <w:r>
+              <w:rPr/>
+            </w:r>
+          </w:p>
+        </w:tc>
+      </w:tr>
+    </w:tbl>
+    <w:p>
+      <w:pPr>
+        <w:pStyle w:val="Normal"/>
+        <w:bidi w:val="0"/>
+        <w:jc w:val="left"/>
+        <w:rPr>
+          <w:b/>
+          <w:b/>
+          <w:bCs/>
+          <w:i w:val="false"/>
+          <w:i w:val="false"/>
+          <w:iCs w:val="false"/>
+        </w:rPr>
+      </w:pPr>
+      <w:r>
+        <w:rPr>
+          <w:b/>
+          <w:bCs/>
+          <w:i w:val="false"/>
+          <w:iCs w:val="false"/>
+        </w:rPr>
+      </w:r>
+    </w:p>
+    <w:p>
+      <w:pPr>
+        <w:pStyle w:val="Normal"/>
+        <w:bidi w:val="0"/>
+        <w:jc w:val="left"/>
+        <w:rPr>
+          <w:b/>
+          <w:b/>
+          <w:bCs/>
+          <w:i w:val="false"/>
+          <w:i w:val="false"/>
+          <w:iCs w:val="false"/>
+        </w:rPr>
+      </w:pPr>
+      <w:r>
+        <w:rPr>
+          <w:b/>
+          <w:bCs/>
+          <w:i w:val="false"/>
+          <w:iCs w:val="false"/>
+        </w:rPr>
+      </w:r>
+    </w:p>
+    <w:p>
+      <w:pPr>
+        <w:pStyle w:val="Normal"/>
+        <w:bidi w:val="0"/>
+        <w:jc w:val="left"/>
+        <w:rPr>
+          <w:b/>
+          <w:b/>
+          <w:bCs/>
+          <w:i w:val="false"/>
+          <w:i w:val="false"/>
+          <w:iCs w:val="false"/>
+        </w:rPr>
+      </w:pPr>
+      <w:r>
+        <w:rPr>
+          <w:b/>
+          <w:bCs/>
+          <w:i w:val="false"/>
+          <w:iCs w:val="false"/>
+        </w:rPr>
+        <w:t>Uscite non raggiungibili</w:t>
+      </w:r>
+    </w:p>
+    <w:tbl>
+      <w:tblPr>
+        <w:tblW w:w="5000" w:type="pct"/>
+        <w:jc w:val="left"/>
+        <w:tblInd w:w="0" w:type="dxa"/>
+        <w:tblLayout w:type="fixed"/>
+        <w:tblCellMar>
+          <w:top w:w="0" w:type="dxa"/>
+          <w:left w:w="0" w:type="dxa"/>
+          <w:bottom w:w="0" w:type="dxa"/>
+          <w:right w:w="0" w:type="dxa"/>
+        </w:tblCellMar>
+      </w:tblPr>
+      <w:tblGrid>
+        <w:gridCol w:w="2409"/>
+        <w:gridCol w:w="2409"/>
+        <w:gridCol w:w="2410"/>
+        <w:gridCol w:w="2409"/>
+      </w:tblGrid>
+      <w:tr>
+        <w:trPr/>
+        <w:tc>
+          <w:tcPr>
+            <w:tcW w:w="2409" w:type="dxa"/>
+            <w:tcBorders/>
+          </w:tcPr>
+          <w:p>
+            <w:pPr>
+              <w:pStyle w:val="Contenutotabella"/>
+              <w:widowControl w:val="false"/>
+              <w:rPr/>
+            </w:pPr>
+            <w:r>
+              <w:rPr/>
+              <w:t>Numero uscite</w:t>
+            </w:r>
+          </w:p>
+        </w:tc>
+        <w:tc>
+          <w:tcPr>
+            <w:tcW w:w="2409" w:type="dxa"/>
+            <w:tcBorders/>
+          </w:tcPr>
+          <w:p>
+            <w:pPr>
+              <w:pStyle w:val="Contenutotabella"/>
+              <w:widowControl w:val="false"/>
+              <w:rPr/>
+            </w:pPr>
+            <w:r>
+              <w:rPr/>
+              <w:t>Dimensioni</w:t>
+            </w:r>
+          </w:p>
+        </w:tc>
+        <w:tc>
+          <w:tcPr>
+            <w:tcW w:w="2410" w:type="dxa"/>
+            <w:tcBorders/>
+          </w:tcPr>
+          <w:p>
+            <w:pPr>
+              <w:pStyle w:val="Contenutotabella"/>
+              <w:widowControl w:val="false"/>
+              <w:rPr/>
+            </w:pPr>
+            <w:r>
+              <w:rPr/>
+              <w:t>Numero Ostacoli</w:t>
+            </w:r>
+          </w:p>
+        </w:tc>
+        <w:tc>
+          <w:tcPr>
+            <w:tcW w:w="2409" w:type="dxa"/>
+            <w:tcBorders/>
+          </w:tcPr>
+          <w:p>
+            <w:pPr>
+              <w:pStyle w:val="Contenutotabella"/>
+              <w:widowControl w:val="false"/>
+              <w:rPr/>
+            </w:pPr>
+            <w:r>
+              <w:rPr/>
+              <w:t>Tempo</w:t>
+            </w:r>
+          </w:p>
+        </w:tc>
+      </w:tr>
+      <w:tr>
+        <w:trPr/>
+        <w:tc>
+          <w:tcPr>
+            <w:tcW w:w="2409" w:type="dxa"/>
+            <w:tcBorders/>
+          </w:tcPr>
+          <w:p>
+            <w:pPr>
+              <w:pStyle w:val="Contenutotabella"/>
+              <w:widowControl w:val="false"/>
+              <w:rPr/>
+            </w:pPr>
+            <w:r>
+              <w:rPr/>
+              <w:t>1</w:t>
+            </w:r>
+          </w:p>
+        </w:tc>
+        <w:tc>
+          <w:tcPr>
+            <w:tcW w:w="2409" w:type="dxa"/>
+            <w:tcBorders/>
+          </w:tcPr>
+          <w:p>
+            <w:pPr>
+              <w:pStyle w:val="Contenutotabella"/>
+              <w:widowControl w:val="false"/>
+              <w:rPr/>
+            </w:pPr>
+            <w:r>
+              <w:rPr/>
+              <w:t>10x10</w:t>
+            </w:r>
+          </w:p>
+        </w:tc>
+        <w:tc>
+          <w:tcPr>
+            <w:tcW w:w="2410" w:type="dxa"/>
+            <w:tcBorders/>
+          </w:tcPr>
+          <w:p>
+            <w:pPr>
+              <w:pStyle w:val="Contenutotabella"/>
+              <w:widowControl w:val="false"/>
+              <w:rPr/>
+            </w:pPr>
+            <w:r>
+              <w:rPr/>
+              <w:t>10</w:t>
+            </w:r>
+          </w:p>
+        </w:tc>
+        <w:tc>
+          <w:tcPr>
+            <w:tcW w:w="2409" w:type="dxa"/>
+            <w:tcBorders/>
+          </w:tcPr>
+          <w:p>
+            <w:pPr>
+              <w:pStyle w:val="Contenutotabella"/>
+              <w:widowControl w:val="false"/>
+              <w:rPr/>
+            </w:pPr>
+            <w:r>
+              <w:rPr/>
+              <w:t>&lt;&lt; 1 s</w:t>
+            </w:r>
+          </w:p>
+        </w:tc>
+      </w:tr>
+      <w:tr>
+        <w:trPr/>
+        <w:tc>
+          <w:tcPr>
+            <w:tcW w:w="2409" w:type="dxa"/>
+            <w:tcBorders/>
+          </w:tcPr>
+          <w:p>
+            <w:pPr>
+              <w:pStyle w:val="Contenutotabella"/>
+              <w:widowControl w:val="false"/>
+              <w:rPr/>
+            </w:pPr>
+            <w:r>
+              <w:rPr/>
+              <w:t>2</w:t>
+            </w:r>
+          </w:p>
+        </w:tc>
+        <w:tc>
+          <w:tcPr>
+            <w:tcW w:w="2409" w:type="dxa"/>
+            <w:tcBorders/>
+          </w:tcPr>
+          <w:p>
+            <w:pPr>
+              <w:pStyle w:val="Contenutotabella"/>
+              <w:widowControl w:val="false"/>
+              <w:rPr/>
+            </w:pPr>
+            <w:r>
+              <w:rPr/>
+              <w:t>30x30</w:t>
+            </w:r>
+          </w:p>
+        </w:tc>
+        <w:tc>
+          <w:tcPr>
+            <w:tcW w:w="2410" w:type="dxa"/>
+            <w:tcBorders/>
+          </w:tcPr>
+          <w:p>
+            <w:pPr>
+              <w:pStyle w:val="Contenutotabella"/>
+              <w:widowControl w:val="false"/>
+              <w:rPr/>
+            </w:pPr>
+            <w:r>
+              <w:rPr/>
+              <w:t>31</w:t>
+            </w:r>
+          </w:p>
+        </w:tc>
+        <w:tc>
+          <w:tcPr>
+            <w:tcW w:w="2409" w:type="dxa"/>
+            <w:tcBorders/>
+          </w:tcPr>
+          <w:p>
+            <w:pPr>
+              <w:pStyle w:val="Contenutotabella"/>
+              <w:widowControl w:val="false"/>
+              <w:rPr/>
+            </w:pPr>
+            <w:r>
+              <w:rPr/>
+              <w:t>Killed (*)</w:t>
+            </w:r>
+          </w:p>
+        </w:tc>
+      </w:tr>
+      <w:tr>
+        <w:trPr/>
+        <w:tc>
+          <w:tcPr>
+            <w:tcW w:w="2409" w:type="dxa"/>
+            <w:tcBorders/>
+          </w:tcPr>
+          <w:p>
+            <w:pPr>
+              <w:pStyle w:val="Contenutotabella"/>
+              <w:widowControl w:val="false"/>
+              <w:rPr/>
+            </w:pPr>
+            <w:r>
+              <w:rPr/>
+              <w:t>4</w:t>
+            </w:r>
+          </w:p>
+        </w:tc>
+        <w:tc>
+          <w:tcPr>
+            <w:tcW w:w="2409" w:type="dxa"/>
+            <w:tcBorders/>
+          </w:tcPr>
+          <w:p>
+            <w:pPr>
+              <w:pStyle w:val="Contenutotabella"/>
+              <w:widowControl w:val="false"/>
+              <w:rPr/>
+            </w:pPr>
+            <w:r>
+              <w:rPr/>
+            </w:r>
+          </w:p>
+        </w:tc>
+        <w:tc>
+          <w:tcPr>
+            <w:tcW w:w="2410" w:type="dxa"/>
+            <w:tcBorders/>
+          </w:tcPr>
+          <w:p>
+            <w:pPr>
+              <w:pStyle w:val="Contenutotabella"/>
+              <w:widowControl w:val="false"/>
+              <w:rPr/>
+            </w:pPr>
+            <w:r>
+              <w:rPr/>
+            </w:r>
+          </w:p>
+        </w:tc>
+        <w:tc>
+          <w:tcPr>
+            <w:tcW w:w="2409" w:type="dxa"/>
+            <w:tcBorders/>
+          </w:tcPr>
+          <w:p>
+            <w:pPr>
+              <w:pStyle w:val="Contenutotabella"/>
+              <w:widowControl w:val="false"/>
               <w:rPr/>
             </w:pPr>
             <w:r>
@@ -5933,6 +7035,38 @@
       <w:r>
         <w:rPr/>
         <w:t>Come osservato, è più lento su labirinti con ostacoli diagonali e soluzioni non ad L, perché la discesa in profondità ed il non ordinare i successori in base al costo lo porta a seguire percorsi che non portano alla soluzione, visitando anche più volte gli stessi sottoalberi (spiegare meglio)</w:t>
+      </w:r>
+    </w:p>
+    <w:p>
+      <w:pPr>
+        <w:pStyle w:val="Normal"/>
+        <w:numPr>
+          <w:ilvl w:val="0"/>
+          <w:numId w:val="1"/>
+        </w:numPr>
+        <w:bidi w:val="0"/>
+        <w:jc w:val="left"/>
+        <w:rPr/>
+      </w:pPr>
+      <w:r>
+        <w:rPr/>
+        <w:t>I risultati sui labirinti non raggiungibili sono stati ottenuti impostando il numero di iterazioni di IDA* alla metà della stima della distanza iniziale dal goal.</w:t>
+      </w:r>
+    </w:p>
+    <w:p>
+      <w:pPr>
+        <w:pStyle w:val="Normal"/>
+        <w:numPr>
+          <w:ilvl w:val="0"/>
+          <w:numId w:val="1"/>
+        </w:numPr>
+        <w:bidi w:val="0"/>
+        <w:jc w:val="left"/>
+        <w:rPr/>
+      </w:pPr>
+      <w:r>
+        <w:rPr/>
+        <w:t>I labirinti 80x80 sono fatti soprattutto per testare che, lasciando invariate dimensioni ed uscite, l’aumento degli ostacoli migliora le prestazioni.</w:t>
       </w:r>
     </w:p>
     <w:sectPr>

</xml_diff>